<commit_message>
Added Refactoring SS to Document
</commit_message>
<xml_diff>
--- a/project_doc/Software Architecture Document Updated.docx
+++ b/project_doc/Software Architecture Document Updated.docx
@@ -1,6 +1,6 @@
 
 <file path=word/document.xml><?xml version="1.0" encoding="utf-8"?>
-<w:document xmlns:wpc="http://schemas.microsoft.com/office/word/2010/wordprocessingCanvas" xmlns:mc="http://schemas.openxmlformats.org/markup-compatibility/2006" xmlns:o="urn:schemas-microsoft-com:office:office" xmlns:r="http://schemas.openxmlformats.org/officeDocument/2006/relationships" xmlns:m="http://schemas.openxmlformats.org/officeDocument/2006/math" xmlns:v="urn:schemas-microsoft-com:vml" xmlns:wp14="http://schemas.microsoft.com/office/word/2010/wordprocessingDrawing" xmlns:wp="http://schemas.openxmlformats.org/drawingml/2006/wordprocessingDrawing" xmlns:w10="urn:schemas-microsoft-com:office:word" xmlns:w="http://schemas.openxmlformats.org/wordprocessingml/2006/main" xmlns:w14="http://schemas.microsoft.com/office/word/2010/wordml" xmlns:w15="http://schemas.microsoft.com/office/word/2012/wordml" xmlns:wpg="http://schemas.microsoft.com/office/word/2010/wordprocessingGroup" xmlns:wpi="http://schemas.microsoft.com/office/word/2010/wordprocessingInk" xmlns:wne="http://schemas.microsoft.com/office/word/2006/wordml" xmlns:wps="http://schemas.microsoft.com/office/word/2010/wordprocessingShape" mc:Ignorable="w14 w15 wp14">
+<w:document xmlns:wpc="http://schemas.microsoft.com/office/word/2010/wordprocessingCanvas" xmlns:cx="http://schemas.microsoft.com/office/drawing/2014/chartex" xmlns:cx1="http://schemas.microsoft.com/office/drawing/2015/9/8/chartex" xmlns:cx2="http://schemas.microsoft.com/office/drawing/2015/10/21/chartex" xmlns:cx3="http://schemas.microsoft.com/office/drawing/2016/5/9/chartex" xmlns:cx4="http://schemas.microsoft.com/office/drawing/2016/5/10/chartex" xmlns:cx5="http://schemas.microsoft.com/office/drawing/2016/5/11/chartex" xmlns:cx6="http://schemas.microsoft.com/office/drawing/2016/5/12/chartex" xmlns:cx7="http://schemas.microsoft.com/office/drawing/2016/5/13/chartex" xmlns:cx8="http://schemas.microsoft.com/office/drawing/2016/5/14/chartex" xmlns:mc="http://schemas.openxmlformats.org/markup-compatibility/2006" xmlns:aink="http://schemas.microsoft.com/office/drawing/2016/ink" xmlns:am3d="http://schemas.microsoft.com/office/drawing/2017/model3d" xmlns:o="urn:schemas-microsoft-com:office:office" xmlns:r="http://schemas.openxmlformats.org/officeDocument/2006/relationships" xmlns:m="http://schemas.openxmlformats.org/officeDocument/2006/math" xmlns:v="urn:schemas-microsoft-com:vml" xmlns:wp14="http://schemas.microsoft.com/office/word/2010/wordprocessingDrawing" xmlns:wp="http://schemas.openxmlformats.org/drawingml/2006/wordprocessingDrawing" xmlns:w10="urn:schemas-microsoft-com:office:word" xmlns:w="http://schemas.openxmlformats.org/wordprocessingml/2006/main" xmlns:w14="http://schemas.microsoft.com/office/word/2010/wordml" xmlns:w15="http://schemas.microsoft.com/office/word/2012/wordml" xmlns:w16cid="http://schemas.microsoft.com/office/word/2016/wordml/cid" xmlns:w16se="http://schemas.microsoft.com/office/word/2015/wordml/symex" xmlns:wpg="http://schemas.microsoft.com/office/word/2010/wordprocessingGroup" xmlns:wpi="http://schemas.microsoft.com/office/word/2010/wordprocessingInk" xmlns:wne="http://schemas.microsoft.com/office/word/2006/wordml" xmlns:wps="http://schemas.microsoft.com/office/word/2010/wordprocessingShape" mc:Ignorable="w14 w15 w16se w16cid wp14">
   <w:body>
     <w:p>
       <w:pPr>
@@ -1978,8 +1978,6 @@
         </w:r>
       </w:hyperlink>
     </w:p>
-    <w:bookmarkStart w:id="0" w:name="_GoBack"/>
-    <w:bookmarkEnd w:id="0"/>
     <w:p>
       <w:pPr>
         <w:pStyle w:val="TOC3"/>
@@ -1991,61 +1989,93 @@
           <w:lang w:val="en-CA" w:eastAsia="ja-JP"/>
         </w:rPr>
       </w:pPr>
-      <w:r>
-        <w:rPr>
-          <w:rStyle w:val="Hyperlink"/>
-          <w:noProof/>
-          <w:sz w:val="28"/>
-        </w:rPr>
-        <w:fldChar w:fldCharType="begin"/>
-      </w:r>
-      <w:r>
-        <w:rPr>
-          <w:rStyle w:val="Hyperlink"/>
-          <w:noProof/>
-          <w:sz w:val="28"/>
-        </w:rPr>
-        <w:instrText xml:space="preserve"> </w:instrText>
-      </w:r>
-      <w:r>
-        <w:rPr>
-          <w:noProof/>
-          <w:sz w:val="28"/>
-        </w:rPr>
-        <w:instrText>HYPERLINK \l "_Toc529181723"</w:instrText>
-      </w:r>
-      <w:r>
-        <w:rPr>
-          <w:rStyle w:val="Hyperlink"/>
-          <w:noProof/>
-          <w:sz w:val="28"/>
-        </w:rPr>
-        <w:instrText xml:space="preserve"> </w:instrText>
-      </w:r>
-      <w:r>
-        <w:rPr>
-          <w:rStyle w:val="Hyperlink"/>
-          <w:noProof/>
-          <w:sz w:val="28"/>
-        </w:rPr>
-      </w:r>
-      <w:r>
-        <w:rPr>
-          <w:rStyle w:val="Hyperlink"/>
-          <w:noProof/>
-          <w:sz w:val="28"/>
-        </w:rPr>
-        <w:fldChar w:fldCharType="separate"/>
-      </w:r>
-      <w:r>
-        <w:rPr>
-          <w:rStyle w:val="Hyperlink"/>
-          <w:noProof/>
-          <w:sz w:val="28"/>
-        </w:rPr>
-        <w:t>1.3.7</w:t>
-      </w:r>
-      <w:r>
+      <w:hyperlink w:anchor="_Toc529181723" w:history="1">
+        <w:r>
+          <w:rPr>
+            <w:rStyle w:val="Hyperlink"/>
+            <w:noProof/>
+            <w:sz w:val="28"/>
+          </w:rPr>
+          <w:t>1.3.7</w:t>
+        </w:r>
+        <w:r>
+          <w:rPr>
+            <w:rFonts w:asciiTheme="minorHAnsi" w:eastAsiaTheme="minorEastAsia" w:hAnsiTheme="minorHAnsi" w:cstheme="minorBidi"/>
+            <w:noProof/>
+            <w:sz w:val="36"/>
+            <w:szCs w:val="22"/>
+            <w:lang w:val="en-CA" w:eastAsia="ja-JP"/>
+          </w:rPr>
+          <w:tab/>
+        </w:r>
+        <w:r>
+          <w:rPr>
+            <w:rStyle w:val="Hyperlink"/>
+            <w:noProof/>
+            <w:sz w:val="28"/>
+          </w:rPr>
+          <w:t>Main</w:t>
+        </w:r>
+        <w:r>
+          <w:rPr>
+            <w:noProof/>
+            <w:webHidden/>
+            <w:sz w:val="28"/>
+          </w:rPr>
+          <w:tab/>
+        </w:r>
+        <w:r>
+          <w:rPr>
+            <w:noProof/>
+            <w:webHidden/>
+            <w:sz w:val="28"/>
+          </w:rPr>
+          <w:fldChar w:fldCharType="begin"/>
+        </w:r>
+        <w:r>
+          <w:rPr>
+            <w:noProof/>
+            <w:webHidden/>
+            <w:sz w:val="28"/>
+          </w:rPr>
+          <w:instrText xml:space="preserve"> PAGEREF _Toc529181723 \h </w:instrText>
+        </w:r>
+        <w:r>
+          <w:rPr>
+            <w:noProof/>
+            <w:webHidden/>
+            <w:sz w:val="28"/>
+          </w:rPr>
+        </w:r>
+        <w:r>
+          <w:rPr>
+            <w:noProof/>
+            <w:webHidden/>
+            <w:sz w:val="28"/>
+          </w:rPr>
+          <w:fldChar w:fldCharType="separate"/>
+        </w:r>
+        <w:r>
+          <w:rPr>
+            <w:noProof/>
+            <w:webHidden/>
+            <w:sz w:val="28"/>
+          </w:rPr>
+          <w:t>7</w:t>
+        </w:r>
+        <w:r>
+          <w:rPr>
+            <w:noProof/>
+            <w:webHidden/>
+            <w:sz w:val="28"/>
+          </w:rPr>
+          <w:fldChar w:fldCharType="end"/>
+        </w:r>
+      </w:hyperlink>
+    </w:p>
+    <w:p>
+      <w:pPr>
+        <w:pStyle w:val="TOC3"/>
         <w:rPr>
           <w:rFonts w:asciiTheme="minorHAnsi" w:eastAsiaTheme="minorEastAsia" w:hAnsiTheme="minorHAnsi" w:cstheme="minorBidi"/>
           <w:noProof/>
@@ -2053,83 +2083,97 @@
           <w:szCs w:val="22"/>
           <w:lang w:val="en-CA" w:eastAsia="ja-JP"/>
         </w:rPr>
-        <w:tab/>
-      </w:r>
-      <w:r>
-        <w:rPr>
-          <w:rStyle w:val="Hyperlink"/>
-          <w:noProof/>
-          <w:sz w:val="28"/>
-        </w:rPr>
-        <w:t>Main</w:t>
-      </w:r>
-      <w:r>
-        <w:rPr>
-          <w:noProof/>
-          <w:webHidden/>
-          <w:sz w:val="28"/>
-        </w:rPr>
-        <w:tab/>
-      </w:r>
-      <w:r>
-        <w:rPr>
-          <w:noProof/>
-          <w:webHidden/>
-          <w:sz w:val="28"/>
-        </w:rPr>
-        <w:fldChar w:fldCharType="begin"/>
-      </w:r>
-      <w:r>
-        <w:rPr>
-          <w:noProof/>
-          <w:webHidden/>
-          <w:sz w:val="28"/>
-        </w:rPr>
-        <w:instrText xml:space="preserve"> PAGEREF _Toc529181723 \h </w:instrText>
-      </w:r>
-      <w:r>
-        <w:rPr>
-          <w:noProof/>
-          <w:webHidden/>
-          <w:sz w:val="28"/>
-        </w:rPr>
-      </w:r>
-      <w:r>
-        <w:rPr>
-          <w:noProof/>
-          <w:webHidden/>
-          <w:sz w:val="28"/>
-        </w:rPr>
-        <w:fldChar w:fldCharType="separate"/>
-      </w:r>
-      <w:r>
-        <w:rPr>
-          <w:noProof/>
-          <w:webHidden/>
-          <w:sz w:val="28"/>
-        </w:rPr>
-        <w:t>7</w:t>
-      </w:r>
-      <w:r>
-        <w:rPr>
-          <w:noProof/>
-          <w:webHidden/>
-          <w:sz w:val="28"/>
-        </w:rPr>
-        <w:fldChar w:fldCharType="end"/>
-      </w:r>
-      <w:r>
-        <w:rPr>
-          <w:rStyle w:val="Hyperlink"/>
-          <w:noProof/>
-          <w:sz w:val="28"/>
-        </w:rPr>
-        <w:fldChar w:fldCharType="end"/>
-      </w:r>
-    </w:p>
-    <w:p>
-      <w:pPr>
-        <w:pStyle w:val="TOC3"/>
+      </w:pPr>
+      <w:hyperlink w:anchor="_Toc529181724" w:history="1">
+        <w:r>
+          <w:rPr>
+            <w:rStyle w:val="Hyperlink"/>
+            <w:noProof/>
+            <w:sz w:val="28"/>
+          </w:rPr>
+          <w:t>1.3.8</w:t>
+        </w:r>
+        <w:r>
+          <w:rPr>
+            <w:rFonts w:asciiTheme="minorHAnsi" w:eastAsiaTheme="minorEastAsia" w:hAnsiTheme="minorHAnsi" w:cstheme="minorBidi"/>
+            <w:noProof/>
+            <w:sz w:val="36"/>
+            <w:szCs w:val="22"/>
+            <w:lang w:val="en-CA" w:eastAsia="ja-JP"/>
+          </w:rPr>
+          <w:tab/>
+        </w:r>
+        <w:r>
+          <w:rPr>
+            <w:rStyle w:val="Hyperlink"/>
+            <w:noProof/>
+            <w:sz w:val="28"/>
+          </w:rPr>
+          <w:t>Exception</w:t>
+        </w:r>
+        <w:r>
+          <w:rPr>
+            <w:noProof/>
+            <w:webHidden/>
+            <w:sz w:val="28"/>
+          </w:rPr>
+          <w:tab/>
+        </w:r>
+        <w:r>
+          <w:rPr>
+            <w:noProof/>
+            <w:webHidden/>
+            <w:sz w:val="28"/>
+          </w:rPr>
+          <w:fldChar w:fldCharType="begin"/>
+        </w:r>
+        <w:r>
+          <w:rPr>
+            <w:noProof/>
+            <w:webHidden/>
+            <w:sz w:val="28"/>
+          </w:rPr>
+          <w:instrText xml:space="preserve"> PAGEREF _Toc529181724 \h </w:instrText>
+        </w:r>
+        <w:r>
+          <w:rPr>
+            <w:noProof/>
+            <w:webHidden/>
+            <w:sz w:val="28"/>
+          </w:rPr>
+        </w:r>
+        <w:r>
+          <w:rPr>
+            <w:noProof/>
+            <w:webHidden/>
+            <w:sz w:val="28"/>
+          </w:rPr>
+          <w:fldChar w:fldCharType="separate"/>
+        </w:r>
+        <w:r>
+          <w:rPr>
+            <w:noProof/>
+            <w:webHidden/>
+            <w:sz w:val="28"/>
+          </w:rPr>
+          <w:t>8</w:t>
+        </w:r>
+        <w:r>
+          <w:rPr>
+            <w:noProof/>
+            <w:webHidden/>
+            <w:sz w:val="28"/>
+          </w:rPr>
+          <w:fldChar w:fldCharType="end"/>
+        </w:r>
+      </w:hyperlink>
+    </w:p>
+    <w:p>
+      <w:pPr>
+        <w:pStyle w:val="TOC2"/>
+        <w:tabs>
+          <w:tab w:val="left" w:pos="1000"/>
+        </w:tabs>
         <w:rPr>
           <w:rFonts w:asciiTheme="minorHAnsi" w:eastAsiaTheme="minorEastAsia" w:hAnsiTheme="minorHAnsi" w:cstheme="minorBidi"/>
           <w:noProof/>
@@ -2138,14 +2182,14 @@
           <w:lang w:val="en-CA" w:eastAsia="ja-JP"/>
         </w:rPr>
       </w:pPr>
-      <w:hyperlink w:anchor="_Toc529181724" w:history="1">
+      <w:hyperlink w:anchor="_Toc529181725" w:history="1">
         <w:r>
           <w:rPr>
             <w:rStyle w:val="Hyperlink"/>
             <w:noProof/>
             <w:sz w:val="28"/>
           </w:rPr>
-          <w:t>1.3.8</w:t>
+          <w:t>1.4</w:t>
         </w:r>
         <w:r>
           <w:rPr>
@@ -2163,7 +2207,7 @@
             <w:noProof/>
             <w:sz w:val="28"/>
           </w:rPr>
-          <w:t>Exception</w:t>
+          <w:t>Technologies and Tools used:</w:t>
         </w:r>
         <w:r>
           <w:rPr>
@@ -2187,7 +2231,7 @@
             <w:webHidden/>
             <w:sz w:val="28"/>
           </w:rPr>
-          <w:instrText xml:space="preserve"> PAGEREF _Toc529181724 \h </w:instrText>
+          <w:instrText xml:space="preserve"> PAGEREF _Toc529181725 \h </w:instrText>
         </w:r>
         <w:r>
           <w:rPr>
@@ -2224,10 +2268,7 @@
     </w:p>
     <w:p>
       <w:pPr>
-        <w:pStyle w:val="TOC2"/>
-        <w:tabs>
-          <w:tab w:val="left" w:pos="1000"/>
-        </w:tabs>
+        <w:pStyle w:val="TOC3"/>
         <w:rPr>
           <w:rFonts w:asciiTheme="minorHAnsi" w:eastAsiaTheme="minorEastAsia" w:hAnsiTheme="minorHAnsi" w:cstheme="minorBidi"/>
           <w:noProof/>
@@ -2236,101 +2277,6 @@
           <w:lang w:val="en-CA" w:eastAsia="ja-JP"/>
         </w:rPr>
       </w:pPr>
-      <w:hyperlink w:anchor="_Toc529181725" w:history="1">
-        <w:r>
-          <w:rPr>
-            <w:rStyle w:val="Hyperlink"/>
-            <w:noProof/>
-            <w:sz w:val="28"/>
-          </w:rPr>
-          <w:t>1.4</w:t>
-        </w:r>
-        <w:r>
-          <w:rPr>
-            <w:rFonts w:asciiTheme="minorHAnsi" w:eastAsiaTheme="minorEastAsia" w:hAnsiTheme="minorHAnsi" w:cstheme="minorBidi"/>
-            <w:noProof/>
-            <w:sz w:val="36"/>
-            <w:szCs w:val="22"/>
-            <w:lang w:val="en-CA" w:eastAsia="ja-JP"/>
-          </w:rPr>
-          <w:tab/>
-        </w:r>
-        <w:r>
-          <w:rPr>
-            <w:rStyle w:val="Hyperlink"/>
-            <w:noProof/>
-            <w:sz w:val="28"/>
-          </w:rPr>
-          <w:t>Technologies and Tools used:</w:t>
-        </w:r>
-        <w:r>
-          <w:rPr>
-            <w:noProof/>
-            <w:webHidden/>
-            <w:sz w:val="28"/>
-          </w:rPr>
-          <w:tab/>
-        </w:r>
-        <w:r>
-          <w:rPr>
-            <w:noProof/>
-            <w:webHidden/>
-            <w:sz w:val="28"/>
-          </w:rPr>
-          <w:fldChar w:fldCharType="begin"/>
-        </w:r>
-        <w:r>
-          <w:rPr>
-            <w:noProof/>
-            <w:webHidden/>
-            <w:sz w:val="28"/>
-          </w:rPr>
-          <w:instrText xml:space="preserve"> PAGEREF _Toc529181725 \h </w:instrText>
-        </w:r>
-        <w:r>
-          <w:rPr>
-            <w:noProof/>
-            <w:webHidden/>
-            <w:sz w:val="28"/>
-          </w:rPr>
-        </w:r>
-        <w:r>
-          <w:rPr>
-            <w:noProof/>
-            <w:webHidden/>
-            <w:sz w:val="28"/>
-          </w:rPr>
-          <w:fldChar w:fldCharType="separate"/>
-        </w:r>
-        <w:r>
-          <w:rPr>
-            <w:noProof/>
-            <w:webHidden/>
-            <w:sz w:val="28"/>
-          </w:rPr>
-          <w:t>8</w:t>
-        </w:r>
-        <w:r>
-          <w:rPr>
-            <w:noProof/>
-            <w:webHidden/>
-            <w:sz w:val="28"/>
-          </w:rPr>
-          <w:fldChar w:fldCharType="end"/>
-        </w:r>
-      </w:hyperlink>
-    </w:p>
-    <w:p>
-      <w:pPr>
-        <w:pStyle w:val="TOC3"/>
-        <w:rPr>
-          <w:rFonts w:asciiTheme="minorHAnsi" w:eastAsiaTheme="minorEastAsia" w:hAnsiTheme="minorHAnsi" w:cstheme="minorBidi"/>
-          <w:noProof/>
-          <w:sz w:val="36"/>
-          <w:szCs w:val="22"/>
-          <w:lang w:val="en-CA" w:eastAsia="ja-JP"/>
-        </w:rPr>
-      </w:pPr>
       <w:hyperlink w:anchor="_Toc529181726" w:history="1">
         <w:r>
           <w:rPr>
@@ -2598,8 +2544,8 @@
           <w:sz w:val="28"/>
         </w:rPr>
       </w:pPr>
-      <w:bookmarkStart w:id="1" w:name="_Toc456598586"/>
-      <w:bookmarkStart w:id="2" w:name="_Toc73179406"/>
+      <w:bookmarkStart w:id="0" w:name="_Toc456598586"/>
+      <w:bookmarkStart w:id="1" w:name="_Toc73179406"/>
       <w:r>
         <w:rPr>
           <w:rFonts w:ascii="Times New Roman" w:hAnsi="Times New Roman"/>
@@ -2607,8 +2553,8 @@
         </w:rPr>
         <w:t>Introduction</w:t>
       </w:r>
+      <w:bookmarkEnd w:id="0"/>
       <w:bookmarkEnd w:id="1"/>
-      <w:bookmarkEnd w:id="2"/>
     </w:p>
     <w:p>
       <w:pPr>
@@ -2700,7 +2646,7 @@
         </w:rPr>
         <w:t>.</w:t>
       </w:r>
-      <w:bookmarkStart w:id="3" w:name="_Toc456598588"/>
+      <w:bookmarkStart w:id="2" w:name="_Toc456598588"/>
     </w:p>
     <w:p>
       <w:pPr>
@@ -2715,7 +2661,7 @@
           <w:szCs w:val="24"/>
         </w:rPr>
       </w:pPr>
-      <w:bookmarkStart w:id="4" w:name="_Toc529181714"/>
+      <w:bookmarkStart w:id="3" w:name="_Toc529181714"/>
       <w:r>
         <w:rPr>
           <w:rFonts w:ascii="Times New Roman" w:hAnsi="Times New Roman"/>
@@ -2724,10 +2670,10 @@
         </w:rPr>
         <w:t>Scope</w:t>
       </w:r>
-      <w:bookmarkStart w:id="5" w:name="_Toc496190207"/>
-      <w:bookmarkStart w:id="6" w:name="_Toc527373334"/>
+      <w:bookmarkStart w:id="4" w:name="_Toc496190207"/>
+      <w:bookmarkStart w:id="5" w:name="_Toc527373334"/>
+      <w:bookmarkEnd w:id="2"/>
       <w:bookmarkEnd w:id="3"/>
-      <w:bookmarkEnd w:id="4"/>
     </w:p>
     <w:p>
       <w:pPr>
@@ -2787,8 +2733,8 @@
         </w:rPr>
       </w:pPr>
     </w:p>
+    <w:bookmarkEnd w:id="4"/>
     <w:bookmarkEnd w:id="5"/>
-    <w:bookmarkEnd w:id="6"/>
     <w:p>
       <w:pPr>
         <w:numPr>
@@ -3038,7 +2984,7 @@
           <w:szCs w:val="24"/>
         </w:rPr>
       </w:pPr>
-      <w:bookmarkStart w:id="7" w:name="_Toc529181715"/>
+      <w:bookmarkStart w:id="6" w:name="_Toc529181715"/>
       <w:r>
         <w:rPr>
           <w:rFonts w:ascii="Times New Roman" w:hAnsi="Times New Roman"/>
@@ -3047,7 +2993,7 @@
         </w:rPr>
         <w:t>Architecture Style</w:t>
       </w:r>
-      <w:bookmarkEnd w:id="7"/>
+      <w:bookmarkEnd w:id="6"/>
     </w:p>
     <w:p>
       <w:pPr>
@@ -3223,9 +3169,9 @@
           <w:lang w:val="en-CA" w:eastAsia="en-CA"/>
         </w:rPr>
       </w:pPr>
-      <w:bookmarkStart w:id="8" w:name="_Toc496188901"/>
+      <w:bookmarkStart w:id="7" w:name="_Toc496188901"/>
+      <w:bookmarkStart w:id="8" w:name="_Toc529181716"/>
       <w:bookmarkStart w:id="9" w:name="_Toc496188902"/>
-      <w:bookmarkStart w:id="10" w:name="_Toc529181716"/>
       <w:r>
         <w:rPr>
           <w:rFonts w:ascii="Times New Roman" w:hAnsi="Times New Roman"/>
@@ -3242,8 +3188,8 @@
         </w:rPr>
         <w:t xml:space="preserve"> Modules Description</w:t>
       </w:r>
+      <w:bookmarkEnd w:id="7"/>
       <w:bookmarkEnd w:id="8"/>
-      <w:bookmarkEnd w:id="10"/>
     </w:p>
     <w:p>
       <w:pPr>
@@ -3256,7 +3202,7 @@
           <w:szCs w:val="24"/>
         </w:rPr>
       </w:pPr>
-      <w:bookmarkStart w:id="11" w:name="_Toc529181717"/>
+      <w:bookmarkStart w:id="10" w:name="_Toc529181717"/>
       <w:r>
         <w:rPr>
           <w:rFonts w:ascii="Times New Roman" w:hAnsi="Times New Roman"/>
@@ -3267,7 +3213,7 @@
         <w:t>Controllers</w:t>
       </w:r>
       <w:bookmarkEnd w:id="9"/>
-      <w:bookmarkEnd w:id="11"/>
+      <w:bookmarkEnd w:id="10"/>
     </w:p>
     <w:p>
       <w:pPr>
@@ -4225,7 +4171,7 @@
           <w:szCs w:val="24"/>
         </w:rPr>
       </w:pPr>
-      <w:bookmarkStart w:id="12" w:name="_Toc529181718"/>
+      <w:bookmarkStart w:id="11" w:name="_Toc529181718"/>
       <w:r>
         <w:rPr>
           <w:rFonts w:ascii="Times New Roman" w:hAnsi="Times New Roman"/>
@@ -4235,7 +4181,7 @@
         </w:rPr>
         <w:t>Entity</w:t>
       </w:r>
-      <w:bookmarkEnd w:id="12"/>
+      <w:bookmarkEnd w:id="11"/>
     </w:p>
     <w:p>
       <w:pPr>
@@ -4812,7 +4758,7 @@
           <w:szCs w:val="24"/>
         </w:rPr>
       </w:pPr>
-      <w:bookmarkStart w:id="13" w:name="_Toc496188904"/>
+      <w:bookmarkStart w:id="12" w:name="_Toc496188904"/>
       <w:r>
         <w:rPr>
           <w:rFonts w:ascii="Times New Roman" w:hAnsi="Times New Roman"/>
@@ -4822,7 +4768,7 @@
         </w:rPr>
         <w:t xml:space="preserve"> </w:t>
       </w:r>
-      <w:bookmarkStart w:id="14" w:name="_Toc529181719"/>
+      <w:bookmarkStart w:id="13" w:name="_Toc529181719"/>
       <w:proofErr w:type="spellStart"/>
       <w:r>
         <w:rPr>
@@ -4833,7 +4779,7 @@
         </w:rPr>
         <w:t>Map</w:t>
       </w:r>
-      <w:bookmarkEnd w:id="13"/>
+      <w:bookmarkEnd w:id="12"/>
       <w:r>
         <w:rPr>
           <w:rFonts w:ascii="Times New Roman" w:hAnsi="Times New Roman"/>
@@ -4843,7 +4789,7 @@
         </w:rPr>
         <w:t>utils</w:t>
       </w:r>
-      <w:bookmarkEnd w:id="14"/>
+      <w:bookmarkEnd w:id="13"/>
       <w:proofErr w:type="spellEnd"/>
     </w:p>
     <w:p>
@@ -5173,23 +5119,7 @@
                 <w:sz w:val="24"/>
                 <w:szCs w:val="24"/>
               </w:rPr>
-              <w:t xml:space="preserve">This class represents the Map model and perform operation </w:t>
-            </w:r>
-            <w:proofErr w:type="gramStart"/>
-            <w:r>
-              <w:rPr>
-                <w:sz w:val="24"/>
-                <w:szCs w:val="24"/>
-              </w:rPr>
-              <w:t>like ,</w:t>
-            </w:r>
-            <w:proofErr w:type="gramEnd"/>
-            <w:r>
-              <w:rPr>
-                <w:sz w:val="24"/>
-                <w:szCs w:val="24"/>
-              </w:rPr>
-              <w:t xml:space="preserve"> add/update/delete territory, add/update/delete continent.</w:t>
+              <w:t>This class represents the Map model and perform operation like , add/update/delete territory, add/update/delete continent.</w:t>
             </w:r>
           </w:p>
         </w:tc>
@@ -5206,7 +5136,7 @@
           <w:szCs w:val="24"/>
         </w:rPr>
       </w:pPr>
-      <w:bookmarkStart w:id="15" w:name="_Toc529181720"/>
+      <w:bookmarkStart w:id="14" w:name="_Toc529181720"/>
       <w:proofErr w:type="spellStart"/>
       <w:r>
         <w:rPr>
@@ -5218,7 +5148,7 @@
         <w:lastRenderedPageBreak/>
         <w:t>Gameutilis</w:t>
       </w:r>
-      <w:bookmarkEnd w:id="15"/>
+      <w:bookmarkEnd w:id="14"/>
       <w:proofErr w:type="spellEnd"/>
     </w:p>
     <w:tbl>
@@ -5479,7 +5409,7 @@
           <w:szCs w:val="24"/>
         </w:rPr>
       </w:pPr>
-      <w:bookmarkStart w:id="16" w:name="_Toc529181721"/>
+      <w:bookmarkStart w:id="15" w:name="_Toc529181721"/>
       <w:proofErr w:type="spellStart"/>
       <w:r>
         <w:rPr>
@@ -5490,7 +5420,7 @@
         </w:rPr>
         <w:t>Gameutilis</w:t>
       </w:r>
-      <w:bookmarkEnd w:id="16"/>
+      <w:bookmarkEnd w:id="15"/>
       <w:proofErr w:type="spellEnd"/>
     </w:p>
     <w:tbl>
@@ -5659,7 +5589,7 @@
           <w:szCs w:val="24"/>
         </w:rPr>
       </w:pPr>
-      <w:bookmarkStart w:id="17" w:name="_Toc529181722"/>
+      <w:bookmarkStart w:id="16" w:name="_Toc529181722"/>
       <w:r>
         <w:rPr>
           <w:rFonts w:ascii="Times New Roman" w:hAnsi="Times New Roman"/>
@@ -5669,7 +5599,7 @@
         </w:rPr>
         <w:t>Main</w:t>
       </w:r>
-      <w:bookmarkEnd w:id="17"/>
+      <w:bookmarkEnd w:id="16"/>
     </w:p>
     <w:tbl>
       <w:tblPr>
@@ -5981,18 +5911,8 @@
                 <w:sz w:val="24"/>
                 <w:szCs w:val="24"/>
               </w:rPr>
-              <w:t xml:space="preserve"> if it is </w:t>
-            </w:r>
-            <w:proofErr w:type="gramStart"/>
-            <w:r>
-              <w:rPr>
-                <w:color w:val="24292E"/>
-                <w:sz w:val="24"/>
-                <w:szCs w:val="24"/>
-              </w:rPr>
-              <w:t>changed .</w:t>
-            </w:r>
-            <w:proofErr w:type="gramEnd"/>
+              <w:t xml:space="preserve"> if it is changed .</w:t>
+            </w:r>
           </w:p>
         </w:tc>
       </w:tr>
@@ -6079,7 +5999,7 @@
           <w:szCs w:val="24"/>
         </w:rPr>
       </w:pPr>
-      <w:bookmarkStart w:id="18" w:name="_Toc529181723"/>
+      <w:bookmarkStart w:id="17" w:name="_Toc529181723"/>
       <w:r>
         <w:rPr>
           <w:rFonts w:ascii="Times New Roman" w:hAnsi="Times New Roman"/>
@@ -6089,7 +6009,7 @@
         </w:rPr>
         <w:t>Main</w:t>
       </w:r>
-      <w:bookmarkEnd w:id="18"/>
+      <w:bookmarkEnd w:id="17"/>
     </w:p>
     <w:p>
       <w:pPr>
@@ -6315,8 +6235,8 @@
           <w:szCs w:val="24"/>
         </w:rPr>
       </w:pPr>
-      <w:bookmarkStart w:id="19" w:name="_Toc496188908"/>
-      <w:bookmarkStart w:id="20" w:name="_Toc529181724"/>
+      <w:bookmarkStart w:id="18" w:name="_Toc496188908"/>
+      <w:bookmarkStart w:id="19" w:name="_Toc529181724"/>
       <w:r>
         <w:rPr>
           <w:rFonts w:ascii="Times New Roman" w:hAnsi="Times New Roman"/>
@@ -6327,8 +6247,8 @@
         <w:lastRenderedPageBreak/>
         <w:t>Exception</w:t>
       </w:r>
+      <w:bookmarkEnd w:id="18"/>
       <w:bookmarkEnd w:id="19"/>
-      <w:bookmarkEnd w:id="20"/>
     </w:p>
     <w:p>
       <w:pPr>
@@ -6578,8 +6498,8 @@
           <w:szCs w:val="24"/>
         </w:rPr>
       </w:pPr>
-      <w:bookmarkStart w:id="21" w:name="_Toc496188909"/>
-      <w:bookmarkStart w:id="22" w:name="_Toc529181725"/>
+      <w:bookmarkStart w:id="20" w:name="_Toc496188909"/>
+      <w:bookmarkStart w:id="21" w:name="_Toc529181725"/>
       <w:r>
         <w:rPr>
           <w:rFonts w:ascii="Times New Roman" w:hAnsi="Times New Roman"/>
@@ -6588,8 +6508,8 @@
         </w:rPr>
         <w:t>Technologies and Tools used:</w:t>
       </w:r>
+      <w:bookmarkEnd w:id="20"/>
       <w:bookmarkEnd w:id="21"/>
-      <w:bookmarkEnd w:id="22"/>
     </w:p>
     <w:p>
       <w:pPr>
@@ -6602,9 +6522,9 @@
           <w:szCs w:val="24"/>
         </w:rPr>
       </w:pPr>
-      <w:bookmarkStart w:id="23" w:name="_Toc496188910"/>
-      <w:bookmarkStart w:id="24" w:name="_Toc529181726"/>
-      <w:bookmarkEnd w:id="23"/>
+      <w:bookmarkStart w:id="22" w:name="_Toc496188910"/>
+      <w:bookmarkStart w:id="23" w:name="_Toc529181726"/>
+      <w:bookmarkEnd w:id="22"/>
       <w:r>
         <w:rPr>
           <w:rFonts w:ascii="Times New Roman" w:hAnsi="Times New Roman"/>
@@ -6623,7 +6543,7 @@
         </w:rPr>
         <w:t>for the development of the game.</w:t>
       </w:r>
-      <w:bookmarkEnd w:id="24"/>
+      <w:bookmarkEnd w:id="23"/>
     </w:p>
     <w:tbl>
       <w:tblPr>
@@ -7090,6 +7010,209 @@
     </w:p>
     <w:p>
       <w:pPr>
+        <w:pStyle w:val="Heading2"/>
+        <w:pBdr>
+          <w:bottom w:val="single" w:sz="6" w:space="4" w:color="EAECEF"/>
+        </w:pBdr>
+        <w:spacing w:before="360" w:after="240" w:line="276" w:lineRule="auto"/>
+        <w:rPr>
+          <w:rFonts w:ascii="Times New Roman" w:hAnsi="Times New Roman"/>
+          <w:sz w:val="24"/>
+          <w:szCs w:val="24"/>
+        </w:rPr>
+      </w:pPr>
+      <w:r>
+        <w:rPr>
+          <w:rFonts w:ascii="Times New Roman" w:hAnsi="Times New Roman"/>
+          <w:sz w:val="24"/>
+          <w:szCs w:val="24"/>
+        </w:rPr>
+        <w:t>Refactoring</w:t>
+      </w:r>
+      <w:r>
+        <w:rPr>
+          <w:rFonts w:ascii="Times New Roman" w:hAnsi="Times New Roman"/>
+          <w:sz w:val="24"/>
+          <w:szCs w:val="24"/>
+        </w:rPr>
+        <w:tab/>
+      </w:r>
+    </w:p>
+    <w:p>
+      <w:pPr>
+        <w:pStyle w:val="Heading3"/>
+        <w:spacing w:before="360" w:after="240" w:line="276" w:lineRule="auto"/>
+        <w:rPr>
+          <w:rFonts w:ascii="Times New Roman" w:hAnsi="Times New Roman"/>
+          <w:color w:val="24292E"/>
+          <w:sz w:val="24"/>
+          <w:szCs w:val="24"/>
+        </w:rPr>
+      </w:pPr>
+      <w:r>
+        <w:rPr>
+          <w:rFonts w:ascii="Times New Roman" w:hAnsi="Times New Roman"/>
+          <w:color w:val="24292E"/>
+          <w:sz w:val="24"/>
+          <w:szCs w:val="24"/>
+        </w:rPr>
+        <w:t>Refactoring</w:t>
+      </w:r>
+    </w:p>
+    <w:p>
+      <w:pPr>
+        <w:jc w:val="center"/>
+      </w:pPr>
+    </w:p>
+    <w:p>
+      <w:pPr>
+        <w:jc w:val="center"/>
+      </w:pPr>
+    </w:p>
+    <w:p>
+      <w:pPr>
+        <w:jc w:val="center"/>
+      </w:pPr>
+    </w:p>
+    <w:p>
+      <w:pPr>
+        <w:jc w:val="center"/>
+      </w:pPr>
+    </w:p>
+    <w:p>
+      <w:pPr>
+        <w:jc w:val="center"/>
+      </w:pPr>
+    </w:p>
+    <w:p>
+      <w:pPr>
+        <w:jc w:val="center"/>
+      </w:pPr>
+    </w:p>
+    <w:p>
+      <w:pPr>
+        <w:jc w:val="center"/>
+      </w:pPr>
+    </w:p>
+    <w:p>
+      <w:pPr>
+        <w:jc w:val="center"/>
+      </w:pPr>
+    </w:p>
+    <w:p>
+      <w:pPr>
+        <w:jc w:val="center"/>
+      </w:pPr>
+    </w:p>
+    <w:p>
+      <w:pPr>
+        <w:pStyle w:val="ListParagraph"/>
+        <w:spacing w:line="276" w:lineRule="auto"/>
+        <w:rPr>
+          <w:sz w:val="24"/>
+          <w:szCs w:val="24"/>
+        </w:rPr>
+      </w:pPr>
+    </w:p>
+    <w:p>
+      <w:pPr>
+        <w:pStyle w:val="ListParagraph"/>
+        <w:numPr>
+          <w:ilvl w:val="0"/>
+          <w:numId w:val="46"/>
+        </w:numPr>
+        <w:spacing w:line="276" w:lineRule="auto"/>
+        <w:rPr>
+          <w:sz w:val="24"/>
+          <w:szCs w:val="24"/>
+        </w:rPr>
+      </w:pPr>
+      <w:r>
+        <w:rPr>
+          <w:sz w:val="24"/>
+          <w:szCs w:val="24"/>
+        </w:rPr>
+        <w:lastRenderedPageBreak/>
+        <w:t>Moved Bean Classes to Entity Package</w:t>
+      </w:r>
+    </w:p>
+    <w:p>
+      <w:pPr>
+        <w:pStyle w:val="ListParagraph"/>
+      </w:pPr>
+    </w:p>
+    <w:p>
+      <w:pPr>
+        <w:pStyle w:val="ListParagraph"/>
+      </w:pPr>
+    </w:p>
+    <w:p>
+      <w:pPr>
+        <w:jc w:val="center"/>
+      </w:pPr>
+      <w:r>
+        <w:rPr>
+          <w:noProof/>
+        </w:rPr>
+        <w:drawing>
+          <wp:inline distT="0" distB="0" distL="0" distR="0" wp14:anchorId="29D53AC2" wp14:editId="3A0318D8">
+            <wp:extent cx="3568700" cy="6426200"/>
+            <wp:effectExtent l="0" t="0" r="0" b="0"/>
+            <wp:docPr id="1" name="Picture 1"/>
+            <wp:cNvGraphicFramePr>
+              <a:graphicFrameLocks xmlns:a="http://schemas.openxmlformats.org/drawingml/2006/main" noChangeAspect="1"/>
+            </wp:cNvGraphicFramePr>
+            <a:graphic xmlns:a="http://schemas.openxmlformats.org/drawingml/2006/main">
+              <a:graphicData uri="http://schemas.openxmlformats.org/drawingml/2006/picture">
+                <pic:pic xmlns:pic="http://schemas.openxmlformats.org/drawingml/2006/picture">
+                  <pic:nvPicPr>
+                    <pic:cNvPr id="1" name="Screen Shot 2018-11-08 at 4.31.35 PM.jpg"/>
+                    <pic:cNvPicPr/>
+                  </pic:nvPicPr>
+                  <pic:blipFill>
+                    <a:blip r:embed="rId17">
+                      <a:extLst>
+                        <a:ext uri="{28A0092B-C50C-407E-A947-70E740481C1C}">
+                          <a14:useLocalDpi xmlns:a14="http://schemas.microsoft.com/office/drawing/2010/main" val="0"/>
+                        </a:ext>
+                      </a:extLst>
+                    </a:blip>
+                    <a:stretch>
+                      <a:fillRect/>
+                    </a:stretch>
+                  </pic:blipFill>
+                  <pic:spPr>
+                    <a:xfrm>
+                      <a:off x="0" y="0"/>
+                      <a:ext cx="3568700" cy="6426200"/>
+                    </a:xfrm>
+                    <a:prstGeom prst="rect">
+                      <a:avLst/>
+                    </a:prstGeom>
+                  </pic:spPr>
+                </pic:pic>
+              </a:graphicData>
+            </a:graphic>
+          </wp:inline>
+        </w:drawing>
+      </w:r>
+    </w:p>
+    <w:p>
+      <w:pPr>
+        <w:jc w:val="center"/>
+        <w:rPr>
+          <w:b/>
+        </w:rPr>
+      </w:pPr>
+      <w:r>
+        <w:rPr>
+          <w:b/>
+        </w:rPr>
+        <w:t>Moved Bean Classes to Entity Package</w:t>
+      </w:r>
+    </w:p>
+    <w:p>
+      <w:pPr>
         <w:spacing w:line="276" w:lineRule="auto"/>
         <w:ind w:left="720"/>
         <w:rPr>
@@ -7098,11 +7221,338 @@
         </w:rPr>
       </w:pPr>
     </w:p>
+    <w:p>
+      <w:pPr>
+        <w:spacing w:line="276" w:lineRule="auto"/>
+        <w:ind w:left="720"/>
+        <w:rPr>
+          <w:sz w:val="24"/>
+          <w:szCs w:val="24"/>
+        </w:rPr>
+      </w:pPr>
+    </w:p>
+    <w:p>
+      <w:pPr>
+        <w:spacing w:line="276" w:lineRule="auto"/>
+        <w:ind w:left="720"/>
+        <w:rPr>
+          <w:sz w:val="24"/>
+          <w:szCs w:val="24"/>
+        </w:rPr>
+      </w:pPr>
+    </w:p>
+    <w:p>
+      <w:pPr>
+        <w:spacing w:line="276" w:lineRule="auto"/>
+        <w:ind w:left="720"/>
+        <w:rPr>
+          <w:sz w:val="24"/>
+          <w:szCs w:val="24"/>
+        </w:rPr>
+      </w:pPr>
+    </w:p>
+    <w:p>
+      <w:pPr>
+        <w:spacing w:line="276" w:lineRule="auto"/>
+        <w:ind w:left="720"/>
+        <w:rPr>
+          <w:sz w:val="24"/>
+          <w:szCs w:val="24"/>
+        </w:rPr>
+      </w:pPr>
+    </w:p>
+    <w:p>
+      <w:pPr>
+        <w:spacing w:line="276" w:lineRule="auto"/>
+        <w:ind w:left="720"/>
+        <w:rPr>
+          <w:sz w:val="24"/>
+          <w:szCs w:val="24"/>
+        </w:rPr>
+      </w:pPr>
+    </w:p>
+    <w:p>
+      <w:pPr>
+        <w:pStyle w:val="ListParagraph"/>
+        <w:numPr>
+          <w:ilvl w:val="0"/>
+          <w:numId w:val="46"/>
+        </w:numPr>
+        <w:spacing w:line="276" w:lineRule="auto"/>
+        <w:rPr>
+          <w:sz w:val="24"/>
+          <w:szCs w:val="24"/>
+        </w:rPr>
+      </w:pPr>
+      <w:r>
+        <w:rPr>
+          <w:sz w:val="24"/>
+          <w:szCs w:val="24"/>
+        </w:rPr>
+        <w:t xml:space="preserve">Moved </w:t>
+      </w:r>
+      <w:proofErr w:type="spellStart"/>
+      <w:r>
+        <w:rPr>
+          <w:sz w:val="24"/>
+          <w:szCs w:val="24"/>
+        </w:rPr>
+        <w:t>GameUtils</w:t>
+      </w:r>
+      <w:proofErr w:type="spellEnd"/>
+      <w:r>
+        <w:rPr>
+          <w:sz w:val="24"/>
+          <w:szCs w:val="24"/>
+        </w:rPr>
+        <w:t xml:space="preserve"> from </w:t>
+      </w:r>
+      <w:proofErr w:type="spellStart"/>
+      <w:r>
+        <w:rPr>
+          <w:sz w:val="24"/>
+          <w:szCs w:val="24"/>
+        </w:rPr>
+        <w:t>maputils</w:t>
+      </w:r>
+      <w:proofErr w:type="spellEnd"/>
+      <w:r>
+        <w:rPr>
+          <w:sz w:val="24"/>
+          <w:szCs w:val="24"/>
+        </w:rPr>
+        <w:t xml:space="preserve"> package to </w:t>
+      </w:r>
+      <w:proofErr w:type="spellStart"/>
+      <w:r>
+        <w:rPr>
+          <w:sz w:val="24"/>
+          <w:szCs w:val="24"/>
+        </w:rPr>
+        <w:t>gameutils</w:t>
+      </w:r>
+      <w:proofErr w:type="spellEnd"/>
+      <w:r>
+        <w:rPr>
+          <w:sz w:val="24"/>
+          <w:szCs w:val="24"/>
+        </w:rPr>
+        <w:t xml:space="preserve"> </w:t>
+      </w:r>
+    </w:p>
+    <w:p>
+      <w:pPr>
+        <w:spacing w:line="276" w:lineRule="auto"/>
+        <w:ind w:left="720"/>
+        <w:rPr>
+          <w:sz w:val="24"/>
+          <w:szCs w:val="24"/>
+        </w:rPr>
+      </w:pPr>
+      <w:r>
+        <w:rPr>
+          <w:noProof/>
+          <w:sz w:val="24"/>
+          <w:szCs w:val="24"/>
+        </w:rPr>
+        <w:drawing>
+          <wp:inline distT="0" distB="0" distL="0" distR="0" wp14:anchorId="2AA1418B" wp14:editId="75B84DFA">
+            <wp:extent cx="3657600" cy="6527800"/>
+            <wp:effectExtent l="0" t="0" r="0" b="0"/>
+            <wp:docPr id="2" name="Picture 2"/>
+            <wp:cNvGraphicFramePr>
+              <a:graphicFrameLocks xmlns:a="http://schemas.openxmlformats.org/drawingml/2006/main" noChangeAspect="1"/>
+            </wp:cNvGraphicFramePr>
+            <a:graphic xmlns:a="http://schemas.openxmlformats.org/drawingml/2006/main">
+              <a:graphicData uri="http://schemas.openxmlformats.org/drawingml/2006/picture">
+                <pic:pic xmlns:pic="http://schemas.openxmlformats.org/drawingml/2006/picture">
+                  <pic:nvPicPr>
+                    <pic:cNvPr id="2" name="Screen Shot 2018-11-08 at 4.31.43 PM.jpg"/>
+                    <pic:cNvPicPr/>
+                  </pic:nvPicPr>
+                  <pic:blipFill>
+                    <a:blip r:embed="rId18">
+                      <a:extLst>
+                        <a:ext uri="{28A0092B-C50C-407E-A947-70E740481C1C}">
+                          <a14:useLocalDpi xmlns:a14="http://schemas.microsoft.com/office/drawing/2010/main" val="0"/>
+                        </a:ext>
+                      </a:extLst>
+                    </a:blip>
+                    <a:stretch>
+                      <a:fillRect/>
+                    </a:stretch>
+                  </pic:blipFill>
+                  <pic:spPr>
+                    <a:xfrm>
+                      <a:off x="0" y="0"/>
+                      <a:ext cx="3657600" cy="6527800"/>
+                    </a:xfrm>
+                    <a:prstGeom prst="rect">
+                      <a:avLst/>
+                    </a:prstGeom>
+                  </pic:spPr>
+                </pic:pic>
+              </a:graphicData>
+            </a:graphic>
+          </wp:inline>
+        </w:drawing>
+      </w:r>
+    </w:p>
+    <w:p>
+      <w:pPr>
+        <w:spacing w:line="276" w:lineRule="auto"/>
+        <w:ind w:left="720"/>
+        <w:rPr>
+          <w:sz w:val="24"/>
+          <w:szCs w:val="24"/>
+        </w:rPr>
+      </w:pPr>
+    </w:p>
+    <w:p>
+      <w:pPr>
+        <w:spacing w:line="276" w:lineRule="auto"/>
+        <w:ind w:left="720"/>
+        <w:rPr>
+          <w:sz w:val="24"/>
+          <w:szCs w:val="24"/>
+        </w:rPr>
+      </w:pPr>
+    </w:p>
+    <w:p>
+      <w:pPr>
+        <w:spacing w:line="276" w:lineRule="auto"/>
+        <w:ind w:left="720"/>
+        <w:rPr>
+          <w:sz w:val="24"/>
+          <w:szCs w:val="24"/>
+        </w:rPr>
+      </w:pPr>
+    </w:p>
+    <w:p>
+      <w:pPr>
+        <w:spacing w:line="276" w:lineRule="auto"/>
+        <w:ind w:left="720"/>
+        <w:rPr>
+          <w:sz w:val="24"/>
+          <w:szCs w:val="24"/>
+        </w:rPr>
+      </w:pPr>
+    </w:p>
+    <w:p>
+      <w:pPr>
+        <w:spacing w:line="276" w:lineRule="auto"/>
+        <w:ind w:left="720"/>
+        <w:rPr>
+          <w:sz w:val="24"/>
+          <w:szCs w:val="24"/>
+        </w:rPr>
+      </w:pPr>
+    </w:p>
+    <w:p>
+      <w:pPr>
+        <w:spacing w:line="276" w:lineRule="auto"/>
+        <w:ind w:left="720"/>
+        <w:rPr>
+          <w:sz w:val="24"/>
+          <w:szCs w:val="24"/>
+        </w:rPr>
+      </w:pPr>
+    </w:p>
+    <w:p>
+      <w:pPr>
+        <w:pStyle w:val="ListParagraph"/>
+        <w:numPr>
+          <w:ilvl w:val="0"/>
+          <w:numId w:val="46"/>
+        </w:numPr>
+        <w:spacing w:line="276" w:lineRule="auto"/>
+        <w:rPr>
+          <w:sz w:val="24"/>
+          <w:szCs w:val="24"/>
+        </w:rPr>
+      </w:pPr>
+      <w:r>
+        <w:rPr>
+          <w:sz w:val="24"/>
+          <w:szCs w:val="24"/>
+        </w:rPr>
+        <w:lastRenderedPageBreak/>
+        <w:t xml:space="preserve">Moved reinforce, attack and fortify method from </w:t>
+      </w:r>
+      <w:proofErr w:type="spellStart"/>
+      <w:r>
+        <w:rPr>
+          <w:sz w:val="24"/>
+          <w:szCs w:val="24"/>
+        </w:rPr>
+        <w:t>gameutls</w:t>
+      </w:r>
+      <w:proofErr w:type="spellEnd"/>
+      <w:r>
+        <w:rPr>
+          <w:sz w:val="24"/>
+          <w:szCs w:val="24"/>
+        </w:rPr>
+        <w:t xml:space="preserve"> to </w:t>
+      </w:r>
+      <w:proofErr w:type="spellStart"/>
+      <w:r>
+        <w:rPr>
+          <w:sz w:val="24"/>
+          <w:szCs w:val="24"/>
+        </w:rPr>
+        <w:t>playermodel</w:t>
+      </w:r>
+      <w:proofErr w:type="spellEnd"/>
+    </w:p>
+    <w:p>
+      <w:pPr>
+        <w:pStyle w:val="ListParagraph"/>
+        <w:numPr>
+          <w:ilvl w:val="0"/>
+          <w:numId w:val="46"/>
+        </w:numPr>
+        <w:spacing w:line="276" w:lineRule="auto"/>
+        <w:rPr>
+          <w:sz w:val="24"/>
+          <w:szCs w:val="24"/>
+        </w:rPr>
+      </w:pPr>
+      <w:r>
+        <w:rPr>
+          <w:sz w:val="24"/>
+          <w:szCs w:val="24"/>
+        </w:rPr>
+        <w:t>Moved attack action on selection of list view from click of button</w:t>
+      </w:r>
+    </w:p>
+    <w:p>
+      <w:pPr>
+        <w:pStyle w:val="ListParagraph"/>
+        <w:spacing w:line="276" w:lineRule="auto"/>
+        <w:rPr>
+          <w:sz w:val="24"/>
+          <w:szCs w:val="24"/>
+        </w:rPr>
+      </w:pPr>
+      <w:bookmarkStart w:id="24" w:name="_GoBack"/>
+      <w:bookmarkEnd w:id="24"/>
+    </w:p>
+    <w:p>
+      <w:pPr>
+        <w:spacing w:line="276" w:lineRule="auto"/>
+        <w:ind w:left="720"/>
+        <w:rPr>
+          <w:sz w:val="24"/>
+          <w:szCs w:val="24"/>
+        </w:rPr>
+      </w:pPr>
+    </w:p>
     <w:sectPr>
-      <w:headerReference w:type="default" r:id="rId17"/>
-      <w:footerReference w:type="default" r:id="rId18"/>
-      <w:headerReference w:type="first" r:id="rId19"/>
-      <w:footerReference w:type="first" r:id="rId20"/>
+      <w:headerReference w:type="default" r:id="rId19"/>
+      <w:footerReference w:type="default" r:id="rId20"/>
+      <w:headerReference w:type="first" r:id="rId21"/>
+      <w:footerReference w:type="first" r:id="rId22"/>
       <w:pgSz w:w="12240" w:h="15840" w:code="1"/>
       <w:pgMar w:top="1440" w:right="1440" w:bottom="1440" w:left="1440" w:header="720" w:footer="720" w:gutter="0"/>
       <w:cols w:space="720"/>
@@ -7112,7 +7562,7 @@
 </file>
 
 <file path=word/endnotes.xml><?xml version="1.0" encoding="utf-8"?>
-<w:endnotes xmlns:wpc="http://schemas.microsoft.com/office/word/2010/wordprocessingCanvas" xmlns:mc="http://schemas.openxmlformats.org/markup-compatibility/2006" xmlns:o="urn:schemas-microsoft-com:office:office" xmlns:r="http://schemas.openxmlformats.org/officeDocument/2006/relationships" xmlns:m="http://schemas.openxmlformats.org/officeDocument/2006/math" xmlns:v="urn:schemas-microsoft-com:vml" xmlns:wp14="http://schemas.microsoft.com/office/word/2010/wordprocessingDrawing" xmlns:wp="http://schemas.openxmlformats.org/drawingml/2006/wordprocessingDrawing" xmlns:w10="urn:schemas-microsoft-com:office:word" xmlns:w="http://schemas.openxmlformats.org/wordprocessingml/2006/main" xmlns:w14="http://schemas.microsoft.com/office/word/2010/wordml" xmlns:w15="http://schemas.microsoft.com/office/word/2012/wordml" xmlns:wpg="http://schemas.microsoft.com/office/word/2010/wordprocessingGroup" xmlns:wpi="http://schemas.microsoft.com/office/word/2010/wordprocessingInk" xmlns:wne="http://schemas.microsoft.com/office/word/2006/wordml" xmlns:wps="http://schemas.microsoft.com/office/word/2010/wordprocessingShape" mc:Ignorable="w14 w15 wp14">
+<w:endnotes xmlns:wpc="http://schemas.microsoft.com/office/word/2010/wordprocessingCanvas" xmlns:cx="http://schemas.microsoft.com/office/drawing/2014/chartex" xmlns:cx1="http://schemas.microsoft.com/office/drawing/2015/9/8/chartex" xmlns:cx2="http://schemas.microsoft.com/office/drawing/2015/10/21/chartex" xmlns:cx3="http://schemas.microsoft.com/office/drawing/2016/5/9/chartex" xmlns:cx4="http://schemas.microsoft.com/office/drawing/2016/5/10/chartex" xmlns:cx5="http://schemas.microsoft.com/office/drawing/2016/5/11/chartex" xmlns:cx6="http://schemas.microsoft.com/office/drawing/2016/5/12/chartex" xmlns:cx7="http://schemas.microsoft.com/office/drawing/2016/5/13/chartex" xmlns:cx8="http://schemas.microsoft.com/office/drawing/2016/5/14/chartex" xmlns:mc="http://schemas.openxmlformats.org/markup-compatibility/2006" xmlns:aink="http://schemas.microsoft.com/office/drawing/2016/ink" xmlns:am3d="http://schemas.microsoft.com/office/drawing/2017/model3d" xmlns:o="urn:schemas-microsoft-com:office:office" xmlns:r="http://schemas.openxmlformats.org/officeDocument/2006/relationships" xmlns:m="http://schemas.openxmlformats.org/officeDocument/2006/math" xmlns:v="urn:schemas-microsoft-com:vml" xmlns:wp14="http://schemas.microsoft.com/office/word/2010/wordprocessingDrawing" xmlns:wp="http://schemas.openxmlformats.org/drawingml/2006/wordprocessingDrawing" xmlns:w10="urn:schemas-microsoft-com:office:word" xmlns:w="http://schemas.openxmlformats.org/wordprocessingml/2006/main" xmlns:w14="http://schemas.microsoft.com/office/word/2010/wordml" xmlns:w15="http://schemas.microsoft.com/office/word/2012/wordml" xmlns:w16cid="http://schemas.microsoft.com/office/word/2016/wordml/cid" xmlns:w16se="http://schemas.microsoft.com/office/word/2015/wordml/symex" xmlns:wpg="http://schemas.microsoft.com/office/word/2010/wordprocessingGroup" xmlns:wpi="http://schemas.microsoft.com/office/word/2010/wordprocessingInk" xmlns:wne="http://schemas.microsoft.com/office/word/2006/wordml" xmlns:wps="http://schemas.microsoft.com/office/word/2010/wordprocessingShape" mc:Ignorable="w14 w15 w16se w16cid wp14">
   <w:endnote w:type="separator" w:id="-1">
     <w:p>
       <w:r>
@@ -7131,7 +7581,7 @@
 </file>
 
 <file path=word/footer1.xml><?xml version="1.0" encoding="utf-8"?>
-<w:ftr xmlns:wpc="http://schemas.microsoft.com/office/word/2010/wordprocessingCanvas" xmlns:mc="http://schemas.openxmlformats.org/markup-compatibility/2006" xmlns:o="urn:schemas-microsoft-com:office:office" xmlns:r="http://schemas.openxmlformats.org/officeDocument/2006/relationships" xmlns:m="http://schemas.openxmlformats.org/officeDocument/2006/math" xmlns:v="urn:schemas-microsoft-com:vml" xmlns:wp14="http://schemas.microsoft.com/office/word/2010/wordprocessingDrawing" xmlns:wp="http://schemas.openxmlformats.org/drawingml/2006/wordprocessingDrawing" xmlns:w10="urn:schemas-microsoft-com:office:word" xmlns:w="http://schemas.openxmlformats.org/wordprocessingml/2006/main" xmlns:w14="http://schemas.microsoft.com/office/word/2010/wordml" xmlns:w15="http://schemas.microsoft.com/office/word/2012/wordml" xmlns:wpg="http://schemas.microsoft.com/office/word/2010/wordprocessingGroup" xmlns:wpi="http://schemas.microsoft.com/office/word/2010/wordprocessingInk" xmlns:wne="http://schemas.microsoft.com/office/word/2006/wordml" xmlns:wps="http://schemas.microsoft.com/office/word/2010/wordprocessingShape" mc:Ignorable="w14 w15 wp14">
+<w:ftr xmlns:wpc="http://schemas.microsoft.com/office/word/2010/wordprocessingCanvas" xmlns:cx="http://schemas.microsoft.com/office/drawing/2014/chartex" xmlns:cx1="http://schemas.microsoft.com/office/drawing/2015/9/8/chartex" xmlns:cx2="http://schemas.microsoft.com/office/drawing/2015/10/21/chartex" xmlns:cx3="http://schemas.microsoft.com/office/drawing/2016/5/9/chartex" xmlns:cx4="http://schemas.microsoft.com/office/drawing/2016/5/10/chartex" xmlns:cx5="http://schemas.microsoft.com/office/drawing/2016/5/11/chartex" xmlns:cx6="http://schemas.microsoft.com/office/drawing/2016/5/12/chartex" xmlns:cx7="http://schemas.microsoft.com/office/drawing/2016/5/13/chartex" xmlns:cx8="http://schemas.microsoft.com/office/drawing/2016/5/14/chartex" xmlns:mc="http://schemas.openxmlformats.org/markup-compatibility/2006" xmlns:aink="http://schemas.microsoft.com/office/drawing/2016/ink" xmlns:am3d="http://schemas.microsoft.com/office/drawing/2017/model3d" xmlns:o="urn:schemas-microsoft-com:office:office" xmlns:r="http://schemas.openxmlformats.org/officeDocument/2006/relationships" xmlns:m="http://schemas.openxmlformats.org/officeDocument/2006/math" xmlns:v="urn:schemas-microsoft-com:vml" xmlns:wp14="http://schemas.microsoft.com/office/word/2010/wordprocessingDrawing" xmlns:wp="http://schemas.openxmlformats.org/drawingml/2006/wordprocessingDrawing" xmlns:w10="urn:schemas-microsoft-com:office:word" xmlns:w="http://schemas.openxmlformats.org/wordprocessingml/2006/main" xmlns:w14="http://schemas.microsoft.com/office/word/2010/wordml" xmlns:w15="http://schemas.microsoft.com/office/word/2012/wordml" xmlns:w16cid="http://schemas.microsoft.com/office/word/2016/wordml/cid" xmlns:w16se="http://schemas.microsoft.com/office/word/2015/wordml/symex" xmlns:wpg="http://schemas.microsoft.com/office/word/2010/wordprocessingGroup" xmlns:wpi="http://schemas.microsoft.com/office/word/2010/wordprocessingInk" xmlns:wne="http://schemas.microsoft.com/office/word/2006/wordml" xmlns:wps="http://schemas.microsoft.com/office/word/2010/wordprocessingShape" mc:Ignorable="w14 w15 w16se w16cid wp14">
   <w:p>
     <w:pPr>
       <w:pStyle w:val="Footer"/>
@@ -7141,7 +7591,7 @@
 </file>
 
 <file path=word/footer2.xml><?xml version="1.0" encoding="utf-8"?>
-<w:ftr xmlns:wpc="http://schemas.microsoft.com/office/word/2010/wordprocessingCanvas" xmlns:mc="http://schemas.openxmlformats.org/markup-compatibility/2006" xmlns:o="urn:schemas-microsoft-com:office:office" xmlns:r="http://schemas.openxmlformats.org/officeDocument/2006/relationships" xmlns:m="http://schemas.openxmlformats.org/officeDocument/2006/math" xmlns:v="urn:schemas-microsoft-com:vml" xmlns:wp14="http://schemas.microsoft.com/office/word/2010/wordprocessingDrawing" xmlns:wp="http://schemas.openxmlformats.org/drawingml/2006/wordprocessingDrawing" xmlns:w10="urn:schemas-microsoft-com:office:word" xmlns:w="http://schemas.openxmlformats.org/wordprocessingml/2006/main" xmlns:w14="http://schemas.microsoft.com/office/word/2010/wordml" xmlns:w15="http://schemas.microsoft.com/office/word/2012/wordml" xmlns:wpg="http://schemas.microsoft.com/office/word/2010/wordprocessingGroup" xmlns:wpi="http://schemas.microsoft.com/office/word/2010/wordprocessingInk" xmlns:wne="http://schemas.microsoft.com/office/word/2006/wordml" xmlns:wps="http://schemas.microsoft.com/office/word/2010/wordprocessingShape" mc:Ignorable="w14 w15 wp14">
+<w:ftr xmlns:wpc="http://schemas.microsoft.com/office/word/2010/wordprocessingCanvas" xmlns:cx="http://schemas.microsoft.com/office/drawing/2014/chartex" xmlns:cx1="http://schemas.microsoft.com/office/drawing/2015/9/8/chartex" xmlns:cx2="http://schemas.microsoft.com/office/drawing/2015/10/21/chartex" xmlns:cx3="http://schemas.microsoft.com/office/drawing/2016/5/9/chartex" xmlns:cx4="http://schemas.microsoft.com/office/drawing/2016/5/10/chartex" xmlns:cx5="http://schemas.microsoft.com/office/drawing/2016/5/11/chartex" xmlns:cx6="http://schemas.microsoft.com/office/drawing/2016/5/12/chartex" xmlns:cx7="http://schemas.microsoft.com/office/drawing/2016/5/13/chartex" xmlns:cx8="http://schemas.microsoft.com/office/drawing/2016/5/14/chartex" xmlns:mc="http://schemas.openxmlformats.org/markup-compatibility/2006" xmlns:aink="http://schemas.microsoft.com/office/drawing/2016/ink" xmlns:am3d="http://schemas.microsoft.com/office/drawing/2017/model3d" xmlns:o="urn:schemas-microsoft-com:office:office" xmlns:r="http://schemas.openxmlformats.org/officeDocument/2006/relationships" xmlns:m="http://schemas.openxmlformats.org/officeDocument/2006/math" xmlns:v="urn:schemas-microsoft-com:vml" xmlns:wp14="http://schemas.microsoft.com/office/word/2010/wordprocessingDrawing" xmlns:wp="http://schemas.openxmlformats.org/drawingml/2006/wordprocessingDrawing" xmlns:w10="urn:schemas-microsoft-com:office:word" xmlns:w="http://schemas.openxmlformats.org/wordprocessingml/2006/main" xmlns:w14="http://schemas.microsoft.com/office/word/2010/wordml" xmlns:w15="http://schemas.microsoft.com/office/word/2012/wordml" xmlns:w16cid="http://schemas.microsoft.com/office/word/2016/wordml/cid" xmlns:w16se="http://schemas.microsoft.com/office/word/2015/wordml/symex" xmlns:wpg="http://schemas.microsoft.com/office/word/2010/wordprocessingGroup" xmlns:wpi="http://schemas.microsoft.com/office/word/2010/wordprocessingInk" xmlns:wne="http://schemas.microsoft.com/office/word/2006/wordml" xmlns:wps="http://schemas.microsoft.com/office/word/2010/wordprocessingShape" mc:Ignorable="w14 w15 w16se w16cid wp14">
   <w:p>
     <w:pPr>
       <w:pStyle w:val="Footer"/>
@@ -7151,7 +7601,7 @@
 </file>
 
 <file path=word/footnotes.xml><?xml version="1.0" encoding="utf-8"?>
-<w:footnotes xmlns:wpc="http://schemas.microsoft.com/office/word/2010/wordprocessingCanvas" xmlns:mc="http://schemas.openxmlformats.org/markup-compatibility/2006" xmlns:o="urn:schemas-microsoft-com:office:office" xmlns:r="http://schemas.openxmlformats.org/officeDocument/2006/relationships" xmlns:m="http://schemas.openxmlformats.org/officeDocument/2006/math" xmlns:v="urn:schemas-microsoft-com:vml" xmlns:wp14="http://schemas.microsoft.com/office/word/2010/wordprocessingDrawing" xmlns:wp="http://schemas.openxmlformats.org/drawingml/2006/wordprocessingDrawing" xmlns:w10="urn:schemas-microsoft-com:office:word" xmlns:w="http://schemas.openxmlformats.org/wordprocessingml/2006/main" xmlns:w14="http://schemas.microsoft.com/office/word/2010/wordml" xmlns:w15="http://schemas.microsoft.com/office/word/2012/wordml" xmlns:wpg="http://schemas.microsoft.com/office/word/2010/wordprocessingGroup" xmlns:wpi="http://schemas.microsoft.com/office/word/2010/wordprocessingInk" xmlns:wne="http://schemas.microsoft.com/office/word/2006/wordml" xmlns:wps="http://schemas.microsoft.com/office/word/2010/wordprocessingShape" mc:Ignorable="w14 w15 wp14">
+<w:footnotes xmlns:wpc="http://schemas.microsoft.com/office/word/2010/wordprocessingCanvas" xmlns:cx="http://schemas.microsoft.com/office/drawing/2014/chartex" xmlns:cx1="http://schemas.microsoft.com/office/drawing/2015/9/8/chartex" xmlns:cx2="http://schemas.microsoft.com/office/drawing/2015/10/21/chartex" xmlns:cx3="http://schemas.microsoft.com/office/drawing/2016/5/9/chartex" xmlns:cx4="http://schemas.microsoft.com/office/drawing/2016/5/10/chartex" xmlns:cx5="http://schemas.microsoft.com/office/drawing/2016/5/11/chartex" xmlns:cx6="http://schemas.microsoft.com/office/drawing/2016/5/12/chartex" xmlns:cx7="http://schemas.microsoft.com/office/drawing/2016/5/13/chartex" xmlns:cx8="http://schemas.microsoft.com/office/drawing/2016/5/14/chartex" xmlns:mc="http://schemas.openxmlformats.org/markup-compatibility/2006" xmlns:aink="http://schemas.microsoft.com/office/drawing/2016/ink" xmlns:am3d="http://schemas.microsoft.com/office/drawing/2017/model3d" xmlns:o="urn:schemas-microsoft-com:office:office" xmlns:r="http://schemas.openxmlformats.org/officeDocument/2006/relationships" xmlns:m="http://schemas.openxmlformats.org/officeDocument/2006/math" xmlns:v="urn:schemas-microsoft-com:vml" xmlns:wp14="http://schemas.microsoft.com/office/word/2010/wordprocessingDrawing" xmlns:wp="http://schemas.openxmlformats.org/drawingml/2006/wordprocessingDrawing" xmlns:w10="urn:schemas-microsoft-com:office:word" xmlns:w="http://schemas.openxmlformats.org/wordprocessingml/2006/main" xmlns:w14="http://schemas.microsoft.com/office/word/2010/wordml" xmlns:w15="http://schemas.microsoft.com/office/word/2012/wordml" xmlns:w16cid="http://schemas.microsoft.com/office/word/2016/wordml/cid" xmlns:w16se="http://schemas.microsoft.com/office/word/2015/wordml/symex" xmlns:wpg="http://schemas.microsoft.com/office/word/2010/wordprocessingGroup" xmlns:wpi="http://schemas.microsoft.com/office/word/2010/wordprocessingInk" xmlns:wne="http://schemas.microsoft.com/office/word/2006/wordml" xmlns:wps="http://schemas.microsoft.com/office/word/2010/wordprocessingShape" mc:Ignorable="w14 w15 w16se w16cid wp14">
   <w:footnote w:type="separator" w:id="-1">
     <w:p>
       <w:r>
@@ -7170,7 +7620,7 @@
 </file>
 
 <file path=word/header1.xml><?xml version="1.0" encoding="utf-8"?>
-<w:hdr xmlns:wpc="http://schemas.microsoft.com/office/word/2010/wordprocessingCanvas" xmlns:mc="http://schemas.openxmlformats.org/markup-compatibility/2006" xmlns:o="urn:schemas-microsoft-com:office:office" xmlns:r="http://schemas.openxmlformats.org/officeDocument/2006/relationships" xmlns:m="http://schemas.openxmlformats.org/officeDocument/2006/math" xmlns:v="urn:schemas-microsoft-com:vml" xmlns:wp14="http://schemas.microsoft.com/office/word/2010/wordprocessingDrawing" xmlns:wp="http://schemas.openxmlformats.org/drawingml/2006/wordprocessingDrawing" xmlns:w10="urn:schemas-microsoft-com:office:word" xmlns:w="http://schemas.openxmlformats.org/wordprocessingml/2006/main" xmlns:w14="http://schemas.microsoft.com/office/word/2010/wordml" xmlns:w15="http://schemas.microsoft.com/office/word/2012/wordml" xmlns:wpg="http://schemas.microsoft.com/office/word/2010/wordprocessingGroup" xmlns:wpi="http://schemas.microsoft.com/office/word/2010/wordprocessingInk" xmlns:wne="http://schemas.microsoft.com/office/word/2006/wordml" xmlns:wps="http://schemas.microsoft.com/office/word/2010/wordprocessingShape" mc:Ignorable="w14 w15 wp14">
+<w:hdr xmlns:wpc="http://schemas.microsoft.com/office/word/2010/wordprocessingCanvas" xmlns:cx="http://schemas.microsoft.com/office/drawing/2014/chartex" xmlns:cx1="http://schemas.microsoft.com/office/drawing/2015/9/8/chartex" xmlns:cx2="http://schemas.microsoft.com/office/drawing/2015/10/21/chartex" xmlns:cx3="http://schemas.microsoft.com/office/drawing/2016/5/9/chartex" xmlns:cx4="http://schemas.microsoft.com/office/drawing/2016/5/10/chartex" xmlns:cx5="http://schemas.microsoft.com/office/drawing/2016/5/11/chartex" xmlns:cx6="http://schemas.microsoft.com/office/drawing/2016/5/12/chartex" xmlns:cx7="http://schemas.microsoft.com/office/drawing/2016/5/13/chartex" xmlns:cx8="http://schemas.microsoft.com/office/drawing/2016/5/14/chartex" xmlns:mc="http://schemas.openxmlformats.org/markup-compatibility/2006" xmlns:aink="http://schemas.microsoft.com/office/drawing/2016/ink" xmlns:am3d="http://schemas.microsoft.com/office/drawing/2017/model3d" xmlns:o="urn:schemas-microsoft-com:office:office" xmlns:r="http://schemas.openxmlformats.org/officeDocument/2006/relationships" xmlns:m="http://schemas.openxmlformats.org/officeDocument/2006/math" xmlns:v="urn:schemas-microsoft-com:vml" xmlns:wp14="http://schemas.microsoft.com/office/word/2010/wordprocessingDrawing" xmlns:wp="http://schemas.openxmlformats.org/drawingml/2006/wordprocessingDrawing" xmlns:w10="urn:schemas-microsoft-com:office:word" xmlns:w="http://schemas.openxmlformats.org/wordprocessingml/2006/main" xmlns:w14="http://schemas.microsoft.com/office/word/2010/wordml" xmlns:w15="http://schemas.microsoft.com/office/word/2012/wordml" xmlns:w16cid="http://schemas.microsoft.com/office/word/2016/wordml/cid" xmlns:w16se="http://schemas.microsoft.com/office/word/2015/wordml/symex" xmlns:wpg="http://schemas.microsoft.com/office/word/2010/wordprocessingGroup" xmlns:wpi="http://schemas.microsoft.com/office/word/2010/wordprocessingInk" xmlns:wne="http://schemas.microsoft.com/office/word/2006/wordml" xmlns:wps="http://schemas.microsoft.com/office/word/2010/wordprocessingShape" mc:Ignorable="w14 w15 w16se w16cid wp14">
   <w:p>
     <w:pPr>
       <w:pStyle w:val="Header"/>
@@ -7180,7 +7630,7 @@
 </file>
 
 <file path=word/header2.xml><?xml version="1.0" encoding="utf-8"?>
-<w:hdr xmlns:wpc="http://schemas.microsoft.com/office/word/2010/wordprocessingCanvas" xmlns:mc="http://schemas.openxmlformats.org/markup-compatibility/2006" xmlns:o="urn:schemas-microsoft-com:office:office" xmlns:r="http://schemas.openxmlformats.org/officeDocument/2006/relationships" xmlns:m="http://schemas.openxmlformats.org/officeDocument/2006/math" xmlns:v="urn:schemas-microsoft-com:vml" xmlns:wp14="http://schemas.microsoft.com/office/word/2010/wordprocessingDrawing" xmlns:wp="http://schemas.openxmlformats.org/drawingml/2006/wordprocessingDrawing" xmlns:w10="urn:schemas-microsoft-com:office:word" xmlns:w="http://schemas.openxmlformats.org/wordprocessingml/2006/main" xmlns:w14="http://schemas.microsoft.com/office/word/2010/wordml" xmlns:w15="http://schemas.microsoft.com/office/word/2012/wordml" xmlns:wpg="http://schemas.microsoft.com/office/word/2010/wordprocessingGroup" xmlns:wpi="http://schemas.microsoft.com/office/word/2010/wordprocessingInk" xmlns:wne="http://schemas.microsoft.com/office/word/2006/wordml" xmlns:wps="http://schemas.microsoft.com/office/word/2010/wordprocessingShape" mc:Ignorable="w14 w15 wp14">
+<w:hdr xmlns:wpc="http://schemas.microsoft.com/office/word/2010/wordprocessingCanvas" xmlns:cx="http://schemas.microsoft.com/office/drawing/2014/chartex" xmlns:cx1="http://schemas.microsoft.com/office/drawing/2015/9/8/chartex" xmlns:cx2="http://schemas.microsoft.com/office/drawing/2015/10/21/chartex" xmlns:cx3="http://schemas.microsoft.com/office/drawing/2016/5/9/chartex" xmlns:cx4="http://schemas.microsoft.com/office/drawing/2016/5/10/chartex" xmlns:cx5="http://schemas.microsoft.com/office/drawing/2016/5/11/chartex" xmlns:cx6="http://schemas.microsoft.com/office/drawing/2016/5/12/chartex" xmlns:cx7="http://schemas.microsoft.com/office/drawing/2016/5/13/chartex" xmlns:cx8="http://schemas.microsoft.com/office/drawing/2016/5/14/chartex" xmlns:mc="http://schemas.openxmlformats.org/markup-compatibility/2006" xmlns:aink="http://schemas.microsoft.com/office/drawing/2016/ink" xmlns:am3d="http://schemas.microsoft.com/office/drawing/2017/model3d" xmlns:o="urn:schemas-microsoft-com:office:office" xmlns:r="http://schemas.openxmlformats.org/officeDocument/2006/relationships" xmlns:m="http://schemas.openxmlformats.org/officeDocument/2006/math" xmlns:v="urn:schemas-microsoft-com:vml" xmlns:wp14="http://schemas.microsoft.com/office/word/2010/wordprocessingDrawing" xmlns:wp="http://schemas.openxmlformats.org/drawingml/2006/wordprocessingDrawing" xmlns:w10="urn:schemas-microsoft-com:office:word" xmlns:w="http://schemas.openxmlformats.org/wordprocessingml/2006/main" xmlns:w14="http://schemas.microsoft.com/office/word/2010/wordml" xmlns:w15="http://schemas.microsoft.com/office/word/2012/wordml" xmlns:w16cid="http://schemas.microsoft.com/office/word/2016/wordml/cid" xmlns:w16se="http://schemas.microsoft.com/office/word/2015/wordml/symex" xmlns:wpg="http://schemas.microsoft.com/office/word/2010/wordprocessingGroup" xmlns:wpi="http://schemas.microsoft.com/office/word/2010/wordprocessingInk" xmlns:wne="http://schemas.microsoft.com/office/word/2006/wordml" xmlns:wps="http://schemas.microsoft.com/office/word/2010/wordprocessingShape" mc:Ignorable="w14 w15 w16se w16cid wp14">
   <w:p>
     <w:pPr>
       <w:pStyle w:val="Header"/>
@@ -7190,7 +7640,7 @@
 </file>
 
 <file path=word/numbering.xml><?xml version="1.0" encoding="utf-8"?>
-<w:numbering xmlns:wpc="http://schemas.microsoft.com/office/word/2010/wordprocessingCanvas" xmlns:mc="http://schemas.openxmlformats.org/markup-compatibility/2006" xmlns:o="urn:schemas-microsoft-com:office:office" xmlns:r="http://schemas.openxmlformats.org/officeDocument/2006/relationships" xmlns:m="http://schemas.openxmlformats.org/officeDocument/2006/math" xmlns:v="urn:schemas-microsoft-com:vml" xmlns:wp14="http://schemas.microsoft.com/office/word/2010/wordprocessingDrawing" xmlns:wp="http://schemas.openxmlformats.org/drawingml/2006/wordprocessingDrawing" xmlns:w10="urn:schemas-microsoft-com:office:word" xmlns:w="http://schemas.openxmlformats.org/wordprocessingml/2006/main" xmlns:w14="http://schemas.microsoft.com/office/word/2010/wordml" xmlns:w15="http://schemas.microsoft.com/office/word/2012/wordml" xmlns:wpg="http://schemas.microsoft.com/office/word/2010/wordprocessingGroup" xmlns:wpi="http://schemas.microsoft.com/office/word/2010/wordprocessingInk" xmlns:wne="http://schemas.microsoft.com/office/word/2006/wordml" xmlns:wps="http://schemas.microsoft.com/office/word/2010/wordprocessingShape" mc:Ignorable="w14 w15 wp14">
+<w:numbering xmlns:wpc="http://schemas.microsoft.com/office/word/2010/wordprocessingCanvas" xmlns:cx="http://schemas.microsoft.com/office/drawing/2014/chartex" xmlns:cx1="http://schemas.microsoft.com/office/drawing/2015/9/8/chartex" xmlns:cx2="http://schemas.microsoft.com/office/drawing/2015/10/21/chartex" xmlns:cx3="http://schemas.microsoft.com/office/drawing/2016/5/9/chartex" xmlns:cx4="http://schemas.microsoft.com/office/drawing/2016/5/10/chartex" xmlns:cx5="http://schemas.microsoft.com/office/drawing/2016/5/11/chartex" xmlns:cx6="http://schemas.microsoft.com/office/drawing/2016/5/12/chartex" xmlns:cx7="http://schemas.microsoft.com/office/drawing/2016/5/13/chartex" xmlns:cx8="http://schemas.microsoft.com/office/drawing/2016/5/14/chartex" xmlns:mc="http://schemas.openxmlformats.org/markup-compatibility/2006" xmlns:aink="http://schemas.microsoft.com/office/drawing/2016/ink" xmlns:am3d="http://schemas.microsoft.com/office/drawing/2017/model3d" xmlns:o="urn:schemas-microsoft-com:office:office" xmlns:r="http://schemas.openxmlformats.org/officeDocument/2006/relationships" xmlns:m="http://schemas.openxmlformats.org/officeDocument/2006/math" xmlns:v="urn:schemas-microsoft-com:vml" xmlns:wp14="http://schemas.microsoft.com/office/word/2010/wordprocessingDrawing" xmlns:wp="http://schemas.openxmlformats.org/drawingml/2006/wordprocessingDrawing" xmlns:w10="urn:schemas-microsoft-com:office:word" xmlns:w="http://schemas.openxmlformats.org/wordprocessingml/2006/main" xmlns:w14="http://schemas.microsoft.com/office/word/2010/wordml" xmlns:w15="http://schemas.microsoft.com/office/word/2012/wordml" xmlns:w16cid="http://schemas.microsoft.com/office/word/2016/wordml/cid" xmlns:w16se="http://schemas.microsoft.com/office/word/2015/wordml/symex" xmlns:wpg="http://schemas.microsoft.com/office/word/2010/wordprocessingGroup" xmlns:wpi="http://schemas.microsoft.com/office/word/2010/wordprocessingInk" xmlns:wne="http://schemas.microsoft.com/office/word/2006/wordml" xmlns:wps="http://schemas.microsoft.com/office/word/2010/wordprocessingShape" mc:Ignorable="w14 w15 w16se w16cid wp14">
   <w:abstractNum w:abstractNumId="0" w15:restartNumberingAfterBreak="0">
     <w:nsid w:val="FFFFFFFB"/>
     <w:multiLevelType w:val="multilevel"/>
@@ -8257,6 +8707,119 @@
     </w:lvl>
   </w:abstractNum>
   <w:abstractNum w:abstractNumId="17" w15:restartNumberingAfterBreak="0">
+    <w:nsid w:val="363D0CDF"/>
+    <w:multiLevelType w:val="hybridMultilevel"/>
+    <w:tmpl w:val="0BE6E176"/>
+    <w:lvl w:ilvl="0" w:tplc="04090001">
+      <w:start w:val="1"/>
+      <w:numFmt w:val="bullet"/>
+      <w:lvlText w:val=""/>
+      <w:lvlJc w:val="left"/>
+      <w:pPr>
+        <w:ind w:left="720" w:hanging="360"/>
+      </w:pPr>
+      <w:rPr>
+        <w:rFonts w:ascii="Symbol" w:hAnsi="Symbol" w:hint="default"/>
+      </w:rPr>
+    </w:lvl>
+    <w:lvl w:ilvl="1" w:tplc="04090003" w:tentative="1">
+      <w:start w:val="1"/>
+      <w:numFmt w:val="bullet"/>
+      <w:lvlText w:val="o"/>
+      <w:lvlJc w:val="left"/>
+      <w:pPr>
+        <w:ind w:left="1440" w:hanging="360"/>
+      </w:pPr>
+      <w:rPr>
+        <w:rFonts w:ascii="Courier New" w:hAnsi="Courier New" w:cs="Courier New" w:hint="default"/>
+      </w:rPr>
+    </w:lvl>
+    <w:lvl w:ilvl="2" w:tplc="04090005" w:tentative="1">
+      <w:start w:val="1"/>
+      <w:numFmt w:val="bullet"/>
+      <w:lvlText w:val=""/>
+      <w:lvlJc w:val="left"/>
+      <w:pPr>
+        <w:ind w:left="2160" w:hanging="360"/>
+      </w:pPr>
+      <w:rPr>
+        <w:rFonts w:ascii="Wingdings" w:hAnsi="Wingdings" w:hint="default"/>
+      </w:rPr>
+    </w:lvl>
+    <w:lvl w:ilvl="3" w:tplc="04090001" w:tentative="1">
+      <w:start w:val="1"/>
+      <w:numFmt w:val="bullet"/>
+      <w:lvlText w:val=""/>
+      <w:lvlJc w:val="left"/>
+      <w:pPr>
+        <w:ind w:left="2880" w:hanging="360"/>
+      </w:pPr>
+      <w:rPr>
+        <w:rFonts w:ascii="Symbol" w:hAnsi="Symbol" w:hint="default"/>
+      </w:rPr>
+    </w:lvl>
+    <w:lvl w:ilvl="4" w:tplc="04090003" w:tentative="1">
+      <w:start w:val="1"/>
+      <w:numFmt w:val="bullet"/>
+      <w:lvlText w:val="o"/>
+      <w:lvlJc w:val="left"/>
+      <w:pPr>
+        <w:ind w:left="3600" w:hanging="360"/>
+      </w:pPr>
+      <w:rPr>
+        <w:rFonts w:ascii="Courier New" w:hAnsi="Courier New" w:cs="Courier New" w:hint="default"/>
+      </w:rPr>
+    </w:lvl>
+    <w:lvl w:ilvl="5" w:tplc="04090005" w:tentative="1">
+      <w:start w:val="1"/>
+      <w:numFmt w:val="bullet"/>
+      <w:lvlText w:val=""/>
+      <w:lvlJc w:val="left"/>
+      <w:pPr>
+        <w:ind w:left="4320" w:hanging="360"/>
+      </w:pPr>
+      <w:rPr>
+        <w:rFonts w:ascii="Wingdings" w:hAnsi="Wingdings" w:hint="default"/>
+      </w:rPr>
+    </w:lvl>
+    <w:lvl w:ilvl="6" w:tplc="04090001" w:tentative="1">
+      <w:start w:val="1"/>
+      <w:numFmt w:val="bullet"/>
+      <w:lvlText w:val=""/>
+      <w:lvlJc w:val="left"/>
+      <w:pPr>
+        <w:ind w:left="5040" w:hanging="360"/>
+      </w:pPr>
+      <w:rPr>
+        <w:rFonts w:ascii="Symbol" w:hAnsi="Symbol" w:hint="default"/>
+      </w:rPr>
+    </w:lvl>
+    <w:lvl w:ilvl="7" w:tplc="04090003" w:tentative="1">
+      <w:start w:val="1"/>
+      <w:numFmt w:val="bullet"/>
+      <w:lvlText w:val="o"/>
+      <w:lvlJc w:val="left"/>
+      <w:pPr>
+        <w:ind w:left="5760" w:hanging="360"/>
+      </w:pPr>
+      <w:rPr>
+        <w:rFonts w:ascii="Courier New" w:hAnsi="Courier New" w:cs="Courier New" w:hint="default"/>
+      </w:rPr>
+    </w:lvl>
+    <w:lvl w:ilvl="8" w:tplc="04090005" w:tentative="1">
+      <w:start w:val="1"/>
+      <w:numFmt w:val="bullet"/>
+      <w:lvlText w:val=""/>
+      <w:lvlJc w:val="left"/>
+      <w:pPr>
+        <w:ind w:left="6480" w:hanging="360"/>
+      </w:pPr>
+      <w:rPr>
+        <w:rFonts w:ascii="Wingdings" w:hAnsi="Wingdings" w:hint="default"/>
+      </w:rPr>
+    </w:lvl>
+  </w:abstractNum>
+  <w:abstractNum w:abstractNumId="18" w15:restartNumberingAfterBreak="0">
     <w:nsid w:val="369D5471"/>
     <w:multiLevelType w:val="singleLevel"/>
     <w:tmpl w:val="04090001"/>
@@ -8276,7 +8839,7 @@
       </w:rPr>
     </w:lvl>
   </w:abstractNum>
-  <w:abstractNum w:abstractNumId="18" w15:restartNumberingAfterBreak="0">
+  <w:abstractNum w:abstractNumId="19" w15:restartNumberingAfterBreak="0">
     <w:nsid w:val="3724276C"/>
     <w:multiLevelType w:val="hybridMultilevel"/>
     <w:tmpl w:val="3C68C4D6"/>
@@ -8416,7 +8979,7 @@
       </w:rPr>
     </w:lvl>
   </w:abstractNum>
-  <w:abstractNum w:abstractNumId="19" w15:restartNumberingAfterBreak="0">
+  <w:abstractNum w:abstractNumId="20" w15:restartNumberingAfterBreak="0">
     <w:nsid w:val="373C337A"/>
     <w:multiLevelType w:val="hybridMultilevel"/>
     <w:tmpl w:val="1ECAB308"/>
@@ -8529,7 +9092,7 @@
       </w:rPr>
     </w:lvl>
   </w:abstractNum>
-  <w:abstractNum w:abstractNumId="20" w15:restartNumberingAfterBreak="0">
+  <w:abstractNum w:abstractNumId="21" w15:restartNumberingAfterBreak="0">
     <w:nsid w:val="3EEB6E58"/>
     <w:multiLevelType w:val="hybridMultilevel"/>
     <w:tmpl w:val="0BB68348"/>
@@ -8642,7 +9205,7 @@
       </w:rPr>
     </w:lvl>
   </w:abstractNum>
-  <w:abstractNum w:abstractNumId="21" w15:restartNumberingAfterBreak="0">
+  <w:abstractNum w:abstractNumId="22" w15:restartNumberingAfterBreak="0">
     <w:nsid w:val="42B97F7B"/>
     <w:multiLevelType w:val="singleLevel"/>
     <w:tmpl w:val="04090001"/>
@@ -8662,7 +9225,7 @@
       </w:rPr>
     </w:lvl>
   </w:abstractNum>
-  <w:abstractNum w:abstractNumId="22" w15:restartNumberingAfterBreak="0">
+  <w:abstractNum w:abstractNumId="23" w15:restartNumberingAfterBreak="0">
     <w:nsid w:val="44CC1084"/>
     <w:multiLevelType w:val="hybridMultilevel"/>
     <w:tmpl w:val="A0E60ACA"/>
@@ -8775,7 +9338,7 @@
       </w:rPr>
     </w:lvl>
   </w:abstractNum>
-  <w:abstractNum w:abstractNumId="23" w15:restartNumberingAfterBreak="0">
+  <w:abstractNum w:abstractNumId="24" w15:restartNumberingAfterBreak="0">
     <w:nsid w:val="44D866A9"/>
     <w:multiLevelType w:val="hybridMultilevel"/>
     <w:tmpl w:val="515CB0A8"/>
@@ -8888,7 +9451,7 @@
       </w:pPr>
     </w:lvl>
   </w:abstractNum>
-  <w:abstractNum w:abstractNumId="24" w15:restartNumberingAfterBreak="0">
+  <w:abstractNum w:abstractNumId="25" w15:restartNumberingAfterBreak="0">
     <w:nsid w:val="46753A16"/>
     <w:multiLevelType w:val="hybridMultilevel"/>
     <w:tmpl w:val="52248D6C"/>
@@ -9028,7 +9591,7 @@
       </w:rPr>
     </w:lvl>
   </w:abstractNum>
-  <w:abstractNum w:abstractNumId="25" w15:restartNumberingAfterBreak="0">
+  <w:abstractNum w:abstractNumId="26" w15:restartNumberingAfterBreak="0">
     <w:nsid w:val="489C4560"/>
     <w:multiLevelType w:val="hybridMultilevel"/>
     <w:tmpl w:val="7A8A7F5A"/>
@@ -9141,7 +9704,7 @@
       </w:pPr>
     </w:lvl>
   </w:abstractNum>
-  <w:abstractNum w:abstractNumId="26" w15:restartNumberingAfterBreak="0">
+  <w:abstractNum w:abstractNumId="27" w15:restartNumberingAfterBreak="0">
     <w:nsid w:val="49E170D0"/>
     <w:multiLevelType w:val="singleLevel"/>
     <w:tmpl w:val="04090001"/>
@@ -9161,7 +9724,7 @@
       </w:rPr>
     </w:lvl>
   </w:abstractNum>
-  <w:abstractNum w:abstractNumId="27" w15:restartNumberingAfterBreak="0">
+  <w:abstractNum w:abstractNumId="28" w15:restartNumberingAfterBreak="0">
     <w:nsid w:val="4F64732B"/>
     <w:multiLevelType w:val="singleLevel"/>
     <w:tmpl w:val="04090001"/>
@@ -9181,7 +9744,7 @@
       </w:rPr>
     </w:lvl>
   </w:abstractNum>
-  <w:abstractNum w:abstractNumId="28" w15:restartNumberingAfterBreak="0">
+  <w:abstractNum w:abstractNumId="29" w15:restartNumberingAfterBreak="0">
     <w:nsid w:val="51961E3D"/>
     <w:multiLevelType w:val="hybridMultilevel"/>
     <w:tmpl w:val="81C03D74"/>
@@ -9321,7 +9884,7 @@
       </w:rPr>
     </w:lvl>
   </w:abstractNum>
-  <w:abstractNum w:abstractNumId="29" w15:restartNumberingAfterBreak="0">
+  <w:abstractNum w:abstractNumId="30" w15:restartNumberingAfterBreak="0">
     <w:nsid w:val="52346D46"/>
     <w:multiLevelType w:val="multilevel"/>
     <w:tmpl w:val="BF4ECA8C"/>
@@ -9435,7 +9998,7 @@
       </w:pPr>
     </w:lvl>
   </w:abstractNum>
-  <w:abstractNum w:abstractNumId="30" w15:restartNumberingAfterBreak="0">
+  <w:abstractNum w:abstractNumId="31" w15:restartNumberingAfterBreak="0">
     <w:nsid w:val="52DF734E"/>
     <w:multiLevelType w:val="singleLevel"/>
     <w:tmpl w:val="04090001"/>
@@ -9455,7 +10018,7 @@
       </w:rPr>
     </w:lvl>
   </w:abstractNum>
-  <w:abstractNum w:abstractNumId="31" w15:restartNumberingAfterBreak="0">
+  <w:abstractNum w:abstractNumId="32" w15:restartNumberingAfterBreak="0">
     <w:nsid w:val="547858E6"/>
     <w:multiLevelType w:val="hybridMultilevel"/>
     <w:tmpl w:val="65329EE4"/>
@@ -9595,7 +10158,7 @@
       </w:rPr>
     </w:lvl>
   </w:abstractNum>
-  <w:abstractNum w:abstractNumId="32" w15:restartNumberingAfterBreak="0">
+  <w:abstractNum w:abstractNumId="33" w15:restartNumberingAfterBreak="0">
     <w:nsid w:val="6945397E"/>
     <w:multiLevelType w:val="hybridMultilevel"/>
     <w:tmpl w:val="9D30CB6A"/>
@@ -9708,7 +10271,7 @@
       </w:rPr>
     </w:lvl>
   </w:abstractNum>
-  <w:abstractNum w:abstractNumId="33" w15:restartNumberingAfterBreak="0">
+  <w:abstractNum w:abstractNumId="34" w15:restartNumberingAfterBreak="0">
     <w:nsid w:val="6C84615B"/>
     <w:multiLevelType w:val="hybridMultilevel"/>
     <w:tmpl w:val="49D29170"/>
@@ -9794,7 +10357,7 @@
       </w:pPr>
     </w:lvl>
   </w:abstractNum>
-  <w:abstractNum w:abstractNumId="34" w15:restartNumberingAfterBreak="0">
+  <w:abstractNum w:abstractNumId="35" w15:restartNumberingAfterBreak="0">
     <w:nsid w:val="6D2F7D46"/>
     <w:multiLevelType w:val="singleLevel"/>
     <w:tmpl w:val="04090001"/>
@@ -9814,7 +10377,7 @@
       </w:rPr>
     </w:lvl>
   </w:abstractNum>
-  <w:abstractNum w:abstractNumId="35" w15:restartNumberingAfterBreak="0">
+  <w:abstractNum w:abstractNumId="36" w15:restartNumberingAfterBreak="0">
     <w:nsid w:val="6EB722CD"/>
     <w:multiLevelType w:val="hybridMultilevel"/>
     <w:tmpl w:val="8DD49D94"/>
@@ -9954,7 +10517,7 @@
       </w:rPr>
     </w:lvl>
   </w:abstractNum>
-  <w:abstractNum w:abstractNumId="36" w15:restartNumberingAfterBreak="0">
+  <w:abstractNum w:abstractNumId="37" w15:restartNumberingAfterBreak="0">
     <w:nsid w:val="71F21F2A"/>
     <w:multiLevelType w:val="singleLevel"/>
     <w:tmpl w:val="04090001"/>
@@ -9974,7 +10537,7 @@
       </w:rPr>
     </w:lvl>
   </w:abstractNum>
-  <w:abstractNum w:abstractNumId="37" w15:restartNumberingAfterBreak="0">
+  <w:abstractNum w:abstractNumId="38" w15:restartNumberingAfterBreak="0">
     <w:nsid w:val="743601FB"/>
     <w:multiLevelType w:val="singleLevel"/>
     <w:tmpl w:val="04090001"/>
@@ -9994,7 +10557,7 @@
       </w:rPr>
     </w:lvl>
   </w:abstractNum>
-  <w:abstractNum w:abstractNumId="38" w15:restartNumberingAfterBreak="0">
+  <w:abstractNum w:abstractNumId="39" w15:restartNumberingAfterBreak="0">
     <w:nsid w:val="74EC594E"/>
     <w:multiLevelType w:val="hybridMultilevel"/>
     <w:tmpl w:val="E0D28A28"/>
@@ -10107,7 +10670,7 @@
       </w:rPr>
     </w:lvl>
   </w:abstractNum>
-  <w:abstractNum w:abstractNumId="39" w15:restartNumberingAfterBreak="0">
+  <w:abstractNum w:abstractNumId="40" w15:restartNumberingAfterBreak="0">
     <w:nsid w:val="756150CA"/>
     <w:multiLevelType w:val="singleLevel"/>
     <w:tmpl w:val="04090001"/>
@@ -10127,7 +10690,7 @@
       </w:rPr>
     </w:lvl>
   </w:abstractNum>
-  <w:abstractNum w:abstractNumId="40" w15:restartNumberingAfterBreak="0">
+  <w:abstractNum w:abstractNumId="41" w15:restartNumberingAfterBreak="0">
     <w:nsid w:val="766C5CCC"/>
     <w:multiLevelType w:val="hybridMultilevel"/>
     <w:tmpl w:val="9344077E"/>
@@ -10267,7 +10830,7 @@
       </w:rPr>
     </w:lvl>
   </w:abstractNum>
-  <w:abstractNum w:abstractNumId="41" w15:restartNumberingAfterBreak="0">
+  <w:abstractNum w:abstractNumId="42" w15:restartNumberingAfterBreak="0">
     <w:nsid w:val="788E254B"/>
     <w:multiLevelType w:val="hybridMultilevel"/>
     <w:tmpl w:val="D1540322"/>
@@ -10407,7 +10970,7 @@
       </w:rPr>
     </w:lvl>
   </w:abstractNum>
-  <w:abstractNum w:abstractNumId="42" w15:restartNumberingAfterBreak="0">
+  <w:abstractNum w:abstractNumId="43" w15:restartNumberingAfterBreak="0">
     <w:nsid w:val="7A642B06"/>
     <w:multiLevelType w:val="hybridMultilevel"/>
     <w:tmpl w:val="5C86E726"/>
@@ -10547,7 +11110,7 @@
       </w:rPr>
     </w:lvl>
   </w:abstractNum>
-  <w:abstractNum w:abstractNumId="43" w15:restartNumberingAfterBreak="0">
+  <w:abstractNum w:abstractNumId="44" w15:restartNumberingAfterBreak="0">
     <w:nsid w:val="7BE434D7"/>
     <w:multiLevelType w:val="singleLevel"/>
     <w:tmpl w:val="04090001"/>
@@ -10574,13 +11137,13 @@
     <w:abstractNumId w:val="16"/>
   </w:num>
   <w:num w:numId="3">
-    <w:abstractNumId w:val="43"/>
+    <w:abstractNumId w:val="44"/>
   </w:num>
   <w:num w:numId="4">
-    <w:abstractNumId w:val="30"/>
+    <w:abstractNumId w:val="31"/>
   </w:num>
   <w:num w:numId="5">
-    <w:abstractNumId w:val="27"/>
+    <w:abstractNumId w:val="28"/>
   </w:num>
   <w:num w:numId="6">
     <w:abstractNumId w:val="1"/>
@@ -10603,19 +11166,19 @@
     <w:abstractNumId w:val="2"/>
   </w:num>
   <w:num w:numId="8">
-    <w:abstractNumId w:val="39"/>
+    <w:abstractNumId w:val="40"/>
   </w:num>
   <w:num w:numId="9">
     <w:abstractNumId w:val="4"/>
   </w:num>
   <w:num w:numId="10">
-    <w:abstractNumId w:val="17"/>
+    <w:abstractNumId w:val="18"/>
   </w:num>
   <w:num w:numId="11">
     <w:abstractNumId w:val="15"/>
   </w:num>
   <w:num w:numId="12">
-    <w:abstractNumId w:val="37"/>
+    <w:abstractNumId w:val="38"/>
   </w:num>
   <w:num w:numId="13">
     <w:abstractNumId w:val="14"/>
@@ -10624,16 +11187,16 @@
     <w:abstractNumId w:val="7"/>
   </w:num>
   <w:num w:numId="15">
-    <w:abstractNumId w:val="36"/>
+    <w:abstractNumId w:val="37"/>
   </w:num>
   <w:num w:numId="16">
-    <w:abstractNumId w:val="26"/>
+    <w:abstractNumId w:val="27"/>
   </w:num>
   <w:num w:numId="17">
     <w:abstractNumId w:val="11"/>
   </w:num>
   <w:num w:numId="18">
-    <w:abstractNumId w:val="21"/>
+    <w:abstractNumId w:val="22"/>
   </w:num>
   <w:num w:numId="19">
     <w:abstractNumId w:val="1"/>
@@ -10657,13 +11220,13 @@
     <w:abstractNumId w:val="13"/>
   </w:num>
   <w:num w:numId="21">
-    <w:abstractNumId w:val="34"/>
+    <w:abstractNumId w:val="35"/>
   </w:num>
   <w:num w:numId="22">
-    <w:abstractNumId w:val="35"/>
+    <w:abstractNumId w:val="36"/>
   </w:num>
   <w:num w:numId="23">
-    <w:abstractNumId w:val="25"/>
+    <w:abstractNumId w:val="26"/>
   </w:num>
   <w:num w:numId="24">
     <w:abstractNumId w:val="10"/>
@@ -10675,25 +11238,25 @@
     <w:abstractNumId w:val="6"/>
   </w:num>
   <w:num w:numId="27">
-    <w:abstractNumId w:val="23"/>
+    <w:abstractNumId w:val="24"/>
   </w:num>
   <w:num w:numId="28">
+    <w:abstractNumId w:val="42"/>
+  </w:num>
+  <w:num w:numId="29">
+    <w:abstractNumId w:val="19"/>
+  </w:num>
+  <w:num w:numId="30">
     <w:abstractNumId w:val="41"/>
   </w:num>
-  <w:num w:numId="29">
-    <w:abstractNumId w:val="18"/>
-  </w:num>
-  <w:num w:numId="30">
-    <w:abstractNumId w:val="40"/>
-  </w:num>
   <w:num w:numId="31">
-    <w:abstractNumId w:val="31"/>
+    <w:abstractNumId w:val="32"/>
   </w:num>
   <w:num w:numId="32">
-    <w:abstractNumId w:val="28"/>
+    <w:abstractNumId w:val="29"/>
   </w:num>
   <w:num w:numId="33">
-    <w:abstractNumId w:val="24"/>
+    <w:abstractNumId w:val="25"/>
   </w:num>
   <w:num w:numId="34">
     <w:abstractNumId w:val="8"/>
@@ -10702,40 +11265,43 @@
     <w:abstractNumId w:val="12"/>
   </w:num>
   <w:num w:numId="36">
-    <w:abstractNumId w:val="42"/>
+    <w:abstractNumId w:val="43"/>
   </w:num>
   <w:num w:numId="37">
-    <w:abstractNumId w:val="32"/>
+    <w:abstractNumId w:val="33"/>
   </w:num>
   <w:num w:numId="38">
     <w:abstractNumId w:val="9"/>
   </w:num>
   <w:num w:numId="39">
-    <w:abstractNumId w:val="33"/>
+    <w:abstractNumId w:val="34"/>
   </w:num>
   <w:num w:numId="40">
     <w:abstractNumId w:val="5"/>
   </w:num>
   <w:num w:numId="41">
-    <w:abstractNumId w:val="38"/>
+    <w:abstractNumId w:val="39"/>
   </w:num>
   <w:num w:numId="42">
-    <w:abstractNumId w:val="22"/>
+    <w:abstractNumId w:val="23"/>
   </w:num>
   <w:num w:numId="43">
+    <w:abstractNumId w:val="21"/>
+  </w:num>
+  <w:num w:numId="44">
     <w:abstractNumId w:val="20"/>
   </w:num>
-  <w:num w:numId="44">
-    <w:abstractNumId w:val="19"/>
+  <w:num w:numId="45">
+    <w:abstractNumId w:val="30"/>
   </w:num>
-  <w:num w:numId="45">
-    <w:abstractNumId w:val="29"/>
+  <w:num w:numId="46">
+    <w:abstractNumId w:val="17"/>
   </w:num>
 </w:numbering>
 </file>
 
 <file path=word/styles.xml><?xml version="1.0" encoding="utf-8"?>
-<w:styles xmlns:mc="http://schemas.openxmlformats.org/markup-compatibility/2006" xmlns:r="http://schemas.openxmlformats.org/officeDocument/2006/relationships" xmlns:w="http://schemas.openxmlformats.org/wordprocessingml/2006/main" xmlns:w14="http://schemas.microsoft.com/office/word/2010/wordml" xmlns:w15="http://schemas.microsoft.com/office/word/2012/wordml" mc:Ignorable="w14 w15">
+<w:styles xmlns:mc="http://schemas.openxmlformats.org/markup-compatibility/2006" xmlns:r="http://schemas.openxmlformats.org/officeDocument/2006/relationships" xmlns:w="http://schemas.openxmlformats.org/wordprocessingml/2006/main" xmlns:w14="http://schemas.microsoft.com/office/word/2010/wordml" xmlns:w15="http://schemas.microsoft.com/office/word/2012/wordml" xmlns:w16cid="http://schemas.microsoft.com/office/word/2016/wordml/cid" xmlns:w16se="http://schemas.microsoft.com/office/word/2015/wordml/symex" mc:Ignorable="w14 w15 w16se w16cid">
   <w:docDefaults>
     <w:rPrDefault>
       <w:rPr>
@@ -10745,7 +11311,7 @@
     </w:rPrDefault>
     <w:pPrDefault/>
   </w:docDefaults>
-  <w:latentStyles w:defLockedState="0" w:defUIPriority="0" w:defSemiHidden="0" w:defUnhideWhenUsed="0" w:defQFormat="0" w:count="371">
+  <w:latentStyles w:defLockedState="0" w:defUIPriority="0" w:defSemiHidden="0" w:defUnhideWhenUsed="0" w:defQFormat="0" w:count="375">
     <w:lsdException w:name="Normal" w:qFormat="1"/>
     <w:lsdException w:name="heading 1" w:qFormat="1"/>
     <w:lsdException w:name="heading 2" w:qFormat="1"/>
@@ -10767,7 +11333,11 @@
     <w:lsdException w:name="Emphasis" w:qFormat="1"/>
     <w:lsdException w:name="Plain Text" w:uiPriority="99"/>
     <w:lsdException w:name="Normal (Web)" w:uiPriority="99"/>
-    <w:lsdException w:name="Normal Table" w:semiHidden="1" w:unhideWhenUsed="1"/>
+    <w:lsdException w:name="HTML Preformatted" w:semiHidden="1" w:unhideWhenUsed="1"/>
+    <w:lsdException w:name="No List" w:semiHidden="1" w:unhideWhenUsed="1"/>
+    <w:lsdException w:name="Outline List 1" w:semiHidden="1" w:unhideWhenUsed="1"/>
+    <w:lsdException w:name="Outline List 2" w:semiHidden="1" w:unhideWhenUsed="1"/>
+    <w:lsdException w:name="Outline List 3" w:semiHidden="1" w:unhideWhenUsed="1"/>
     <w:lsdException w:name="Table Simple 1" w:semiHidden="1" w:unhideWhenUsed="1"/>
     <w:lsdException w:name="Table Simple 2" w:semiHidden="1" w:unhideWhenUsed="1"/>
     <w:lsdException w:name="Table Simple 3" w:semiHidden="1" w:unhideWhenUsed="1"/>
@@ -10806,10 +11376,8 @@
     <w:lsdException w:name="Table Elegant" w:semiHidden="1" w:unhideWhenUsed="1"/>
     <w:lsdException w:name="Table Professional" w:semiHidden="1" w:unhideWhenUsed="1"/>
     <w:lsdException w:name="Table Subtle 1" w:semiHidden="1" w:unhideWhenUsed="1"/>
-    <w:lsdException w:name="Table Subtle 2" w:semiHidden="1" w:unhideWhenUsed="1"/>
     <w:lsdException w:name="Table Web 1" w:semiHidden="1" w:unhideWhenUsed="1"/>
     <w:lsdException w:name="Table Web 2" w:semiHidden="1" w:unhideWhenUsed="1"/>
-    <w:lsdException w:name="Table Web 3" w:semiHidden="1" w:unhideWhenUsed="1"/>
     <w:lsdException w:name="Table Theme" w:semiHidden="1" w:unhideWhenUsed="1"/>
     <w:lsdException w:name="Placeholder Text" w:semiHidden="1" w:uiPriority="99"/>
     <w:lsdException w:name="No Spacing" w:uiPriority="1" w:qFormat="1"/>
@@ -11026,10 +11594,15 @@
     <w:lsdException w:name="List Table 5 Dark Accent 6" w:uiPriority="50"/>
     <w:lsdException w:name="List Table 6 Colorful Accent 6" w:uiPriority="51"/>
     <w:lsdException w:name="List Table 7 Colorful Accent 6" w:uiPriority="52"/>
+    <w:lsdException w:name="Mention" w:semiHidden="1" w:uiPriority="99" w:unhideWhenUsed="1"/>
+    <w:lsdException w:name="Smart Hyperlink" w:semiHidden="1" w:uiPriority="99" w:unhideWhenUsed="1"/>
+    <w:lsdException w:name="Hashtag" w:semiHidden="1" w:uiPriority="99" w:unhideWhenUsed="1"/>
+    <w:lsdException w:name="Unresolved Mention" w:semiHidden="1" w:uiPriority="99" w:unhideWhenUsed="1"/>
   </w:latentStyles>
   <w:style w:type="paragraph" w:default="1" w:styleId="Normal">
     <w:name w:val="Normal"/>
     <w:qFormat/>
+    <w:rsid w:val="00753424"/>
     <w:pPr>
       <w:widowControl w:val="0"/>
       <w:spacing w:line="240" w:lineRule="atLeast"/>
@@ -11767,6 +12340,17 @@
       </w:tcPr>
     </w:tblStylePr>
   </w:style>
+  <w:style w:type="paragraph" w:styleId="ListParagraph">
+    <w:name w:val="List Paragraph"/>
+    <w:basedOn w:val="Normal"/>
+    <w:uiPriority w:val="34"/>
+    <w:qFormat/>
+    <w:rsid w:val="00753424"/>
+    <w:pPr>
+      <w:ind w:left="720"/>
+      <w:contextualSpacing/>
+    </w:pPr>
+  </w:style>
 </w:styles>
 </file>
 
@@ -12070,7 +12654,7 @@
 </file>
 
 <file path=customXml/itemProps1.xml><?xml version="1.0" encoding="utf-8"?>
-<ds:datastoreItem xmlns:ds="http://schemas.openxmlformats.org/officeDocument/2006/customXml" ds:itemID="{E3BED0CC-4019-4EDB-8401-B1FD412D6C07}">
+<ds:datastoreItem xmlns:ds="http://schemas.openxmlformats.org/officeDocument/2006/customXml" ds:itemID="{F8D9C5F2-B2E3-424C-AEDE-BB1AE57D2907}">
   <ds:schemaRefs>
     <ds:schemaRef ds:uri="http://schemas.openxmlformats.org/officeDocument/2006/bibliography"/>
   </ds:schemaRefs>

</xml_diff>

<commit_message>
Updated Architecture Diagram in Main File and deleted the old file
</commit_message>
<xml_diff>
--- a/project_doc/Software Architecture Document Updated.docx
+++ b/project_doc/Software Architecture Document Updated.docx
@@ -2999,7 +2999,6 @@
       <w:pPr>
         <w:spacing w:line="276" w:lineRule="auto"/>
         <w:rPr>
-          <w:sz w:val="24"/>
           <w:lang w:val="en-CA" w:eastAsia="en-CA"/>
         </w:rPr>
       </w:pPr>
@@ -3014,16 +3013,12 @@
     <w:p>
       <w:pPr>
         <w:spacing w:line="276" w:lineRule="auto"/>
-        <w:rPr>
-          <w:lang w:val="en-CA" w:eastAsia="en-CA"/>
-        </w:rPr>
-      </w:pPr>
-      <w:r>
-        <w:rPr>
-          <w:lang w:val="en-CA" w:eastAsia="en-CA"/>
-        </w:rPr>
-        <w:tab/>
-      </w:r>
+        <w:jc w:val="center"/>
+        <w:rPr>
+          <w:sz w:val="18"/>
+          <w:szCs w:val="18"/>
+        </w:rPr>
+      </w:pPr>
     </w:p>
     <w:p>
       <w:pPr>
@@ -3074,46 +3069,7 @@
           <w:szCs w:val="18"/>
         </w:rPr>
       </w:pPr>
-    </w:p>
-    <w:p>
-      <w:pPr>
-        <w:spacing w:line="276" w:lineRule="auto"/>
-        <w:jc w:val="center"/>
-        <w:rPr>
-          <w:sz w:val="18"/>
-          <w:szCs w:val="18"/>
-        </w:rPr>
-      </w:pPr>
-    </w:p>
-    <w:p>
-      <w:pPr>
-        <w:spacing w:line="276" w:lineRule="auto"/>
-        <w:jc w:val="center"/>
-        <w:rPr>
-          <w:sz w:val="18"/>
-          <w:szCs w:val="18"/>
-        </w:rPr>
-      </w:pPr>
-    </w:p>
-    <w:p>
-      <w:pPr>
-        <w:spacing w:line="276" w:lineRule="auto"/>
-        <w:jc w:val="center"/>
-        <w:rPr>
-          <w:sz w:val="18"/>
-          <w:szCs w:val="18"/>
-        </w:rPr>
-      </w:pPr>
-    </w:p>
-    <w:p>
-      <w:pPr>
-        <w:spacing w:line="276" w:lineRule="auto"/>
-        <w:jc w:val="center"/>
-        <w:rPr>
-          <w:sz w:val="18"/>
-          <w:szCs w:val="18"/>
-        </w:rPr>
-      </w:pPr>
+      <w:bookmarkStart w:id="7" w:name="_GoBack"/>
       <w:r>
         <w:rPr>
           <w:noProof/>
@@ -3121,9 +3077,9 @@
         </w:rPr>
         <w:lastRenderedPageBreak/>
         <w:drawing>
-          <wp:inline distT="0" distB="0" distL="0" distR="0" wp14:anchorId="3A2F63CB" wp14:editId="13782B22">
-            <wp:extent cx="5943600" cy="8262049"/>
-            <wp:effectExtent l="0" t="0" r="0" b="5715"/>
+          <wp:inline distT="0" distB="0" distL="0" distR="0" wp14:anchorId="3A2F63CB" wp14:editId="547798B1">
+            <wp:extent cx="6677025" cy="9057005"/>
+            <wp:effectExtent l="0" t="0" r="9525" b="0"/>
             <wp:docPr id="2285" name="Picture 2285"/>
             <wp:cNvGraphicFramePr/>
             <a:graphic xmlns:a="http://schemas.openxmlformats.org/drawingml/2006/main">
@@ -3134,7 +3090,13 @@
                     <pic:cNvPicPr/>
                   </pic:nvPicPr>
                   <pic:blipFill>
-                    <a:blip r:embed="rId9"/>
+                    <a:blip r:embed="rId9" cstate="print">
+                      <a:extLst>
+                        <a:ext uri="{28A0092B-C50C-407E-A947-70E740481C1C}">
+                          <a14:useLocalDpi xmlns:a14="http://schemas.microsoft.com/office/drawing/2010/main" val="0"/>
+                        </a:ext>
+                      </a:extLst>
+                    </a:blip>
                     <a:stretch>
                       <a:fillRect/>
                     </a:stretch>
@@ -3142,7 +3104,7 @@
                   <pic:spPr>
                     <a:xfrm>
                       <a:off x="0" y="0"/>
-                      <a:ext cx="5943600" cy="8262049"/>
+                      <a:ext cx="6694242" cy="9080359"/>
                     </a:xfrm>
                     <a:prstGeom prst="rect">
                       <a:avLst/>
@@ -3154,6 +3116,7 @@
           </wp:inline>
         </w:drawing>
       </w:r>
+      <w:bookmarkEnd w:id="7"/>
     </w:p>
     <w:p>
       <w:pPr>
@@ -3169,9 +3132,9 @@
           <w:lang w:val="en-CA" w:eastAsia="en-CA"/>
         </w:rPr>
       </w:pPr>
-      <w:bookmarkStart w:id="7" w:name="_Toc496188901"/>
-      <w:bookmarkStart w:id="8" w:name="_Toc529181716"/>
-      <w:bookmarkStart w:id="9" w:name="_Toc496188902"/>
+      <w:bookmarkStart w:id="8" w:name="_Toc496188901"/>
+      <w:bookmarkStart w:id="9" w:name="_Toc529181716"/>
+      <w:bookmarkStart w:id="10" w:name="_Toc496188902"/>
       <w:r>
         <w:rPr>
           <w:rFonts w:ascii="Times New Roman" w:hAnsi="Times New Roman"/>
@@ -3188,8 +3151,8 @@
         </w:rPr>
         <w:t xml:space="preserve"> Modules Description</w:t>
       </w:r>
-      <w:bookmarkEnd w:id="7"/>
       <w:bookmarkEnd w:id="8"/>
+      <w:bookmarkEnd w:id="9"/>
     </w:p>
     <w:p>
       <w:pPr>
@@ -3202,7 +3165,7 @@
           <w:szCs w:val="24"/>
         </w:rPr>
       </w:pPr>
-      <w:bookmarkStart w:id="10" w:name="_Toc529181717"/>
+      <w:bookmarkStart w:id="11" w:name="_Toc529181717"/>
       <w:r>
         <w:rPr>
           <w:rFonts w:ascii="Times New Roman" w:hAnsi="Times New Roman"/>
@@ -3212,8 +3175,8 @@
         </w:rPr>
         <w:t>Controllers</w:t>
       </w:r>
-      <w:bookmarkEnd w:id="9"/>
       <w:bookmarkEnd w:id="10"/>
+      <w:bookmarkEnd w:id="11"/>
     </w:p>
     <w:p>
       <w:pPr>
@@ -3407,6 +3370,7 @@
               <w:t xml:space="preserve">class and the </w:t>
             </w:r>
             <w:proofErr w:type="spellStart"/>
+            <w:proofErr w:type="gramStart"/>
             <w:r>
               <w:rPr>
                 <w:color w:val="24292E"/>
@@ -3416,6 +3380,7 @@
               <w:t>playgame.fxml</w:t>
             </w:r>
             <w:proofErr w:type="spellEnd"/>
+            <w:proofErr w:type="gramEnd"/>
             <w:r>
               <w:rPr>
                 <w:color w:val="24292E"/>
@@ -3438,8 +3403,18 @@
                 <w:sz w:val="24"/>
                 <w:szCs w:val="24"/>
               </w:rPr>
-              <w:t xml:space="preserve"> It captures all the user action like :</w:t>
-            </w:r>
+              <w:t xml:space="preserve"> It captures all the user action </w:t>
+            </w:r>
+            <w:proofErr w:type="gramStart"/>
+            <w:r>
+              <w:rPr>
+                <w:color w:val="24292E"/>
+                <w:sz w:val="24"/>
+                <w:szCs w:val="24"/>
+              </w:rPr>
+              <w:t>like :</w:t>
+            </w:r>
+            <w:proofErr w:type="gramEnd"/>
           </w:p>
           <w:p>
             <w:pPr>
@@ -3715,6 +3690,7 @@
               <w:t xml:space="preserve"> and the </w:t>
             </w:r>
             <w:proofErr w:type="spellStart"/>
+            <w:proofErr w:type="gramStart"/>
             <w:r>
               <w:rPr>
                 <w:color w:val="24292E"/>
@@ -3724,6 +3700,7 @@
               <w:t>mapeditor.fxml</w:t>
             </w:r>
             <w:proofErr w:type="spellEnd"/>
+            <w:proofErr w:type="gramEnd"/>
             <w:r>
               <w:rPr>
                 <w:color w:val="24292E"/>
@@ -3920,6 +3897,7 @@
               <w:t xml:space="preserve">This class controls the user action from </w:t>
             </w:r>
             <w:proofErr w:type="spellStart"/>
+            <w:proofErr w:type="gramStart"/>
             <w:r>
               <w:rPr>
                 <w:color w:val="24292E"/>
@@ -3929,6 +3907,7 @@
               <w:t>mapeditorsplash.fxml</w:t>
             </w:r>
             <w:proofErr w:type="spellEnd"/>
+            <w:proofErr w:type="gramEnd"/>
             <w:r>
               <w:rPr>
                 <w:color w:val="24292E"/>
@@ -4224,7 +4203,7 @@
           <w:szCs w:val="24"/>
         </w:rPr>
       </w:pPr>
-      <w:bookmarkStart w:id="11" w:name="_Toc529181718"/>
+      <w:bookmarkStart w:id="12" w:name="_Toc529181718"/>
       <w:r>
         <w:rPr>
           <w:rFonts w:ascii="Times New Roman" w:hAnsi="Times New Roman"/>
@@ -4234,7 +4213,7 @@
         </w:rPr>
         <w:t>Entity</w:t>
       </w:r>
-      <w:bookmarkEnd w:id="11"/>
+      <w:bookmarkEnd w:id="12"/>
     </w:p>
     <w:p>
       <w:pPr>
@@ -4250,12 +4229,14 @@
         </w:rPr>
         <w:t xml:space="preserve">The </w:t>
       </w:r>
+      <w:proofErr w:type="gramStart"/>
       <w:r>
         <w:rPr>
           <w:color w:val="24292E"/>
         </w:rPr>
         <w:t>models</w:t>
       </w:r>
+      <w:proofErr w:type="gramEnd"/>
       <w:r>
         <w:rPr>
           <w:color w:val="24292E"/>
@@ -4433,7 +4414,25 @@
                 <w:sz w:val="24"/>
                 <w:szCs w:val="24"/>
               </w:rPr>
-              <w:t>It contains a list of  the continents that forms a map</w:t>
+              <w:t xml:space="preserve">It contains a list </w:t>
+            </w:r>
+            <w:proofErr w:type="gramStart"/>
+            <w:r>
+              <w:rPr>
+                <w:color w:val="24292E"/>
+                <w:sz w:val="24"/>
+                <w:szCs w:val="24"/>
+              </w:rPr>
+              <w:t>of  the</w:t>
+            </w:r>
+            <w:proofErr w:type="gramEnd"/>
+            <w:r>
+              <w:rPr>
+                <w:color w:val="24292E"/>
+                <w:sz w:val="24"/>
+                <w:szCs w:val="24"/>
+              </w:rPr>
+              <w:t xml:space="preserve"> continents that forms a map</w:t>
             </w:r>
           </w:p>
         </w:tc>
@@ -4496,7 +4495,25 @@
                 <w:sz w:val="24"/>
                 <w:szCs w:val="24"/>
               </w:rPr>
-              <w:t>It contains all the information related to the continent like , name , control value</w:t>
+              <w:t xml:space="preserve">It contains all the information related to the continent </w:t>
+            </w:r>
+            <w:proofErr w:type="gramStart"/>
+            <w:r>
+              <w:rPr>
+                <w:color w:val="24292E"/>
+                <w:sz w:val="24"/>
+                <w:szCs w:val="24"/>
+              </w:rPr>
+              <w:t>like ,</w:t>
+            </w:r>
+            <w:proofErr w:type="gramEnd"/>
+            <w:r>
+              <w:rPr>
+                <w:color w:val="24292E"/>
+                <w:sz w:val="24"/>
+                <w:szCs w:val="24"/>
+              </w:rPr>
+              <w:t xml:space="preserve"> name , control value</w:t>
             </w:r>
           </w:p>
           <w:p>
@@ -4515,7 +4532,25 @@
                 <w:sz w:val="24"/>
                 <w:szCs w:val="24"/>
               </w:rPr>
-              <w:t>It contain a list of all the territories that belong to a continent.</w:t>
+              <w:t xml:space="preserve">It </w:t>
+            </w:r>
+            <w:proofErr w:type="gramStart"/>
+            <w:r>
+              <w:rPr>
+                <w:color w:val="24292E"/>
+                <w:sz w:val="24"/>
+                <w:szCs w:val="24"/>
+              </w:rPr>
+              <w:t>contain</w:t>
+            </w:r>
+            <w:proofErr w:type="gramEnd"/>
+            <w:r>
+              <w:rPr>
+                <w:color w:val="24292E"/>
+                <w:sz w:val="24"/>
+                <w:szCs w:val="24"/>
+              </w:rPr>
+              <w:t xml:space="preserve"> a list of all the territories that belong to a continent.</w:t>
             </w:r>
           </w:p>
         </w:tc>
@@ -4579,7 +4614,25 @@
                 <w:sz w:val="24"/>
                 <w:szCs w:val="24"/>
               </w:rPr>
-              <w:t xml:space="preserve">It contains all the information related to the territory like , name, x/y coordinates </w:t>
+              <w:t xml:space="preserve">It contains all the information related to the territory </w:t>
+            </w:r>
+            <w:proofErr w:type="gramStart"/>
+            <w:r>
+              <w:rPr>
+                <w:color w:val="24292E"/>
+                <w:sz w:val="24"/>
+                <w:szCs w:val="24"/>
+              </w:rPr>
+              <w:t>like ,</w:t>
+            </w:r>
+            <w:proofErr w:type="gramEnd"/>
+            <w:r>
+              <w:rPr>
+                <w:color w:val="24292E"/>
+                <w:sz w:val="24"/>
+                <w:szCs w:val="24"/>
+              </w:rPr>
+              <w:t xml:space="preserve"> name, x/y coordinates </w:t>
             </w:r>
           </w:p>
           <w:p>
@@ -4811,7 +4864,7 @@
           <w:szCs w:val="24"/>
         </w:rPr>
       </w:pPr>
-      <w:bookmarkStart w:id="12" w:name="_Toc496188904"/>
+      <w:bookmarkStart w:id="13" w:name="_Toc496188904"/>
       <w:r>
         <w:rPr>
           <w:rFonts w:ascii="Times New Roman" w:hAnsi="Times New Roman"/>
@@ -4821,7 +4874,7 @@
         </w:rPr>
         <w:t xml:space="preserve"> </w:t>
       </w:r>
-      <w:bookmarkStart w:id="13" w:name="_Toc529181719"/>
+      <w:bookmarkStart w:id="14" w:name="_Toc529181719"/>
       <w:proofErr w:type="spellStart"/>
       <w:r>
         <w:rPr>
@@ -4832,7 +4885,7 @@
         </w:rPr>
         <w:t>Map</w:t>
       </w:r>
-      <w:bookmarkEnd w:id="12"/>
+      <w:bookmarkEnd w:id="13"/>
       <w:r>
         <w:rPr>
           <w:rFonts w:ascii="Times New Roman" w:hAnsi="Times New Roman"/>
@@ -4842,7 +4895,7 @@
         </w:rPr>
         <w:t>utils</w:t>
       </w:r>
-      <w:bookmarkEnd w:id="13"/>
+      <w:bookmarkEnd w:id="14"/>
       <w:proofErr w:type="spellEnd"/>
     </w:p>
     <w:p>
@@ -5186,7 +5239,23 @@
                 <w:sz w:val="24"/>
                 <w:szCs w:val="24"/>
               </w:rPr>
-              <w:t>This class represents the Map model and perform operation like , add/update/delete territory, add/update/delete continent.</w:t>
+              <w:t xml:space="preserve">This class represents the Map model and perform operation </w:t>
+            </w:r>
+            <w:proofErr w:type="gramStart"/>
+            <w:r>
+              <w:rPr>
+                <w:sz w:val="24"/>
+                <w:szCs w:val="24"/>
+              </w:rPr>
+              <w:t>like ,</w:t>
+            </w:r>
+            <w:proofErr w:type="gramEnd"/>
+            <w:r>
+              <w:rPr>
+                <w:sz w:val="24"/>
+                <w:szCs w:val="24"/>
+              </w:rPr>
+              <w:t xml:space="preserve"> add/update/delete territory, add/update/delete continent.</w:t>
             </w:r>
           </w:p>
         </w:tc>
@@ -5261,7 +5330,7 @@
           <w:szCs w:val="24"/>
         </w:rPr>
       </w:pPr>
-      <w:bookmarkStart w:id="14" w:name="_Toc529181720"/>
+      <w:bookmarkStart w:id="15" w:name="_Toc529181720"/>
       <w:proofErr w:type="spellStart"/>
       <w:r>
         <w:rPr>
@@ -5273,7 +5342,7 @@
         <w:lastRenderedPageBreak/>
         <w:t>Gameutilis</w:t>
       </w:r>
-      <w:bookmarkEnd w:id="14"/>
+      <w:bookmarkEnd w:id="15"/>
       <w:proofErr w:type="spellEnd"/>
     </w:p>
     <w:tbl>
@@ -5570,7 +5639,7 @@
           <w:szCs w:val="24"/>
         </w:rPr>
       </w:pPr>
-      <w:bookmarkStart w:id="15" w:name="_Toc529181721"/>
+      <w:bookmarkStart w:id="16" w:name="_Toc529181721"/>
       <w:proofErr w:type="spellStart"/>
       <w:r>
         <w:rPr>
@@ -5581,7 +5650,7 @@
         </w:rPr>
         <w:t>Gameutilis</w:t>
       </w:r>
-      <w:bookmarkEnd w:id="15"/>
+      <w:bookmarkEnd w:id="16"/>
       <w:proofErr w:type="spellEnd"/>
     </w:p>
     <w:tbl>
@@ -5750,7 +5819,7 @@
           <w:szCs w:val="24"/>
         </w:rPr>
       </w:pPr>
-      <w:bookmarkStart w:id="16" w:name="_Toc529181722"/>
+      <w:bookmarkStart w:id="17" w:name="_Toc529181722"/>
       <w:r>
         <w:rPr>
           <w:rFonts w:ascii="Times New Roman" w:hAnsi="Times New Roman"/>
@@ -5760,7 +5829,7 @@
         </w:rPr>
         <w:t>Main</w:t>
       </w:r>
-      <w:bookmarkEnd w:id="16"/>
+      <w:bookmarkEnd w:id="17"/>
     </w:p>
     <w:tbl>
       <w:tblPr>
@@ -6072,8 +6141,18 @@
                 <w:sz w:val="24"/>
                 <w:szCs w:val="24"/>
               </w:rPr>
-              <w:t xml:space="preserve"> if it is changed .</w:t>
-            </w:r>
+              <w:t xml:space="preserve"> if it is </w:t>
+            </w:r>
+            <w:proofErr w:type="gramStart"/>
+            <w:r>
+              <w:rPr>
+                <w:color w:val="24292E"/>
+                <w:sz w:val="24"/>
+                <w:szCs w:val="24"/>
+              </w:rPr>
+              <w:t>changed .</w:t>
+            </w:r>
+            <w:proofErr w:type="gramEnd"/>
           </w:p>
         </w:tc>
       </w:tr>
@@ -6258,7 +6337,16 @@
                 <w:sz w:val="24"/>
                 <w:szCs w:val="24"/>
               </w:rPr>
-              <w:t>This class implements methods for the tournament which are called from the TournamentController.</w:t>
+              <w:t xml:space="preserve">This class implements methods for the tournament which are called from the </w:t>
+            </w:r>
+            <w:proofErr w:type="gramStart"/>
+            <w:r>
+              <w:rPr>
+                <w:color w:val="24292E"/>
+                <w:sz w:val="24"/>
+                <w:szCs w:val="24"/>
+              </w:rPr>
+              <w:t>TournamentController.</w:t>
             </w:r>
             <w:r>
               <w:rPr>
@@ -6268,6 +6356,7 @@
               </w:rPr>
               <w:t>java .</w:t>
             </w:r>
+            <w:proofErr w:type="gramEnd"/>
           </w:p>
         </w:tc>
       </w:tr>
@@ -6288,7 +6377,7 @@
           <w:szCs w:val="24"/>
         </w:rPr>
       </w:pPr>
-      <w:bookmarkStart w:id="17" w:name="_Toc529181723"/>
+      <w:bookmarkStart w:id="18" w:name="_Toc529181723"/>
     </w:p>
     <w:p>
       <w:pPr>
@@ -6310,7 +6399,7 @@
         </w:rPr>
         <w:t>Main</w:t>
       </w:r>
-      <w:bookmarkEnd w:id="17"/>
+      <w:bookmarkEnd w:id="18"/>
     </w:p>
     <w:p/>
     <w:p>
@@ -6537,8 +6626,8 @@
           <w:szCs w:val="24"/>
         </w:rPr>
       </w:pPr>
-      <w:bookmarkStart w:id="18" w:name="_Toc496188908"/>
-      <w:bookmarkStart w:id="19" w:name="_Toc529181724"/>
+      <w:bookmarkStart w:id="19" w:name="_Toc496188908"/>
+      <w:bookmarkStart w:id="20" w:name="_Toc529181724"/>
       <w:r>
         <w:rPr>
           <w:rFonts w:ascii="Times New Roman" w:hAnsi="Times New Roman"/>
@@ -6548,8 +6637,8 @@
         </w:rPr>
         <w:t>Exception</w:t>
       </w:r>
-      <w:bookmarkEnd w:id="18"/>
       <w:bookmarkEnd w:id="19"/>
+      <w:bookmarkEnd w:id="20"/>
     </w:p>
     <w:p>
       <w:pPr>
@@ -6797,8 +6886,8 @@
           <w:szCs w:val="24"/>
         </w:rPr>
       </w:pPr>
-      <w:bookmarkStart w:id="20" w:name="_Toc496188909"/>
-      <w:bookmarkStart w:id="21" w:name="_Toc529181725"/>
+      <w:bookmarkStart w:id="21" w:name="_Toc496188909"/>
+      <w:bookmarkStart w:id="22" w:name="_Toc529181725"/>
       <w:r>
         <w:rPr>
           <w:rFonts w:ascii="Times New Roman" w:hAnsi="Times New Roman"/>
@@ -7019,15 +7108,7 @@
                 <w:sz w:val="24"/>
                 <w:szCs w:val="24"/>
               </w:rPr>
-              <w:t xml:space="preserve"> </w:t>
-            </w:r>
-            <w:r>
-              <w:rPr>
-                <w:color w:val="24292E"/>
-                <w:sz w:val="24"/>
-                <w:szCs w:val="24"/>
-              </w:rPr>
-              <w:t>Strategy of the Player.</w:t>
+              <w:t xml:space="preserve"> Strategy of the Player.</w:t>
             </w:r>
           </w:p>
         </w:tc>
@@ -7097,15 +7178,7 @@
                 <w:sz w:val="24"/>
                 <w:szCs w:val="24"/>
               </w:rPr>
-              <w:t xml:space="preserve"> </w:t>
-            </w:r>
-            <w:r>
-              <w:rPr>
-                <w:color w:val="24292E"/>
-                <w:sz w:val="24"/>
-                <w:szCs w:val="24"/>
-              </w:rPr>
-              <w:t>Strategy of the Player.</w:t>
+              <w:t xml:space="preserve"> Strategy of the Player.</w:t>
             </w:r>
           </w:p>
         </w:tc>
@@ -7160,21 +7233,23 @@
               </w:rPr>
               <w:t xml:space="preserve">This class implements </w:t>
             </w:r>
-            <w:r>
-              <w:rPr>
-                <w:color w:val="24292E"/>
-                <w:sz w:val="24"/>
-                <w:szCs w:val="24"/>
-              </w:rPr>
-              <w:t xml:space="preserve">Human </w:t>
-            </w:r>
-            <w:r>
-              <w:rPr>
-                <w:color w:val="24292E"/>
-                <w:sz w:val="24"/>
-                <w:szCs w:val="24"/>
-              </w:rPr>
-              <w:t xml:space="preserve"> Strategy of the Player.</w:t>
+            <w:proofErr w:type="gramStart"/>
+            <w:r>
+              <w:rPr>
+                <w:color w:val="24292E"/>
+                <w:sz w:val="24"/>
+                <w:szCs w:val="24"/>
+              </w:rPr>
+              <w:t>Human  Strategy</w:t>
+            </w:r>
+            <w:proofErr w:type="gramEnd"/>
+            <w:r>
+              <w:rPr>
+                <w:color w:val="24292E"/>
+                <w:sz w:val="24"/>
+                <w:szCs w:val="24"/>
+              </w:rPr>
+              <w:t xml:space="preserve"> of the Player.</w:t>
             </w:r>
           </w:p>
         </w:tc>
@@ -7349,8 +7424,8 @@
         </w:rPr>
         <w:t>Technologies and Tools used:</w:t>
       </w:r>
-      <w:bookmarkEnd w:id="20"/>
       <w:bookmarkEnd w:id="21"/>
+      <w:bookmarkEnd w:id="22"/>
     </w:p>
     <w:p>
       <w:pPr>
@@ -7363,9 +7438,9 @@
           <w:szCs w:val="24"/>
         </w:rPr>
       </w:pPr>
-      <w:bookmarkStart w:id="22" w:name="_Toc496188910"/>
-      <w:bookmarkStart w:id="23" w:name="_Toc529181726"/>
-      <w:bookmarkEnd w:id="22"/>
+      <w:bookmarkStart w:id="23" w:name="_Toc496188910"/>
+      <w:bookmarkStart w:id="24" w:name="_Toc529181726"/>
+      <w:bookmarkEnd w:id="23"/>
       <w:r>
         <w:rPr>
           <w:rFonts w:ascii="Times New Roman" w:hAnsi="Times New Roman"/>
@@ -7384,7 +7459,7 @@
         </w:rPr>
         <w:t>for the development of the game.</w:t>
       </w:r>
-      <w:bookmarkEnd w:id="23"/>
+      <w:bookmarkEnd w:id="24"/>
     </w:p>
     <w:tbl>
       <w:tblPr>
@@ -7914,14 +7989,8 @@
           <w:szCs w:val="24"/>
         </w:rPr>
       </w:pPr>
-      <w:bookmarkStart w:id="24" w:name="_GoBack"/>
-      <w:bookmarkEnd w:id="24"/>
     </w:p>
     <w:sectPr>
-      <w:headerReference w:type="default" r:id="rId17"/>
-      <w:footerReference w:type="default" r:id="rId18"/>
-      <w:headerReference w:type="first" r:id="rId19"/>
-      <w:footerReference w:type="first" r:id="rId20"/>
       <w:pgSz w:w="12240" w:h="15840" w:code="1"/>
       <w:pgMar w:top="1440" w:right="1440" w:bottom="1440" w:left="1440" w:header="720" w:footer="720" w:gutter="0"/>
       <w:cols w:space="720"/>
@@ -7949,26 +8018,6 @@
 </w:endnotes>
 </file>
 
-<file path=word/footer1.xml><?xml version="1.0" encoding="utf-8"?>
-<w:ftr xmlns:wpc="http://schemas.microsoft.com/office/word/2010/wordprocessingCanvas" xmlns:cx="http://schemas.microsoft.com/office/drawing/2014/chartex" xmlns:cx1="http://schemas.microsoft.com/office/drawing/2015/9/8/chartex" xmlns:cx2="http://schemas.microsoft.com/office/drawing/2015/10/21/chartex" xmlns:cx3="http://schemas.microsoft.com/office/drawing/2016/5/9/chartex" xmlns:cx4="http://schemas.microsoft.com/office/drawing/2016/5/10/chartex" xmlns:cx5="http://schemas.microsoft.com/office/drawing/2016/5/11/chartex" xmlns:cx6="http://schemas.microsoft.com/office/drawing/2016/5/12/chartex" xmlns:cx7="http://schemas.microsoft.com/office/drawing/2016/5/13/chartex" xmlns:cx8="http://schemas.microsoft.com/office/drawing/2016/5/14/chartex" xmlns:mc="http://schemas.openxmlformats.org/markup-compatibility/2006" xmlns:aink="http://schemas.microsoft.com/office/drawing/2016/ink" xmlns:am3d="http://schemas.microsoft.com/office/drawing/2017/model3d" xmlns:o="urn:schemas-microsoft-com:office:office" xmlns:r="http://schemas.openxmlformats.org/officeDocument/2006/relationships" xmlns:m="http://schemas.openxmlformats.org/officeDocument/2006/math" xmlns:v="urn:schemas-microsoft-com:vml" xmlns:wp14="http://schemas.microsoft.com/office/word/2010/wordprocessingDrawing" xmlns:wp="http://schemas.openxmlformats.org/drawingml/2006/wordprocessingDrawing" xmlns:w10="urn:schemas-microsoft-com:office:word" xmlns:w="http://schemas.openxmlformats.org/wordprocessingml/2006/main" xmlns:w14="http://schemas.microsoft.com/office/word/2010/wordml" xmlns:w15="http://schemas.microsoft.com/office/word/2012/wordml" xmlns:w16cid="http://schemas.microsoft.com/office/word/2016/wordml/cid" xmlns:w16se="http://schemas.microsoft.com/office/word/2015/wordml/symex" xmlns:wpg="http://schemas.microsoft.com/office/word/2010/wordprocessingGroup" xmlns:wpi="http://schemas.microsoft.com/office/word/2010/wordprocessingInk" xmlns:wne="http://schemas.microsoft.com/office/word/2006/wordml" xmlns:wps="http://schemas.microsoft.com/office/word/2010/wordprocessingShape" mc:Ignorable="w14 w15 w16se w16cid wp14">
-  <w:p>
-    <w:pPr>
-      <w:pStyle w:val="Footer"/>
-    </w:pPr>
-  </w:p>
-</w:ftr>
-</file>
-
-<file path=word/footer2.xml><?xml version="1.0" encoding="utf-8"?>
-<w:ftr xmlns:wpc="http://schemas.microsoft.com/office/word/2010/wordprocessingCanvas" xmlns:cx="http://schemas.microsoft.com/office/drawing/2014/chartex" xmlns:cx1="http://schemas.microsoft.com/office/drawing/2015/9/8/chartex" xmlns:cx2="http://schemas.microsoft.com/office/drawing/2015/10/21/chartex" xmlns:cx3="http://schemas.microsoft.com/office/drawing/2016/5/9/chartex" xmlns:cx4="http://schemas.microsoft.com/office/drawing/2016/5/10/chartex" xmlns:cx5="http://schemas.microsoft.com/office/drawing/2016/5/11/chartex" xmlns:cx6="http://schemas.microsoft.com/office/drawing/2016/5/12/chartex" xmlns:cx7="http://schemas.microsoft.com/office/drawing/2016/5/13/chartex" xmlns:cx8="http://schemas.microsoft.com/office/drawing/2016/5/14/chartex" xmlns:mc="http://schemas.openxmlformats.org/markup-compatibility/2006" xmlns:aink="http://schemas.microsoft.com/office/drawing/2016/ink" xmlns:am3d="http://schemas.microsoft.com/office/drawing/2017/model3d" xmlns:o="urn:schemas-microsoft-com:office:office" xmlns:r="http://schemas.openxmlformats.org/officeDocument/2006/relationships" xmlns:m="http://schemas.openxmlformats.org/officeDocument/2006/math" xmlns:v="urn:schemas-microsoft-com:vml" xmlns:wp14="http://schemas.microsoft.com/office/word/2010/wordprocessingDrawing" xmlns:wp="http://schemas.openxmlformats.org/drawingml/2006/wordprocessingDrawing" xmlns:w10="urn:schemas-microsoft-com:office:word" xmlns:w="http://schemas.openxmlformats.org/wordprocessingml/2006/main" xmlns:w14="http://schemas.microsoft.com/office/word/2010/wordml" xmlns:w15="http://schemas.microsoft.com/office/word/2012/wordml" xmlns:w16cid="http://schemas.microsoft.com/office/word/2016/wordml/cid" xmlns:w16se="http://schemas.microsoft.com/office/word/2015/wordml/symex" xmlns:wpg="http://schemas.microsoft.com/office/word/2010/wordprocessingGroup" xmlns:wpi="http://schemas.microsoft.com/office/word/2010/wordprocessingInk" xmlns:wne="http://schemas.microsoft.com/office/word/2006/wordml" xmlns:wps="http://schemas.microsoft.com/office/word/2010/wordprocessingShape" mc:Ignorable="w14 w15 w16se w16cid wp14">
-  <w:p>
-    <w:pPr>
-      <w:pStyle w:val="Footer"/>
-    </w:pPr>
-  </w:p>
-</w:ftr>
-</file>
-
 <file path=word/footnotes.xml><?xml version="1.0" encoding="utf-8"?>
 <w:footnotes xmlns:wpc="http://schemas.microsoft.com/office/word/2010/wordprocessingCanvas" xmlns:cx="http://schemas.microsoft.com/office/drawing/2014/chartex" xmlns:cx1="http://schemas.microsoft.com/office/drawing/2015/9/8/chartex" xmlns:cx2="http://schemas.microsoft.com/office/drawing/2015/10/21/chartex" xmlns:cx3="http://schemas.microsoft.com/office/drawing/2016/5/9/chartex" xmlns:cx4="http://schemas.microsoft.com/office/drawing/2016/5/10/chartex" xmlns:cx5="http://schemas.microsoft.com/office/drawing/2016/5/11/chartex" xmlns:cx6="http://schemas.microsoft.com/office/drawing/2016/5/12/chartex" xmlns:cx7="http://schemas.microsoft.com/office/drawing/2016/5/13/chartex" xmlns:cx8="http://schemas.microsoft.com/office/drawing/2016/5/14/chartex" xmlns:mc="http://schemas.openxmlformats.org/markup-compatibility/2006" xmlns:aink="http://schemas.microsoft.com/office/drawing/2016/ink" xmlns:am3d="http://schemas.microsoft.com/office/drawing/2017/model3d" xmlns:o="urn:schemas-microsoft-com:office:office" xmlns:r="http://schemas.openxmlformats.org/officeDocument/2006/relationships" xmlns:m="http://schemas.openxmlformats.org/officeDocument/2006/math" xmlns:v="urn:schemas-microsoft-com:vml" xmlns:wp14="http://schemas.microsoft.com/office/word/2010/wordprocessingDrawing" xmlns:wp="http://schemas.openxmlformats.org/drawingml/2006/wordprocessingDrawing" xmlns:w10="urn:schemas-microsoft-com:office:word" xmlns:w="http://schemas.openxmlformats.org/wordprocessingml/2006/main" xmlns:w14="http://schemas.microsoft.com/office/word/2010/wordml" xmlns:w15="http://schemas.microsoft.com/office/word/2012/wordml" xmlns:w16cid="http://schemas.microsoft.com/office/word/2016/wordml/cid" xmlns:w16se="http://schemas.microsoft.com/office/word/2015/wordml/symex" xmlns:wpg="http://schemas.microsoft.com/office/word/2010/wordprocessingGroup" xmlns:wpi="http://schemas.microsoft.com/office/word/2010/wordprocessingInk" xmlns:wne="http://schemas.microsoft.com/office/word/2006/wordml" xmlns:wps="http://schemas.microsoft.com/office/word/2010/wordprocessingShape" mc:Ignorable="w14 w15 w16se w16cid wp14">
   <w:footnote w:type="separator" w:id="-1">
@@ -7986,26 +8035,6 @@
     </w:p>
   </w:footnote>
 </w:footnotes>
-</file>
-
-<file path=word/header1.xml><?xml version="1.0" encoding="utf-8"?>
-<w:hdr xmlns:wpc="http://schemas.microsoft.com/office/word/2010/wordprocessingCanvas" xmlns:cx="http://schemas.microsoft.com/office/drawing/2014/chartex" xmlns:cx1="http://schemas.microsoft.com/office/drawing/2015/9/8/chartex" xmlns:cx2="http://schemas.microsoft.com/office/drawing/2015/10/21/chartex" xmlns:cx3="http://schemas.microsoft.com/office/drawing/2016/5/9/chartex" xmlns:cx4="http://schemas.microsoft.com/office/drawing/2016/5/10/chartex" xmlns:cx5="http://schemas.microsoft.com/office/drawing/2016/5/11/chartex" xmlns:cx6="http://schemas.microsoft.com/office/drawing/2016/5/12/chartex" xmlns:cx7="http://schemas.microsoft.com/office/drawing/2016/5/13/chartex" xmlns:cx8="http://schemas.microsoft.com/office/drawing/2016/5/14/chartex" xmlns:mc="http://schemas.openxmlformats.org/markup-compatibility/2006" xmlns:aink="http://schemas.microsoft.com/office/drawing/2016/ink" xmlns:am3d="http://schemas.microsoft.com/office/drawing/2017/model3d" xmlns:o="urn:schemas-microsoft-com:office:office" xmlns:r="http://schemas.openxmlformats.org/officeDocument/2006/relationships" xmlns:m="http://schemas.openxmlformats.org/officeDocument/2006/math" xmlns:v="urn:schemas-microsoft-com:vml" xmlns:wp14="http://schemas.microsoft.com/office/word/2010/wordprocessingDrawing" xmlns:wp="http://schemas.openxmlformats.org/drawingml/2006/wordprocessingDrawing" xmlns:w10="urn:schemas-microsoft-com:office:word" xmlns:w="http://schemas.openxmlformats.org/wordprocessingml/2006/main" xmlns:w14="http://schemas.microsoft.com/office/word/2010/wordml" xmlns:w15="http://schemas.microsoft.com/office/word/2012/wordml" xmlns:w16cid="http://schemas.microsoft.com/office/word/2016/wordml/cid" xmlns:w16se="http://schemas.microsoft.com/office/word/2015/wordml/symex" xmlns:wpg="http://schemas.microsoft.com/office/word/2010/wordprocessingGroup" xmlns:wpi="http://schemas.microsoft.com/office/word/2010/wordprocessingInk" xmlns:wne="http://schemas.microsoft.com/office/word/2006/wordml" xmlns:wps="http://schemas.microsoft.com/office/word/2010/wordprocessingShape" mc:Ignorable="w14 w15 w16se w16cid wp14">
-  <w:p>
-    <w:pPr>
-      <w:pStyle w:val="Header"/>
-    </w:pPr>
-  </w:p>
-</w:hdr>
-</file>
-
-<file path=word/header2.xml><?xml version="1.0" encoding="utf-8"?>
-<w:hdr xmlns:wpc="http://schemas.microsoft.com/office/word/2010/wordprocessingCanvas" xmlns:cx="http://schemas.microsoft.com/office/drawing/2014/chartex" xmlns:cx1="http://schemas.microsoft.com/office/drawing/2015/9/8/chartex" xmlns:cx2="http://schemas.microsoft.com/office/drawing/2015/10/21/chartex" xmlns:cx3="http://schemas.microsoft.com/office/drawing/2016/5/9/chartex" xmlns:cx4="http://schemas.microsoft.com/office/drawing/2016/5/10/chartex" xmlns:cx5="http://schemas.microsoft.com/office/drawing/2016/5/11/chartex" xmlns:cx6="http://schemas.microsoft.com/office/drawing/2016/5/12/chartex" xmlns:cx7="http://schemas.microsoft.com/office/drawing/2016/5/13/chartex" xmlns:cx8="http://schemas.microsoft.com/office/drawing/2016/5/14/chartex" xmlns:mc="http://schemas.openxmlformats.org/markup-compatibility/2006" xmlns:aink="http://schemas.microsoft.com/office/drawing/2016/ink" xmlns:am3d="http://schemas.microsoft.com/office/drawing/2017/model3d" xmlns:o="urn:schemas-microsoft-com:office:office" xmlns:r="http://schemas.openxmlformats.org/officeDocument/2006/relationships" xmlns:m="http://schemas.openxmlformats.org/officeDocument/2006/math" xmlns:v="urn:schemas-microsoft-com:vml" xmlns:wp14="http://schemas.microsoft.com/office/word/2010/wordprocessingDrawing" xmlns:wp="http://schemas.openxmlformats.org/drawingml/2006/wordprocessingDrawing" xmlns:w10="urn:schemas-microsoft-com:office:word" xmlns:w="http://schemas.openxmlformats.org/wordprocessingml/2006/main" xmlns:w14="http://schemas.microsoft.com/office/word/2010/wordml" xmlns:w15="http://schemas.microsoft.com/office/word/2012/wordml" xmlns:w16cid="http://schemas.microsoft.com/office/word/2016/wordml/cid" xmlns:w16se="http://schemas.microsoft.com/office/word/2015/wordml/symex" xmlns:wpg="http://schemas.microsoft.com/office/word/2010/wordprocessingGroup" xmlns:wpi="http://schemas.microsoft.com/office/word/2010/wordprocessingInk" xmlns:wne="http://schemas.microsoft.com/office/word/2006/wordml" xmlns:wps="http://schemas.microsoft.com/office/word/2010/wordprocessingShape" mc:Ignorable="w14 w15 w16se w16cid wp14">
-  <w:p>
-    <w:pPr>
-      <w:pStyle w:val="Header"/>
-    </w:pPr>
-  </w:p>
-</w:hdr>
 </file>
 
 <file path=word/numbering.xml><?xml version="1.0" encoding="utf-8"?>
@@ -13026,7 +13055,7 @@
 </file>
 
 <file path=customXml/itemProps1.xml><?xml version="1.0" encoding="utf-8"?>
-<ds:datastoreItem xmlns:ds="http://schemas.openxmlformats.org/officeDocument/2006/customXml" ds:itemID="{56A812F3-CBD7-1D44-95DC-A7BC54462D33}">
+<ds:datastoreItem xmlns:ds="http://schemas.openxmlformats.org/officeDocument/2006/customXml" ds:itemID="{4148363F-E6E7-41BB-BFC8-37F22BAE6992}">
   <ds:schemaRefs>
     <ds:schemaRef ds:uri="http://schemas.openxmlformats.org/officeDocument/2006/bibliography"/>
   </ds:schemaRefs>

</xml_diff>

<commit_message>
Added Refactoring to doc...and other changes for map
</commit_message>
<xml_diff>
--- a/project_doc/Software Architecture Document Updated.docx
+++ b/project_doc/Software Architecture Document Updated.docx
@@ -3069,7 +3069,6 @@
           <w:szCs w:val="18"/>
         </w:rPr>
       </w:pPr>
-      <w:bookmarkStart w:id="7" w:name="_GoBack"/>
       <w:r>
         <w:rPr>
           <w:noProof/>
@@ -3116,7 +3115,6 @@
           </wp:inline>
         </w:drawing>
       </w:r>
-      <w:bookmarkEnd w:id="7"/>
     </w:p>
     <w:p>
       <w:pPr>
@@ -3132,9 +3130,9 @@
           <w:lang w:val="en-CA" w:eastAsia="en-CA"/>
         </w:rPr>
       </w:pPr>
-      <w:bookmarkStart w:id="8" w:name="_Toc496188901"/>
-      <w:bookmarkStart w:id="9" w:name="_Toc529181716"/>
-      <w:bookmarkStart w:id="10" w:name="_Toc496188902"/>
+      <w:bookmarkStart w:id="7" w:name="_Toc496188901"/>
+      <w:bookmarkStart w:id="8" w:name="_Toc529181716"/>
+      <w:bookmarkStart w:id="9" w:name="_Toc496188902"/>
       <w:r>
         <w:rPr>
           <w:rFonts w:ascii="Times New Roman" w:hAnsi="Times New Roman"/>
@@ -3151,8 +3149,8 @@
         </w:rPr>
         <w:t xml:space="preserve"> Modules Description</w:t>
       </w:r>
+      <w:bookmarkEnd w:id="7"/>
       <w:bookmarkEnd w:id="8"/>
-      <w:bookmarkEnd w:id="9"/>
     </w:p>
     <w:p>
       <w:pPr>
@@ -3165,7 +3163,7 @@
           <w:szCs w:val="24"/>
         </w:rPr>
       </w:pPr>
-      <w:bookmarkStart w:id="11" w:name="_Toc529181717"/>
+      <w:bookmarkStart w:id="10" w:name="_Toc529181717"/>
       <w:r>
         <w:rPr>
           <w:rFonts w:ascii="Times New Roman" w:hAnsi="Times New Roman"/>
@@ -3175,8 +3173,8 @@
         </w:rPr>
         <w:t>Controllers</w:t>
       </w:r>
+      <w:bookmarkEnd w:id="9"/>
       <w:bookmarkEnd w:id="10"/>
-      <w:bookmarkEnd w:id="11"/>
     </w:p>
     <w:p>
       <w:pPr>
@@ -3370,7 +3368,6 @@
               <w:t xml:space="preserve">class and the </w:t>
             </w:r>
             <w:proofErr w:type="spellStart"/>
-            <w:proofErr w:type="gramStart"/>
             <w:r>
               <w:rPr>
                 <w:color w:val="24292E"/>
@@ -3380,7 +3377,6 @@
               <w:t>playgame.fxml</w:t>
             </w:r>
             <w:proofErr w:type="spellEnd"/>
-            <w:proofErr w:type="gramEnd"/>
             <w:r>
               <w:rPr>
                 <w:color w:val="24292E"/>
@@ -3403,18 +3399,8 @@
                 <w:sz w:val="24"/>
                 <w:szCs w:val="24"/>
               </w:rPr>
-              <w:t xml:space="preserve"> It captures all the user action </w:t>
-            </w:r>
-            <w:proofErr w:type="gramStart"/>
-            <w:r>
-              <w:rPr>
-                <w:color w:val="24292E"/>
-                <w:sz w:val="24"/>
-                <w:szCs w:val="24"/>
-              </w:rPr>
-              <w:t>like :</w:t>
-            </w:r>
-            <w:proofErr w:type="gramEnd"/>
+              <w:t xml:space="preserve"> It captures all the user action like :</w:t>
+            </w:r>
           </w:p>
           <w:p>
             <w:pPr>
@@ -3690,7 +3676,6 @@
               <w:t xml:space="preserve"> and the </w:t>
             </w:r>
             <w:proofErr w:type="spellStart"/>
-            <w:proofErr w:type="gramStart"/>
             <w:r>
               <w:rPr>
                 <w:color w:val="24292E"/>
@@ -3700,7 +3685,6 @@
               <w:t>mapeditor.fxml</w:t>
             </w:r>
             <w:proofErr w:type="spellEnd"/>
-            <w:proofErr w:type="gramEnd"/>
             <w:r>
               <w:rPr>
                 <w:color w:val="24292E"/>
@@ -3897,7 +3881,6 @@
               <w:t xml:space="preserve">This class controls the user action from </w:t>
             </w:r>
             <w:proofErr w:type="spellStart"/>
-            <w:proofErr w:type="gramStart"/>
             <w:r>
               <w:rPr>
                 <w:color w:val="24292E"/>
@@ -3907,7 +3890,6 @@
               <w:t>mapeditorsplash.fxml</w:t>
             </w:r>
             <w:proofErr w:type="spellEnd"/>
-            <w:proofErr w:type="gramEnd"/>
             <w:r>
               <w:rPr>
                 <w:color w:val="24292E"/>
@@ -4203,7 +4185,7 @@
           <w:szCs w:val="24"/>
         </w:rPr>
       </w:pPr>
-      <w:bookmarkStart w:id="12" w:name="_Toc529181718"/>
+      <w:bookmarkStart w:id="11" w:name="_Toc529181718"/>
       <w:r>
         <w:rPr>
           <w:rFonts w:ascii="Times New Roman" w:hAnsi="Times New Roman"/>
@@ -4213,7 +4195,7 @@
         </w:rPr>
         <w:t>Entity</w:t>
       </w:r>
-      <w:bookmarkEnd w:id="12"/>
+      <w:bookmarkEnd w:id="11"/>
     </w:p>
     <w:p>
       <w:pPr>
@@ -4229,14 +4211,12 @@
         </w:rPr>
         <w:t xml:space="preserve">The </w:t>
       </w:r>
-      <w:proofErr w:type="gramStart"/>
       <w:r>
         <w:rPr>
           <w:color w:val="24292E"/>
         </w:rPr>
         <w:t>models</w:t>
       </w:r>
-      <w:proofErr w:type="gramEnd"/>
       <w:r>
         <w:rPr>
           <w:color w:val="24292E"/>
@@ -4414,25 +4394,7 @@
                 <w:sz w:val="24"/>
                 <w:szCs w:val="24"/>
               </w:rPr>
-              <w:t xml:space="preserve">It contains a list </w:t>
-            </w:r>
-            <w:proofErr w:type="gramStart"/>
-            <w:r>
-              <w:rPr>
-                <w:color w:val="24292E"/>
-                <w:sz w:val="24"/>
-                <w:szCs w:val="24"/>
-              </w:rPr>
-              <w:t>of  the</w:t>
-            </w:r>
-            <w:proofErr w:type="gramEnd"/>
-            <w:r>
-              <w:rPr>
-                <w:color w:val="24292E"/>
-                <w:sz w:val="24"/>
-                <w:szCs w:val="24"/>
-              </w:rPr>
-              <w:t xml:space="preserve"> continents that forms a map</w:t>
+              <w:t>It contains a list of  the continents that forms a map</w:t>
             </w:r>
           </w:p>
         </w:tc>
@@ -4495,25 +4457,7 @@
                 <w:sz w:val="24"/>
                 <w:szCs w:val="24"/>
               </w:rPr>
-              <w:t xml:space="preserve">It contains all the information related to the continent </w:t>
-            </w:r>
-            <w:proofErr w:type="gramStart"/>
-            <w:r>
-              <w:rPr>
-                <w:color w:val="24292E"/>
-                <w:sz w:val="24"/>
-                <w:szCs w:val="24"/>
-              </w:rPr>
-              <w:t>like ,</w:t>
-            </w:r>
-            <w:proofErr w:type="gramEnd"/>
-            <w:r>
-              <w:rPr>
-                <w:color w:val="24292E"/>
-                <w:sz w:val="24"/>
-                <w:szCs w:val="24"/>
-              </w:rPr>
-              <w:t xml:space="preserve"> name , control value</w:t>
+              <w:t>It contains all the information related to the continent like , name , control value</w:t>
             </w:r>
           </w:p>
           <w:p>
@@ -4532,25 +4476,7 @@
                 <w:sz w:val="24"/>
                 <w:szCs w:val="24"/>
               </w:rPr>
-              <w:t xml:space="preserve">It </w:t>
-            </w:r>
-            <w:proofErr w:type="gramStart"/>
-            <w:r>
-              <w:rPr>
-                <w:color w:val="24292E"/>
-                <w:sz w:val="24"/>
-                <w:szCs w:val="24"/>
-              </w:rPr>
-              <w:t>contain</w:t>
-            </w:r>
-            <w:proofErr w:type="gramEnd"/>
-            <w:r>
-              <w:rPr>
-                <w:color w:val="24292E"/>
-                <w:sz w:val="24"/>
-                <w:szCs w:val="24"/>
-              </w:rPr>
-              <w:t xml:space="preserve"> a list of all the territories that belong to a continent.</w:t>
+              <w:t>It contain a list of all the territories that belong to a continent.</w:t>
             </w:r>
           </w:p>
         </w:tc>
@@ -4614,25 +4540,7 @@
                 <w:sz w:val="24"/>
                 <w:szCs w:val="24"/>
               </w:rPr>
-              <w:t xml:space="preserve">It contains all the information related to the territory </w:t>
-            </w:r>
-            <w:proofErr w:type="gramStart"/>
-            <w:r>
-              <w:rPr>
-                <w:color w:val="24292E"/>
-                <w:sz w:val="24"/>
-                <w:szCs w:val="24"/>
-              </w:rPr>
-              <w:t>like ,</w:t>
-            </w:r>
-            <w:proofErr w:type="gramEnd"/>
-            <w:r>
-              <w:rPr>
-                <w:color w:val="24292E"/>
-                <w:sz w:val="24"/>
-                <w:szCs w:val="24"/>
-              </w:rPr>
-              <w:t xml:space="preserve"> name, x/y coordinates </w:t>
+              <w:t xml:space="preserve">It contains all the information related to the territory like , name, x/y coordinates </w:t>
             </w:r>
           </w:p>
           <w:p>
@@ -4864,7 +4772,7 @@
           <w:szCs w:val="24"/>
         </w:rPr>
       </w:pPr>
-      <w:bookmarkStart w:id="13" w:name="_Toc496188904"/>
+      <w:bookmarkStart w:id="12" w:name="_Toc496188904"/>
       <w:r>
         <w:rPr>
           <w:rFonts w:ascii="Times New Roman" w:hAnsi="Times New Roman"/>
@@ -4874,7 +4782,7 @@
         </w:rPr>
         <w:t xml:space="preserve"> </w:t>
       </w:r>
-      <w:bookmarkStart w:id="14" w:name="_Toc529181719"/>
+      <w:bookmarkStart w:id="13" w:name="_Toc529181719"/>
       <w:proofErr w:type="spellStart"/>
       <w:r>
         <w:rPr>
@@ -4885,7 +4793,7 @@
         </w:rPr>
         <w:t>Map</w:t>
       </w:r>
-      <w:bookmarkEnd w:id="13"/>
+      <w:bookmarkEnd w:id="12"/>
       <w:r>
         <w:rPr>
           <w:rFonts w:ascii="Times New Roman" w:hAnsi="Times New Roman"/>
@@ -4895,7 +4803,7 @@
         </w:rPr>
         <w:t>utils</w:t>
       </w:r>
-      <w:bookmarkEnd w:id="14"/>
+      <w:bookmarkEnd w:id="13"/>
       <w:proofErr w:type="spellEnd"/>
     </w:p>
     <w:p>
@@ -5239,23 +5147,7 @@
                 <w:sz w:val="24"/>
                 <w:szCs w:val="24"/>
               </w:rPr>
-              <w:t xml:space="preserve">This class represents the Map model and perform operation </w:t>
-            </w:r>
-            <w:proofErr w:type="gramStart"/>
-            <w:r>
-              <w:rPr>
-                <w:sz w:val="24"/>
-                <w:szCs w:val="24"/>
-              </w:rPr>
-              <w:t>like ,</w:t>
-            </w:r>
-            <w:proofErr w:type="gramEnd"/>
-            <w:r>
-              <w:rPr>
-                <w:sz w:val="24"/>
-                <w:szCs w:val="24"/>
-              </w:rPr>
-              <w:t xml:space="preserve"> add/update/delete territory, add/update/delete continent.</w:t>
+              <w:t>This class represents the Map model and perform operation like , add/update/delete territory, add/update/delete continent.</w:t>
             </w:r>
           </w:p>
         </w:tc>
@@ -5330,7 +5222,7 @@
           <w:szCs w:val="24"/>
         </w:rPr>
       </w:pPr>
-      <w:bookmarkStart w:id="15" w:name="_Toc529181720"/>
+      <w:bookmarkStart w:id="14" w:name="_Toc529181720"/>
       <w:proofErr w:type="spellStart"/>
       <w:r>
         <w:rPr>
@@ -5342,7 +5234,7 @@
         <w:lastRenderedPageBreak/>
         <w:t>Gameutilis</w:t>
       </w:r>
-      <w:bookmarkEnd w:id="15"/>
+      <w:bookmarkEnd w:id="14"/>
       <w:proofErr w:type="spellEnd"/>
     </w:p>
     <w:tbl>
@@ -5639,7 +5531,7 @@
           <w:szCs w:val="24"/>
         </w:rPr>
       </w:pPr>
-      <w:bookmarkStart w:id="16" w:name="_Toc529181721"/>
+      <w:bookmarkStart w:id="15" w:name="_Toc529181721"/>
       <w:proofErr w:type="spellStart"/>
       <w:r>
         <w:rPr>
@@ -5650,7 +5542,7 @@
         </w:rPr>
         <w:t>Gameutilis</w:t>
       </w:r>
-      <w:bookmarkEnd w:id="16"/>
+      <w:bookmarkEnd w:id="15"/>
       <w:proofErr w:type="spellEnd"/>
     </w:p>
     <w:tbl>
@@ -5819,7 +5711,7 @@
           <w:szCs w:val="24"/>
         </w:rPr>
       </w:pPr>
-      <w:bookmarkStart w:id="17" w:name="_Toc529181722"/>
+      <w:bookmarkStart w:id="16" w:name="_Toc529181722"/>
       <w:r>
         <w:rPr>
           <w:rFonts w:ascii="Times New Roman" w:hAnsi="Times New Roman"/>
@@ -5829,7 +5721,7 @@
         </w:rPr>
         <w:t>Main</w:t>
       </w:r>
-      <w:bookmarkEnd w:id="17"/>
+      <w:bookmarkEnd w:id="16"/>
     </w:p>
     <w:tbl>
       <w:tblPr>
@@ -6141,18 +6033,8 @@
                 <w:sz w:val="24"/>
                 <w:szCs w:val="24"/>
               </w:rPr>
-              <w:t xml:space="preserve"> if it is </w:t>
-            </w:r>
-            <w:proofErr w:type="gramStart"/>
-            <w:r>
-              <w:rPr>
-                <w:color w:val="24292E"/>
-                <w:sz w:val="24"/>
-                <w:szCs w:val="24"/>
-              </w:rPr>
-              <w:t>changed .</w:t>
-            </w:r>
-            <w:proofErr w:type="gramEnd"/>
+              <w:t xml:space="preserve"> if it is changed .</w:t>
+            </w:r>
           </w:p>
         </w:tc>
       </w:tr>
@@ -6337,16 +6219,7 @@
                 <w:sz w:val="24"/>
                 <w:szCs w:val="24"/>
               </w:rPr>
-              <w:t xml:space="preserve">This class implements methods for the tournament which are called from the </w:t>
-            </w:r>
-            <w:proofErr w:type="gramStart"/>
-            <w:r>
-              <w:rPr>
-                <w:color w:val="24292E"/>
-                <w:sz w:val="24"/>
-                <w:szCs w:val="24"/>
-              </w:rPr>
-              <w:t>TournamentController.</w:t>
+              <w:t>This class implements methods for the tournament which are called from the TournamentController.</w:t>
             </w:r>
             <w:r>
               <w:rPr>
@@ -6356,7 +6229,6 @@
               </w:rPr>
               <w:t>java .</w:t>
             </w:r>
-            <w:proofErr w:type="gramEnd"/>
           </w:p>
         </w:tc>
       </w:tr>
@@ -6377,7 +6249,7 @@
           <w:szCs w:val="24"/>
         </w:rPr>
       </w:pPr>
-      <w:bookmarkStart w:id="18" w:name="_Toc529181723"/>
+      <w:bookmarkStart w:id="17" w:name="_Toc529181723"/>
     </w:p>
     <w:p>
       <w:pPr>
@@ -6399,7 +6271,7 @@
         </w:rPr>
         <w:t>Main</w:t>
       </w:r>
-      <w:bookmarkEnd w:id="18"/>
+      <w:bookmarkEnd w:id="17"/>
     </w:p>
     <w:p/>
     <w:p>
@@ -6626,8 +6498,8 @@
           <w:szCs w:val="24"/>
         </w:rPr>
       </w:pPr>
-      <w:bookmarkStart w:id="19" w:name="_Toc496188908"/>
-      <w:bookmarkStart w:id="20" w:name="_Toc529181724"/>
+      <w:bookmarkStart w:id="18" w:name="_Toc496188908"/>
+      <w:bookmarkStart w:id="19" w:name="_Toc529181724"/>
       <w:r>
         <w:rPr>
           <w:rFonts w:ascii="Times New Roman" w:hAnsi="Times New Roman"/>
@@ -6637,8 +6509,8 @@
         </w:rPr>
         <w:t>Exception</w:t>
       </w:r>
+      <w:bookmarkEnd w:id="18"/>
       <w:bookmarkEnd w:id="19"/>
-      <w:bookmarkEnd w:id="20"/>
     </w:p>
     <w:p>
       <w:pPr>
@@ -6886,8 +6758,8 @@
           <w:szCs w:val="24"/>
         </w:rPr>
       </w:pPr>
-      <w:bookmarkStart w:id="21" w:name="_Toc496188909"/>
-      <w:bookmarkStart w:id="22" w:name="_Toc529181725"/>
+      <w:bookmarkStart w:id="20" w:name="_Toc496188909"/>
+      <w:bookmarkStart w:id="21" w:name="_Toc529181725"/>
       <w:r>
         <w:rPr>
           <w:rFonts w:ascii="Times New Roman" w:hAnsi="Times New Roman"/>
@@ -7231,25 +7103,7 @@
                 <w:sz w:val="24"/>
                 <w:szCs w:val="24"/>
               </w:rPr>
-              <w:t xml:space="preserve">This class implements </w:t>
-            </w:r>
-            <w:proofErr w:type="gramStart"/>
-            <w:r>
-              <w:rPr>
-                <w:color w:val="24292E"/>
-                <w:sz w:val="24"/>
-                <w:szCs w:val="24"/>
-              </w:rPr>
-              <w:t>Human  Strategy</w:t>
-            </w:r>
-            <w:proofErr w:type="gramEnd"/>
-            <w:r>
-              <w:rPr>
-                <w:color w:val="24292E"/>
-                <w:sz w:val="24"/>
-                <w:szCs w:val="24"/>
-              </w:rPr>
-              <w:t xml:space="preserve"> of the Player.</w:t>
+              <w:t>This class implements Human  Strategy of the Player.</w:t>
             </w:r>
           </w:p>
         </w:tc>
@@ -7424,8 +7278,8 @@
         </w:rPr>
         <w:t>Technologies and Tools used:</w:t>
       </w:r>
+      <w:bookmarkEnd w:id="20"/>
       <w:bookmarkEnd w:id="21"/>
-      <w:bookmarkEnd w:id="22"/>
     </w:p>
     <w:p>
       <w:pPr>
@@ -7438,9 +7292,9 @@
           <w:szCs w:val="24"/>
         </w:rPr>
       </w:pPr>
-      <w:bookmarkStart w:id="23" w:name="_Toc496188910"/>
-      <w:bookmarkStart w:id="24" w:name="_Toc529181726"/>
-      <w:bookmarkEnd w:id="23"/>
+      <w:bookmarkStart w:id="22" w:name="_Toc496188910"/>
+      <w:bookmarkStart w:id="23" w:name="_Toc529181726"/>
+      <w:bookmarkEnd w:id="22"/>
       <w:r>
         <w:rPr>
           <w:rFonts w:ascii="Times New Roman" w:hAnsi="Times New Roman"/>
@@ -7459,7 +7313,7 @@
         </w:rPr>
         <w:t>for the development of the game.</w:t>
       </w:r>
-      <w:bookmarkEnd w:id="24"/>
+      <w:bookmarkEnd w:id="23"/>
     </w:p>
     <w:tbl>
       <w:tblPr>
@@ -7978,8 +7832,255 @@
     </w:p>
     <w:p>
       <w:pPr>
-        <w:jc w:val="center"/>
-      </w:pPr>
+        <w:pStyle w:val="ListParagraph"/>
+        <w:numPr>
+          <w:ilvl w:val="0"/>
+          <w:numId w:val="47"/>
+        </w:numPr>
+        <w:rPr>
+          <w:sz w:val="24"/>
+          <w:szCs w:val="24"/>
+        </w:rPr>
+      </w:pPr>
+      <w:r>
+        <w:rPr>
+          <w:sz w:val="24"/>
+          <w:szCs w:val="24"/>
+        </w:rPr>
+        <w:t>Removed players list from the parameter of the create players in player model - redundant parameter passing removed</w:t>
+      </w:r>
+    </w:p>
+    <w:p>
+      <w:pPr>
+        <w:rPr>
+          <w:sz w:val="24"/>
+          <w:szCs w:val="24"/>
+        </w:rPr>
+      </w:pPr>
+    </w:p>
+    <w:p>
+      <w:pPr>
+        <w:pStyle w:val="ListParagraph"/>
+        <w:numPr>
+          <w:ilvl w:val="0"/>
+          <w:numId w:val="47"/>
+        </w:numPr>
+        <w:rPr>
+          <w:sz w:val="24"/>
+          <w:szCs w:val="24"/>
+        </w:rPr>
+      </w:pPr>
+      <w:r>
+        <w:rPr>
+          <w:sz w:val="24"/>
+          <w:szCs w:val="24"/>
+        </w:rPr>
+        <w:t xml:space="preserve">Added </w:t>
+      </w:r>
+      <w:proofErr w:type="spellStart"/>
+      <w:r>
+        <w:rPr>
+          <w:sz w:val="24"/>
+          <w:szCs w:val="24"/>
+        </w:rPr>
+        <w:t>tx</w:t>
+      </w:r>
+      <w:bookmarkStart w:id="24" w:name="_GoBack"/>
+      <w:bookmarkEnd w:id="24"/>
+      <w:r>
+        <w:rPr>
+          <w:sz w:val="24"/>
+          <w:szCs w:val="24"/>
+        </w:rPr>
+        <w:t>tMsgArea</w:t>
+      </w:r>
+      <w:proofErr w:type="spellEnd"/>
+      <w:r>
+        <w:rPr>
+          <w:sz w:val="24"/>
+          <w:szCs w:val="24"/>
+        </w:rPr>
+        <w:t xml:space="preserve"> as a static field in </w:t>
+      </w:r>
+      <w:proofErr w:type="spellStart"/>
+      <w:r>
+        <w:rPr>
+          <w:sz w:val="24"/>
+          <w:szCs w:val="24"/>
+        </w:rPr>
+        <w:t>GameUtils</w:t>
+      </w:r>
+      <w:proofErr w:type="spellEnd"/>
+      <w:r>
+        <w:rPr>
+          <w:sz w:val="24"/>
+          <w:szCs w:val="24"/>
+        </w:rPr>
+        <w:t xml:space="preserve"> to remove redundant </w:t>
+      </w:r>
+      <w:proofErr w:type="spellStart"/>
+      <w:r>
+        <w:rPr>
+          <w:sz w:val="24"/>
+          <w:szCs w:val="24"/>
+        </w:rPr>
+        <w:t>passiing</w:t>
+      </w:r>
+      <w:proofErr w:type="spellEnd"/>
+      <w:r>
+        <w:rPr>
+          <w:sz w:val="24"/>
+          <w:szCs w:val="24"/>
+        </w:rPr>
+        <w:t xml:space="preserve"> of reference of </w:t>
+      </w:r>
+      <w:proofErr w:type="spellStart"/>
+      <w:r>
+        <w:rPr>
+          <w:sz w:val="24"/>
+          <w:szCs w:val="24"/>
+        </w:rPr>
+        <w:t>TextArea</w:t>
+      </w:r>
+      <w:proofErr w:type="spellEnd"/>
+    </w:p>
+    <w:p>
+      <w:pPr>
+        <w:rPr>
+          <w:sz w:val="24"/>
+          <w:szCs w:val="24"/>
+        </w:rPr>
+      </w:pPr>
+    </w:p>
+    <w:p>
+      <w:pPr>
+        <w:pStyle w:val="ListParagraph"/>
+        <w:numPr>
+          <w:ilvl w:val="0"/>
+          <w:numId w:val="47"/>
+        </w:numPr>
+        <w:rPr>
+          <w:sz w:val="24"/>
+          <w:szCs w:val="24"/>
+        </w:rPr>
+      </w:pPr>
+      <w:r>
+        <w:rPr>
+          <w:sz w:val="24"/>
+          <w:szCs w:val="24"/>
+        </w:rPr>
+        <w:t xml:space="preserve">moved </w:t>
+      </w:r>
+      <w:proofErr w:type="spellStart"/>
+      <w:r>
+        <w:rPr>
+          <w:sz w:val="24"/>
+          <w:szCs w:val="24"/>
+        </w:rPr>
+        <w:t>bfsTraversal</w:t>
+      </w:r>
+      <w:proofErr w:type="spellEnd"/>
+      <w:r>
+        <w:rPr>
+          <w:sz w:val="24"/>
+          <w:szCs w:val="24"/>
+        </w:rPr>
+        <w:t xml:space="preserve">() method from 3 class to one class </w:t>
+      </w:r>
+      <w:proofErr w:type="spellStart"/>
+      <w:r>
+        <w:rPr>
+          <w:sz w:val="24"/>
+          <w:szCs w:val="24"/>
+        </w:rPr>
+        <w:t>Gameutils</w:t>
+      </w:r>
+      <w:proofErr w:type="spellEnd"/>
+    </w:p>
+    <w:p>
+      <w:pPr>
+        <w:rPr>
+          <w:sz w:val="24"/>
+          <w:szCs w:val="24"/>
+        </w:rPr>
+      </w:pPr>
+    </w:p>
+    <w:p>
+      <w:pPr>
+        <w:pStyle w:val="ListParagraph"/>
+        <w:numPr>
+          <w:ilvl w:val="0"/>
+          <w:numId w:val="47"/>
+        </w:numPr>
+        <w:rPr>
+          <w:sz w:val="24"/>
+          <w:szCs w:val="24"/>
+        </w:rPr>
+      </w:pPr>
+      <w:proofErr w:type="spellStart"/>
+      <w:r>
+        <w:rPr>
+          <w:sz w:val="24"/>
+          <w:szCs w:val="24"/>
+        </w:rPr>
+        <w:t>Playermodel</w:t>
+      </w:r>
+      <w:proofErr w:type="spellEnd"/>
+      <w:r>
+        <w:rPr>
+          <w:sz w:val="24"/>
+          <w:szCs w:val="24"/>
+        </w:rPr>
+        <w:t xml:space="preserve"> class methods </w:t>
+      </w:r>
+      <w:proofErr w:type="spellStart"/>
+      <w:r>
+        <w:rPr>
+          <w:sz w:val="24"/>
+          <w:szCs w:val="24"/>
+        </w:rPr>
+        <w:t>attackPhase</w:t>
+      </w:r>
+      <w:proofErr w:type="spellEnd"/>
+      <w:r>
+        <w:rPr>
+          <w:sz w:val="24"/>
+          <w:szCs w:val="24"/>
+        </w:rPr>
+        <w:t xml:space="preserve">(), </w:t>
+      </w:r>
+      <w:proofErr w:type="spellStart"/>
+      <w:r>
+        <w:rPr>
+          <w:sz w:val="24"/>
+          <w:szCs w:val="24"/>
+        </w:rPr>
+        <w:t>reinforcementPhase</w:t>
+      </w:r>
+      <w:proofErr w:type="spellEnd"/>
+      <w:r>
+        <w:rPr>
+          <w:sz w:val="24"/>
+          <w:szCs w:val="24"/>
+        </w:rPr>
+        <w:t xml:space="preserve">() and </w:t>
+      </w:r>
+      <w:proofErr w:type="spellStart"/>
+      <w:r>
+        <w:rPr>
+          <w:sz w:val="24"/>
+          <w:szCs w:val="24"/>
+        </w:rPr>
+        <w:t>fortificationPhase</w:t>
+      </w:r>
+      <w:proofErr w:type="spellEnd"/>
+      <w:r>
+        <w:rPr>
+          <w:sz w:val="24"/>
+          <w:szCs w:val="24"/>
+        </w:rPr>
+        <w:t>() method parameter changes.</w:t>
+      </w:r>
     </w:p>
     <w:p>
       <w:pPr>
@@ -8147,6 +8248,119 @@
     </w:lvl>
   </w:abstractNum>
   <w:abstractNum w:abstractNumId="3" w15:restartNumberingAfterBreak="0">
+    <w:nsid w:val="0129267A"/>
+    <w:multiLevelType w:val="hybridMultilevel"/>
+    <w:tmpl w:val="7C4A87BE"/>
+    <w:lvl w:ilvl="0" w:tplc="04090001">
+      <w:start w:val="1"/>
+      <w:numFmt w:val="bullet"/>
+      <w:lvlText w:val=""/>
+      <w:lvlJc w:val="left"/>
+      <w:pPr>
+        <w:ind w:left="720" w:hanging="360"/>
+      </w:pPr>
+      <w:rPr>
+        <w:rFonts w:ascii="Symbol" w:hAnsi="Symbol" w:hint="default"/>
+      </w:rPr>
+    </w:lvl>
+    <w:lvl w:ilvl="1" w:tplc="04090003" w:tentative="1">
+      <w:start w:val="1"/>
+      <w:numFmt w:val="bullet"/>
+      <w:lvlText w:val="o"/>
+      <w:lvlJc w:val="left"/>
+      <w:pPr>
+        <w:ind w:left="1440" w:hanging="360"/>
+      </w:pPr>
+      <w:rPr>
+        <w:rFonts w:ascii="Courier New" w:hAnsi="Courier New" w:cs="Courier New" w:hint="default"/>
+      </w:rPr>
+    </w:lvl>
+    <w:lvl w:ilvl="2" w:tplc="04090005" w:tentative="1">
+      <w:start w:val="1"/>
+      <w:numFmt w:val="bullet"/>
+      <w:lvlText w:val=""/>
+      <w:lvlJc w:val="left"/>
+      <w:pPr>
+        <w:ind w:left="2160" w:hanging="360"/>
+      </w:pPr>
+      <w:rPr>
+        <w:rFonts w:ascii="Wingdings" w:hAnsi="Wingdings" w:hint="default"/>
+      </w:rPr>
+    </w:lvl>
+    <w:lvl w:ilvl="3" w:tplc="04090001" w:tentative="1">
+      <w:start w:val="1"/>
+      <w:numFmt w:val="bullet"/>
+      <w:lvlText w:val=""/>
+      <w:lvlJc w:val="left"/>
+      <w:pPr>
+        <w:ind w:left="2880" w:hanging="360"/>
+      </w:pPr>
+      <w:rPr>
+        <w:rFonts w:ascii="Symbol" w:hAnsi="Symbol" w:hint="default"/>
+      </w:rPr>
+    </w:lvl>
+    <w:lvl w:ilvl="4" w:tplc="04090003" w:tentative="1">
+      <w:start w:val="1"/>
+      <w:numFmt w:val="bullet"/>
+      <w:lvlText w:val="o"/>
+      <w:lvlJc w:val="left"/>
+      <w:pPr>
+        <w:ind w:left="3600" w:hanging="360"/>
+      </w:pPr>
+      <w:rPr>
+        <w:rFonts w:ascii="Courier New" w:hAnsi="Courier New" w:cs="Courier New" w:hint="default"/>
+      </w:rPr>
+    </w:lvl>
+    <w:lvl w:ilvl="5" w:tplc="04090005" w:tentative="1">
+      <w:start w:val="1"/>
+      <w:numFmt w:val="bullet"/>
+      <w:lvlText w:val=""/>
+      <w:lvlJc w:val="left"/>
+      <w:pPr>
+        <w:ind w:left="4320" w:hanging="360"/>
+      </w:pPr>
+      <w:rPr>
+        <w:rFonts w:ascii="Wingdings" w:hAnsi="Wingdings" w:hint="default"/>
+      </w:rPr>
+    </w:lvl>
+    <w:lvl w:ilvl="6" w:tplc="04090001" w:tentative="1">
+      <w:start w:val="1"/>
+      <w:numFmt w:val="bullet"/>
+      <w:lvlText w:val=""/>
+      <w:lvlJc w:val="left"/>
+      <w:pPr>
+        <w:ind w:left="5040" w:hanging="360"/>
+      </w:pPr>
+      <w:rPr>
+        <w:rFonts w:ascii="Symbol" w:hAnsi="Symbol" w:hint="default"/>
+      </w:rPr>
+    </w:lvl>
+    <w:lvl w:ilvl="7" w:tplc="04090003" w:tentative="1">
+      <w:start w:val="1"/>
+      <w:numFmt w:val="bullet"/>
+      <w:lvlText w:val="o"/>
+      <w:lvlJc w:val="left"/>
+      <w:pPr>
+        <w:ind w:left="5760" w:hanging="360"/>
+      </w:pPr>
+      <w:rPr>
+        <w:rFonts w:ascii="Courier New" w:hAnsi="Courier New" w:cs="Courier New" w:hint="default"/>
+      </w:rPr>
+    </w:lvl>
+    <w:lvl w:ilvl="8" w:tplc="04090005" w:tentative="1">
+      <w:start w:val="1"/>
+      <w:numFmt w:val="bullet"/>
+      <w:lvlText w:val=""/>
+      <w:lvlJc w:val="left"/>
+      <w:pPr>
+        <w:ind w:left="6480" w:hanging="360"/>
+      </w:pPr>
+      <w:rPr>
+        <w:rFonts w:ascii="Wingdings" w:hAnsi="Wingdings" w:hint="default"/>
+      </w:rPr>
+    </w:lvl>
+  </w:abstractNum>
+  <w:abstractNum w:abstractNumId="4" w15:restartNumberingAfterBreak="0">
     <w:nsid w:val="01734BE4"/>
     <w:multiLevelType w:val="hybridMultilevel"/>
     <w:tmpl w:val="7E34FF8A"/>
@@ -8259,7 +8473,7 @@
       </w:pPr>
     </w:lvl>
   </w:abstractNum>
-  <w:abstractNum w:abstractNumId="4" w15:restartNumberingAfterBreak="0">
+  <w:abstractNum w:abstractNumId="5" w15:restartNumberingAfterBreak="0">
     <w:nsid w:val="0A117094"/>
     <w:multiLevelType w:val="singleLevel"/>
     <w:tmpl w:val="04090001"/>
@@ -8279,7 +8493,7 @@
       </w:rPr>
     </w:lvl>
   </w:abstractNum>
-  <w:abstractNum w:abstractNumId="5" w15:restartNumberingAfterBreak="0">
+  <w:abstractNum w:abstractNumId="6" w15:restartNumberingAfterBreak="0">
     <w:nsid w:val="0A7F48A0"/>
     <w:multiLevelType w:val="hybridMultilevel"/>
     <w:tmpl w:val="C406D5F6"/>
@@ -8392,7 +8606,7 @@
       </w:rPr>
     </w:lvl>
   </w:abstractNum>
-  <w:abstractNum w:abstractNumId="6" w15:restartNumberingAfterBreak="0">
+  <w:abstractNum w:abstractNumId="7" w15:restartNumberingAfterBreak="0">
     <w:nsid w:val="0DA17D31"/>
     <w:multiLevelType w:val="hybridMultilevel"/>
     <w:tmpl w:val="06A2D1E4"/>
@@ -8505,7 +8719,7 @@
       </w:pPr>
     </w:lvl>
   </w:abstractNum>
-  <w:abstractNum w:abstractNumId="7" w15:restartNumberingAfterBreak="0">
+  <w:abstractNum w:abstractNumId="8" w15:restartNumberingAfterBreak="0">
     <w:nsid w:val="17CB6DC4"/>
     <w:multiLevelType w:val="singleLevel"/>
     <w:tmpl w:val="04090001"/>
@@ -8525,7 +8739,7 @@
       </w:rPr>
     </w:lvl>
   </w:abstractNum>
-  <w:abstractNum w:abstractNumId="8" w15:restartNumberingAfterBreak="0">
+  <w:abstractNum w:abstractNumId="9" w15:restartNumberingAfterBreak="0">
     <w:nsid w:val="1C8132B8"/>
     <w:multiLevelType w:val="hybridMultilevel"/>
     <w:tmpl w:val="CD0AB3D6"/>
@@ -8665,7 +8879,7 @@
       </w:rPr>
     </w:lvl>
   </w:abstractNum>
-  <w:abstractNum w:abstractNumId="9" w15:restartNumberingAfterBreak="0">
+  <w:abstractNum w:abstractNumId="10" w15:restartNumberingAfterBreak="0">
     <w:nsid w:val="201627F5"/>
     <w:multiLevelType w:val="hybridMultilevel"/>
     <w:tmpl w:val="3FF88A84"/>
@@ -8778,7 +8992,7 @@
       </w:rPr>
     </w:lvl>
   </w:abstractNum>
-  <w:abstractNum w:abstractNumId="10" w15:restartNumberingAfterBreak="0">
+  <w:abstractNum w:abstractNumId="11" w15:restartNumberingAfterBreak="0">
     <w:nsid w:val="218354E5"/>
     <w:multiLevelType w:val="hybridMultilevel"/>
     <w:tmpl w:val="5BD68C0E"/>
@@ -8891,7 +9105,7 @@
       </w:pPr>
     </w:lvl>
   </w:abstractNum>
-  <w:abstractNum w:abstractNumId="11" w15:restartNumberingAfterBreak="0">
+  <w:abstractNum w:abstractNumId="12" w15:restartNumberingAfterBreak="0">
     <w:nsid w:val="22443AC4"/>
     <w:multiLevelType w:val="singleLevel"/>
     <w:tmpl w:val="04090001"/>
@@ -8911,7 +9125,7 @@
       </w:rPr>
     </w:lvl>
   </w:abstractNum>
-  <w:abstractNum w:abstractNumId="12" w15:restartNumberingAfterBreak="0">
+  <w:abstractNum w:abstractNumId="13" w15:restartNumberingAfterBreak="0">
     <w:nsid w:val="267E6D78"/>
     <w:multiLevelType w:val="hybridMultilevel"/>
     <w:tmpl w:val="BBF09CE0"/>
@@ -9024,7 +9238,7 @@
       </w:pPr>
     </w:lvl>
   </w:abstractNum>
-  <w:abstractNum w:abstractNumId="13" w15:restartNumberingAfterBreak="0">
+  <w:abstractNum w:abstractNumId="14" w15:restartNumberingAfterBreak="0">
     <w:nsid w:val="2D4B634E"/>
     <w:multiLevelType w:val="singleLevel"/>
     <w:tmpl w:val="04090001"/>
@@ -9044,7 +9258,7 @@
       </w:rPr>
     </w:lvl>
   </w:abstractNum>
-  <w:abstractNum w:abstractNumId="14" w15:restartNumberingAfterBreak="0">
+  <w:abstractNum w:abstractNumId="15" w15:restartNumberingAfterBreak="0">
     <w:nsid w:val="31DD2C45"/>
     <w:multiLevelType w:val="singleLevel"/>
     <w:tmpl w:val="04090001"/>
@@ -9064,7 +9278,7 @@
       </w:rPr>
     </w:lvl>
   </w:abstractNum>
-  <w:abstractNum w:abstractNumId="15" w15:restartNumberingAfterBreak="0">
+  <w:abstractNum w:abstractNumId="16" w15:restartNumberingAfterBreak="0">
     <w:nsid w:val="32982B51"/>
     <w:multiLevelType w:val="singleLevel"/>
     <w:tmpl w:val="04090001"/>
@@ -9084,7 +9298,7 @@
       </w:rPr>
     </w:lvl>
   </w:abstractNum>
-  <w:abstractNum w:abstractNumId="16" w15:restartNumberingAfterBreak="0">
+  <w:abstractNum w:abstractNumId="17" w15:restartNumberingAfterBreak="0">
     <w:nsid w:val="3375481C"/>
     <w:multiLevelType w:val="singleLevel"/>
     <w:tmpl w:val="E6747DA6"/>
@@ -9104,7 +9318,7 @@
       </w:rPr>
     </w:lvl>
   </w:abstractNum>
-  <w:abstractNum w:abstractNumId="17" w15:restartNumberingAfterBreak="0">
+  <w:abstractNum w:abstractNumId="18" w15:restartNumberingAfterBreak="0">
     <w:nsid w:val="363D0CDF"/>
     <w:multiLevelType w:val="hybridMultilevel"/>
     <w:tmpl w:val="0BE6E176"/>
@@ -9217,7 +9431,7 @@
       </w:rPr>
     </w:lvl>
   </w:abstractNum>
-  <w:abstractNum w:abstractNumId="18" w15:restartNumberingAfterBreak="0">
+  <w:abstractNum w:abstractNumId="19" w15:restartNumberingAfterBreak="0">
     <w:nsid w:val="369D5471"/>
     <w:multiLevelType w:val="singleLevel"/>
     <w:tmpl w:val="04090001"/>
@@ -9237,7 +9451,7 @@
       </w:rPr>
     </w:lvl>
   </w:abstractNum>
-  <w:abstractNum w:abstractNumId="19" w15:restartNumberingAfterBreak="0">
+  <w:abstractNum w:abstractNumId="20" w15:restartNumberingAfterBreak="0">
     <w:nsid w:val="3724276C"/>
     <w:multiLevelType w:val="hybridMultilevel"/>
     <w:tmpl w:val="3C68C4D6"/>
@@ -9377,7 +9591,7 @@
       </w:rPr>
     </w:lvl>
   </w:abstractNum>
-  <w:abstractNum w:abstractNumId="20" w15:restartNumberingAfterBreak="0">
+  <w:abstractNum w:abstractNumId="21" w15:restartNumberingAfterBreak="0">
     <w:nsid w:val="373C337A"/>
     <w:multiLevelType w:val="hybridMultilevel"/>
     <w:tmpl w:val="1ECAB308"/>
@@ -9490,7 +9704,7 @@
       </w:rPr>
     </w:lvl>
   </w:abstractNum>
-  <w:abstractNum w:abstractNumId="21" w15:restartNumberingAfterBreak="0">
+  <w:abstractNum w:abstractNumId="22" w15:restartNumberingAfterBreak="0">
     <w:nsid w:val="3EEB6E58"/>
     <w:multiLevelType w:val="hybridMultilevel"/>
     <w:tmpl w:val="0BB68348"/>
@@ -9603,7 +9817,7 @@
       </w:rPr>
     </w:lvl>
   </w:abstractNum>
-  <w:abstractNum w:abstractNumId="22" w15:restartNumberingAfterBreak="0">
+  <w:abstractNum w:abstractNumId="23" w15:restartNumberingAfterBreak="0">
     <w:nsid w:val="42B97F7B"/>
     <w:multiLevelType w:val="singleLevel"/>
     <w:tmpl w:val="04090001"/>
@@ -9623,7 +9837,7 @@
       </w:rPr>
     </w:lvl>
   </w:abstractNum>
-  <w:abstractNum w:abstractNumId="23" w15:restartNumberingAfterBreak="0">
+  <w:abstractNum w:abstractNumId="24" w15:restartNumberingAfterBreak="0">
     <w:nsid w:val="44CC1084"/>
     <w:multiLevelType w:val="hybridMultilevel"/>
     <w:tmpl w:val="A0E60ACA"/>
@@ -9736,7 +9950,7 @@
       </w:rPr>
     </w:lvl>
   </w:abstractNum>
-  <w:abstractNum w:abstractNumId="24" w15:restartNumberingAfterBreak="0">
+  <w:abstractNum w:abstractNumId="25" w15:restartNumberingAfterBreak="0">
     <w:nsid w:val="44D866A9"/>
     <w:multiLevelType w:val="hybridMultilevel"/>
     <w:tmpl w:val="515CB0A8"/>
@@ -9849,7 +10063,7 @@
       </w:pPr>
     </w:lvl>
   </w:abstractNum>
-  <w:abstractNum w:abstractNumId="25" w15:restartNumberingAfterBreak="0">
+  <w:abstractNum w:abstractNumId="26" w15:restartNumberingAfterBreak="0">
     <w:nsid w:val="46753A16"/>
     <w:multiLevelType w:val="hybridMultilevel"/>
     <w:tmpl w:val="52248D6C"/>
@@ -9989,7 +10203,7 @@
       </w:rPr>
     </w:lvl>
   </w:abstractNum>
-  <w:abstractNum w:abstractNumId="26" w15:restartNumberingAfterBreak="0">
+  <w:abstractNum w:abstractNumId="27" w15:restartNumberingAfterBreak="0">
     <w:nsid w:val="489C4560"/>
     <w:multiLevelType w:val="hybridMultilevel"/>
     <w:tmpl w:val="7A8A7F5A"/>
@@ -10102,7 +10316,7 @@
       </w:pPr>
     </w:lvl>
   </w:abstractNum>
-  <w:abstractNum w:abstractNumId="27" w15:restartNumberingAfterBreak="0">
+  <w:abstractNum w:abstractNumId="28" w15:restartNumberingAfterBreak="0">
     <w:nsid w:val="49E170D0"/>
     <w:multiLevelType w:val="singleLevel"/>
     <w:tmpl w:val="04090001"/>
@@ -10122,7 +10336,7 @@
       </w:rPr>
     </w:lvl>
   </w:abstractNum>
-  <w:abstractNum w:abstractNumId="28" w15:restartNumberingAfterBreak="0">
+  <w:abstractNum w:abstractNumId="29" w15:restartNumberingAfterBreak="0">
     <w:nsid w:val="4F64732B"/>
     <w:multiLevelType w:val="singleLevel"/>
     <w:tmpl w:val="04090001"/>
@@ -10142,7 +10356,7 @@
       </w:rPr>
     </w:lvl>
   </w:abstractNum>
-  <w:abstractNum w:abstractNumId="29" w15:restartNumberingAfterBreak="0">
+  <w:abstractNum w:abstractNumId="30" w15:restartNumberingAfterBreak="0">
     <w:nsid w:val="51961E3D"/>
     <w:multiLevelType w:val="hybridMultilevel"/>
     <w:tmpl w:val="81C03D74"/>
@@ -10282,7 +10496,7 @@
       </w:rPr>
     </w:lvl>
   </w:abstractNum>
-  <w:abstractNum w:abstractNumId="30" w15:restartNumberingAfterBreak="0">
+  <w:abstractNum w:abstractNumId="31" w15:restartNumberingAfterBreak="0">
     <w:nsid w:val="52346D46"/>
     <w:multiLevelType w:val="multilevel"/>
     <w:tmpl w:val="BF4ECA8C"/>
@@ -10396,7 +10610,7 @@
       </w:pPr>
     </w:lvl>
   </w:abstractNum>
-  <w:abstractNum w:abstractNumId="31" w15:restartNumberingAfterBreak="0">
+  <w:abstractNum w:abstractNumId="32" w15:restartNumberingAfterBreak="0">
     <w:nsid w:val="52DF734E"/>
     <w:multiLevelType w:val="singleLevel"/>
     <w:tmpl w:val="04090001"/>
@@ -10416,7 +10630,7 @@
       </w:rPr>
     </w:lvl>
   </w:abstractNum>
-  <w:abstractNum w:abstractNumId="32" w15:restartNumberingAfterBreak="0">
+  <w:abstractNum w:abstractNumId="33" w15:restartNumberingAfterBreak="0">
     <w:nsid w:val="547858E6"/>
     <w:multiLevelType w:val="hybridMultilevel"/>
     <w:tmpl w:val="65329EE4"/>
@@ -10556,7 +10770,7 @@
       </w:rPr>
     </w:lvl>
   </w:abstractNum>
-  <w:abstractNum w:abstractNumId="33" w15:restartNumberingAfterBreak="0">
+  <w:abstractNum w:abstractNumId="34" w15:restartNumberingAfterBreak="0">
     <w:nsid w:val="6945397E"/>
     <w:multiLevelType w:val="hybridMultilevel"/>
     <w:tmpl w:val="9D30CB6A"/>
@@ -10669,7 +10883,7 @@
       </w:rPr>
     </w:lvl>
   </w:abstractNum>
-  <w:abstractNum w:abstractNumId="34" w15:restartNumberingAfterBreak="0">
+  <w:abstractNum w:abstractNumId="35" w15:restartNumberingAfterBreak="0">
     <w:nsid w:val="6C84615B"/>
     <w:multiLevelType w:val="hybridMultilevel"/>
     <w:tmpl w:val="49D29170"/>
@@ -10755,7 +10969,7 @@
       </w:pPr>
     </w:lvl>
   </w:abstractNum>
-  <w:abstractNum w:abstractNumId="35" w15:restartNumberingAfterBreak="0">
+  <w:abstractNum w:abstractNumId="36" w15:restartNumberingAfterBreak="0">
     <w:nsid w:val="6D2F7D46"/>
     <w:multiLevelType w:val="singleLevel"/>
     <w:tmpl w:val="04090001"/>
@@ -10775,7 +10989,7 @@
       </w:rPr>
     </w:lvl>
   </w:abstractNum>
-  <w:abstractNum w:abstractNumId="36" w15:restartNumberingAfterBreak="0">
+  <w:abstractNum w:abstractNumId="37" w15:restartNumberingAfterBreak="0">
     <w:nsid w:val="6EB722CD"/>
     <w:multiLevelType w:val="hybridMultilevel"/>
     <w:tmpl w:val="8DD49D94"/>
@@ -10915,7 +11129,7 @@
       </w:rPr>
     </w:lvl>
   </w:abstractNum>
-  <w:abstractNum w:abstractNumId="37" w15:restartNumberingAfterBreak="0">
+  <w:abstractNum w:abstractNumId="38" w15:restartNumberingAfterBreak="0">
     <w:nsid w:val="71F21F2A"/>
     <w:multiLevelType w:val="singleLevel"/>
     <w:tmpl w:val="04090001"/>
@@ -10935,7 +11149,7 @@
       </w:rPr>
     </w:lvl>
   </w:abstractNum>
-  <w:abstractNum w:abstractNumId="38" w15:restartNumberingAfterBreak="0">
+  <w:abstractNum w:abstractNumId="39" w15:restartNumberingAfterBreak="0">
     <w:nsid w:val="743601FB"/>
     <w:multiLevelType w:val="singleLevel"/>
     <w:tmpl w:val="04090001"/>
@@ -10955,7 +11169,7 @@
       </w:rPr>
     </w:lvl>
   </w:abstractNum>
-  <w:abstractNum w:abstractNumId="39" w15:restartNumberingAfterBreak="0">
+  <w:abstractNum w:abstractNumId="40" w15:restartNumberingAfterBreak="0">
     <w:nsid w:val="74EC594E"/>
     <w:multiLevelType w:val="hybridMultilevel"/>
     <w:tmpl w:val="E0D28A28"/>
@@ -11068,7 +11282,7 @@
       </w:rPr>
     </w:lvl>
   </w:abstractNum>
-  <w:abstractNum w:abstractNumId="40" w15:restartNumberingAfterBreak="0">
+  <w:abstractNum w:abstractNumId="41" w15:restartNumberingAfterBreak="0">
     <w:nsid w:val="756150CA"/>
     <w:multiLevelType w:val="singleLevel"/>
     <w:tmpl w:val="04090001"/>
@@ -11088,7 +11302,7 @@
       </w:rPr>
     </w:lvl>
   </w:abstractNum>
-  <w:abstractNum w:abstractNumId="41" w15:restartNumberingAfterBreak="0">
+  <w:abstractNum w:abstractNumId="42" w15:restartNumberingAfterBreak="0">
     <w:nsid w:val="766C5CCC"/>
     <w:multiLevelType w:val="hybridMultilevel"/>
     <w:tmpl w:val="9344077E"/>
@@ -11228,7 +11442,7 @@
       </w:rPr>
     </w:lvl>
   </w:abstractNum>
-  <w:abstractNum w:abstractNumId="42" w15:restartNumberingAfterBreak="0">
+  <w:abstractNum w:abstractNumId="43" w15:restartNumberingAfterBreak="0">
     <w:nsid w:val="788E254B"/>
     <w:multiLevelType w:val="hybridMultilevel"/>
     <w:tmpl w:val="D1540322"/>
@@ -11368,7 +11582,7 @@
       </w:rPr>
     </w:lvl>
   </w:abstractNum>
-  <w:abstractNum w:abstractNumId="43" w15:restartNumberingAfterBreak="0">
+  <w:abstractNum w:abstractNumId="44" w15:restartNumberingAfterBreak="0">
     <w:nsid w:val="7A642B06"/>
     <w:multiLevelType w:val="hybridMultilevel"/>
     <w:tmpl w:val="5C86E726"/>
@@ -11508,7 +11722,7 @@
       </w:rPr>
     </w:lvl>
   </w:abstractNum>
-  <w:abstractNum w:abstractNumId="44" w15:restartNumberingAfterBreak="0">
+  <w:abstractNum w:abstractNumId="45" w15:restartNumberingAfterBreak="0">
     <w:nsid w:val="7BE434D7"/>
     <w:multiLevelType w:val="singleLevel"/>
     <w:tmpl w:val="04090001"/>
@@ -11532,16 +11746,16 @@
     <w:abstractNumId w:val="0"/>
   </w:num>
   <w:num w:numId="2">
-    <w:abstractNumId w:val="16"/>
+    <w:abstractNumId w:val="17"/>
   </w:num>
   <w:num w:numId="3">
-    <w:abstractNumId w:val="44"/>
+    <w:abstractNumId w:val="45"/>
   </w:num>
   <w:num w:numId="4">
-    <w:abstractNumId w:val="31"/>
+    <w:abstractNumId w:val="32"/>
   </w:num>
   <w:num w:numId="5">
-    <w:abstractNumId w:val="28"/>
+    <w:abstractNumId w:val="29"/>
   </w:num>
   <w:num w:numId="6">
     <w:abstractNumId w:val="1"/>
@@ -11564,37 +11778,37 @@
     <w:abstractNumId w:val="2"/>
   </w:num>
   <w:num w:numId="8">
-    <w:abstractNumId w:val="40"/>
+    <w:abstractNumId w:val="41"/>
   </w:num>
   <w:num w:numId="9">
-    <w:abstractNumId w:val="4"/>
+    <w:abstractNumId w:val="5"/>
   </w:num>
   <w:num w:numId="10">
-    <w:abstractNumId w:val="18"/>
+    <w:abstractNumId w:val="19"/>
   </w:num>
   <w:num w:numId="11">
+    <w:abstractNumId w:val="16"/>
+  </w:num>
+  <w:num w:numId="12">
+    <w:abstractNumId w:val="39"/>
+  </w:num>
+  <w:num w:numId="13">
     <w:abstractNumId w:val="15"/>
   </w:num>
-  <w:num w:numId="12">
+  <w:num w:numId="14">
+    <w:abstractNumId w:val="8"/>
+  </w:num>
+  <w:num w:numId="15">
     <w:abstractNumId w:val="38"/>
   </w:num>
-  <w:num w:numId="13">
-    <w:abstractNumId w:val="14"/>
-  </w:num>
-  <w:num w:numId="14">
-    <w:abstractNumId w:val="7"/>
-  </w:num>
-  <w:num w:numId="15">
-    <w:abstractNumId w:val="37"/>
-  </w:num>
   <w:num w:numId="16">
-    <w:abstractNumId w:val="27"/>
+    <w:abstractNumId w:val="28"/>
   </w:num>
   <w:num w:numId="17">
-    <w:abstractNumId w:val="11"/>
+    <w:abstractNumId w:val="12"/>
   </w:num>
   <w:num w:numId="18">
-    <w:abstractNumId w:val="22"/>
+    <w:abstractNumId w:val="23"/>
   </w:num>
   <w:num w:numId="19">
     <w:abstractNumId w:val="1"/>
@@ -11615,85 +11829,88 @@
     </w:lvlOverride>
   </w:num>
   <w:num w:numId="20">
+    <w:abstractNumId w:val="14"/>
+  </w:num>
+  <w:num w:numId="21">
+    <w:abstractNumId w:val="36"/>
+  </w:num>
+  <w:num w:numId="22">
+    <w:abstractNumId w:val="37"/>
+  </w:num>
+  <w:num w:numId="23">
+    <w:abstractNumId w:val="27"/>
+  </w:num>
+  <w:num w:numId="24">
+    <w:abstractNumId w:val="11"/>
+  </w:num>
+  <w:num w:numId="25">
+    <w:abstractNumId w:val="4"/>
+  </w:num>
+  <w:num w:numId="26">
+    <w:abstractNumId w:val="7"/>
+  </w:num>
+  <w:num w:numId="27">
+    <w:abstractNumId w:val="25"/>
+  </w:num>
+  <w:num w:numId="28">
+    <w:abstractNumId w:val="43"/>
+  </w:num>
+  <w:num w:numId="29">
+    <w:abstractNumId w:val="20"/>
+  </w:num>
+  <w:num w:numId="30">
+    <w:abstractNumId w:val="42"/>
+  </w:num>
+  <w:num w:numId="31">
+    <w:abstractNumId w:val="33"/>
+  </w:num>
+  <w:num w:numId="32">
+    <w:abstractNumId w:val="30"/>
+  </w:num>
+  <w:num w:numId="33">
+    <w:abstractNumId w:val="26"/>
+  </w:num>
+  <w:num w:numId="34">
+    <w:abstractNumId w:val="9"/>
+  </w:num>
+  <w:num w:numId="35">
     <w:abstractNumId w:val="13"/>
   </w:num>
-  <w:num w:numId="21">
+  <w:num w:numId="36">
+    <w:abstractNumId w:val="44"/>
+  </w:num>
+  <w:num w:numId="37">
+    <w:abstractNumId w:val="34"/>
+  </w:num>
+  <w:num w:numId="38">
+    <w:abstractNumId w:val="10"/>
+  </w:num>
+  <w:num w:numId="39">
     <w:abstractNumId w:val="35"/>
   </w:num>
-  <w:num w:numId="22">
-    <w:abstractNumId w:val="36"/>
-  </w:num>
-  <w:num w:numId="23">
-    <w:abstractNumId w:val="26"/>
-  </w:num>
-  <w:num w:numId="24">
-    <w:abstractNumId w:val="10"/>
-  </w:num>
-  <w:num w:numId="25">
-    <w:abstractNumId w:val="3"/>
-  </w:num>
-  <w:num w:numId="26">
+  <w:num w:numId="40">
     <w:abstractNumId w:val="6"/>
   </w:num>
-  <w:num w:numId="27">
+  <w:num w:numId="41">
+    <w:abstractNumId w:val="40"/>
+  </w:num>
+  <w:num w:numId="42">
     <w:abstractNumId w:val="24"/>
   </w:num>
-  <w:num w:numId="28">
-    <w:abstractNumId w:val="42"/>
+  <w:num w:numId="43">
+    <w:abstractNumId w:val="22"/>
   </w:num>
-  <w:num w:numId="29">
-    <w:abstractNumId w:val="19"/>
-  </w:num>
-  <w:num w:numId="30">
-    <w:abstractNumId w:val="41"/>
-  </w:num>
-  <w:num w:numId="31">
-    <w:abstractNumId w:val="32"/>
-  </w:num>
-  <w:num w:numId="32">
-    <w:abstractNumId w:val="29"/>
-  </w:num>
-  <w:num w:numId="33">
-    <w:abstractNumId w:val="25"/>
-  </w:num>
-  <w:num w:numId="34">
-    <w:abstractNumId w:val="8"/>
-  </w:num>
-  <w:num w:numId="35">
-    <w:abstractNumId w:val="12"/>
-  </w:num>
-  <w:num w:numId="36">
-    <w:abstractNumId w:val="43"/>
-  </w:num>
-  <w:num w:numId="37">
-    <w:abstractNumId w:val="33"/>
-  </w:num>
-  <w:num w:numId="38">
-    <w:abstractNumId w:val="9"/>
-  </w:num>
-  <w:num w:numId="39">
-    <w:abstractNumId w:val="34"/>
-  </w:num>
-  <w:num w:numId="40">
-    <w:abstractNumId w:val="5"/>
-  </w:num>
-  <w:num w:numId="41">
-    <w:abstractNumId w:val="39"/>
-  </w:num>
-  <w:num w:numId="42">
-    <w:abstractNumId w:val="23"/>
-  </w:num>
-  <w:num w:numId="43">
+  <w:num w:numId="44">
     <w:abstractNumId w:val="21"/>
   </w:num>
-  <w:num w:numId="44">
-    <w:abstractNumId w:val="20"/>
-  </w:num>
   <w:num w:numId="45">
-    <w:abstractNumId w:val="30"/>
+    <w:abstractNumId w:val="31"/>
   </w:num>
   <w:num w:numId="46">
-    <w:abstractNumId w:val="17"/>
+    <w:abstractNumId w:val="18"/>
+  </w:num>
+  <w:num w:numId="47">
+    <w:abstractNumId w:val="3"/>
   </w:num>
 </w:numbering>
 </file>
@@ -13055,7 +13272,7 @@
 </file>
 
 <file path=customXml/itemProps1.xml><?xml version="1.0" encoding="utf-8"?>
-<ds:datastoreItem xmlns:ds="http://schemas.openxmlformats.org/officeDocument/2006/customXml" ds:itemID="{4148363F-E6E7-41BB-BFC8-37F22BAE6992}">
+<ds:datastoreItem xmlns:ds="http://schemas.openxmlformats.org/officeDocument/2006/customXml" ds:itemID="{F0A3BAFB-21D4-AA42-A5A8-7F9B83B717E1}">
   <ds:schemaRefs>
     <ds:schemaRef ds:uri="http://schemas.openxmlformats.org/officeDocument/2006/bibliography"/>
   </ds:schemaRefs>

</xml_diff>